<commit_message>
vault backup: 2025-04-10 16:03:15
</commit_message>
<xml_diff>
--- a/2 - РАбОТА/Перевод/Mbox детектор/Детектор просмотровый многофункциональный.docx
+++ b/2 - РАбОТА/Перевод/Mbox детектор/Детектор просмотровый многофункциональный.docx
@@ -1,6 +1,6 @@
 
 <file path=word/document.xml><?xml version="1.0" encoding="utf-8"?>
-<w:document xmlns:wpc="http://schemas.microsoft.com/office/word/2010/wordprocessingCanvas" xmlns:cx="http://schemas.microsoft.com/office/drawing/2014/chartex" xmlns:cx1="http://schemas.microsoft.com/office/drawing/2015/9/8/chartex" xmlns:cx2="http://schemas.microsoft.com/office/drawing/2015/10/21/chartex" xmlns:cx3="http://schemas.microsoft.com/office/drawing/2016/5/9/chartex" xmlns:cx4="http://schemas.microsoft.com/office/drawing/2016/5/10/chartex" xmlns:cx5="http://schemas.microsoft.com/office/drawing/2016/5/11/chartex" xmlns:cx6="http://schemas.microsoft.com/office/drawing/2016/5/12/chartex" xmlns:cx7="http://schemas.microsoft.com/office/drawing/2016/5/13/chartex" xmlns:cx8="http://schemas.microsoft.com/office/drawing/2016/5/14/chartex" xmlns:mc="http://schemas.openxmlformats.org/markup-compatibility/2006" xmlns:aink="http://schemas.microsoft.com/office/drawing/2016/ink" xmlns:am3d="http://schemas.microsoft.com/office/drawing/2017/model3d" xmlns:o="urn:schemas-microsoft-com:office:office" xmlns:r="http://schemas.openxmlformats.org/officeDocument/2006/relationships" xmlns:m="http://schemas.openxmlformats.org/officeDocument/2006/math" xmlns:v="urn:schemas-microsoft-com:vml" xmlns:wp14="http://schemas.microsoft.com/office/word/2010/wordprocessingDrawing" xmlns:wp="http://schemas.openxmlformats.org/drawingml/2006/wordprocessingDrawing" xmlns:w10="urn:schemas-microsoft-com:office:word" xmlns:w="http://schemas.openxmlformats.org/wordprocessingml/2006/main" xmlns:w14="http://schemas.microsoft.com/office/word/2010/wordml" xmlns:w15="http://schemas.microsoft.com/office/word/2012/wordml" xmlns:w16cex="http://schemas.microsoft.com/office/word/2018/wordml/cex" xmlns:w16cid="http://schemas.microsoft.com/office/word/2016/wordml/cid" xmlns:w16="http://schemas.microsoft.com/office/word/2018/wordml" xmlns:w16sdtdh="http://schemas.microsoft.com/office/word/2020/wordml/sdtdatahash" xmlns:w16se="http://schemas.microsoft.com/office/word/2015/wordml/symex" xmlns:wpg="http://schemas.microsoft.com/office/word/2010/wordprocessingGroup" xmlns:wpi="http://schemas.microsoft.com/office/word/2010/wordprocessingInk" xmlns:wne="http://schemas.microsoft.com/office/word/2006/wordml" xmlns:wps="http://schemas.microsoft.com/office/word/2010/wordprocessingShape" mc:Ignorable="w14 w15 w16se w16cid w16 w16cex w16sdtdh wp14">
+<w:document xmlns:wpc="http://schemas.microsoft.com/office/word/2010/wordprocessingCanvas" xmlns:mc="http://schemas.openxmlformats.org/markup-compatibility/2006" xmlns:o="urn:schemas-microsoft-com:office:office" xmlns:r="http://schemas.openxmlformats.org/officeDocument/2006/relationships" xmlns:m="http://schemas.openxmlformats.org/officeDocument/2006/math" xmlns:v="urn:schemas-microsoft-com:vml" xmlns:wp14="http://schemas.microsoft.com/office/word/2010/wordprocessingDrawing" xmlns:wp="http://schemas.openxmlformats.org/drawingml/2006/wordprocessingDrawing" xmlns:w10="urn:schemas-microsoft-com:office:word" xmlns:w="http://schemas.openxmlformats.org/wordprocessingml/2006/main" xmlns:w14="http://schemas.microsoft.com/office/word/2010/wordml" xmlns:w15="http://schemas.microsoft.com/office/word/2012/wordml" xmlns:wpg="http://schemas.microsoft.com/office/word/2010/wordprocessingGroup" xmlns:wpi="http://schemas.microsoft.com/office/word/2010/wordprocessingInk" xmlns:wne="http://schemas.microsoft.com/office/word/2006/wordml" xmlns:wps="http://schemas.microsoft.com/office/word/2010/wordprocessingShape" mc:Ignorable="w14 w15 wp14">
   <w:body>
     <w:p>
       <w:pPr>
@@ -775,25 +775,7 @@
           <w:sz w:val="24"/>
           <w:szCs w:val="24"/>
         </w:rPr>
-        <w:t xml:space="preserve"> Цветной сенсорный дисплей</w:t>
-      </w:r>
-      <w:proofErr w:type="gramStart"/>
-      <w:r>
-        <w:rPr>
-          <w:rFonts w:ascii="Arial" w:hAnsi="Arial" w:cs="Arial"/>
-          <w:sz w:val="24"/>
-          <w:szCs w:val="24"/>
-        </w:rPr>
-        <w:t>: Обеспечивает</w:t>
-      </w:r>
-      <w:proofErr w:type="gramEnd"/>
-      <w:r>
-        <w:rPr>
-          <w:rFonts w:ascii="Arial" w:hAnsi="Arial" w:cs="Arial"/>
-          <w:sz w:val="24"/>
-          <w:szCs w:val="24"/>
-        </w:rPr>
-        <w:t xml:space="preserve"> удобное и интуитивно понятное управление устройством и отображение результатов проверки.</w:t>
+        <w:t xml:space="preserve"> Цветной сенсорный дисплей: Обеспечивает удобное и интуитивно понятное управление устройством и отображение результатов проверки.</w:t>
       </w:r>
     </w:p>
     <w:p>
@@ -1168,7 +1150,7 @@
           <w:sz w:val="24"/>
           <w:szCs w:val="24"/>
         </w:rPr>
-        <w:t>Встроенная батарея Li-</w:t>
+        <w:t xml:space="preserve">Встроенная батарея </w:t>
       </w:r>
       <w:proofErr w:type="spellStart"/>
       <w:r>
@@ -1177,7 +1159,7 @@
           <w:sz w:val="24"/>
           <w:szCs w:val="24"/>
         </w:rPr>
-        <w:t>ion</w:t>
+        <w:t>Li-ion</w:t>
       </w:r>
       <w:proofErr w:type="spellEnd"/>
       <w:r>
@@ -2382,6 +2364,38 @@
     </w:p>
     <w:p>
       <w:pPr>
+        <w:pStyle w:val="a7"/>
+        <w:rPr>
+          <w:rFonts w:ascii="Arial" w:hAnsi="Arial" w:cs="Arial"/>
+          <w:sz w:val="24"/>
+          <w:szCs w:val="24"/>
+        </w:rPr>
+      </w:pPr>
+    </w:p>
+    <w:p>
+      <w:pPr>
+        <w:pStyle w:val="a7"/>
+        <w:numPr>
+          <w:ilvl w:val="0"/>
+          <w:numId w:val="8"/>
+        </w:numPr>
+        <w:rPr>
+          <w:rFonts w:ascii="Arial" w:hAnsi="Arial" w:cs="Arial"/>
+          <w:sz w:val="24"/>
+          <w:szCs w:val="24"/>
+        </w:rPr>
+      </w:pPr>
+      <w:r>
+        <w:rPr>
+          <w:rFonts w:ascii="Arial" w:hAnsi="Arial" w:cs="Arial"/>
+          <w:sz w:val="24"/>
+          <w:szCs w:val="24"/>
+        </w:rPr>
+        <w:t>Кисточка</w:t>
+      </w:r>
+    </w:p>
+    <w:p>
+      <w:pPr>
         <w:rPr>
           <w:rFonts w:ascii="Arial" w:hAnsi="Arial" w:cs="Arial"/>
         </w:rPr>
@@ -2879,25 +2893,7 @@
           <w:sz w:val="24"/>
           <w:szCs w:val="24"/>
         </w:rPr>
-        <w:t>Размер области визуализации</w:t>
-      </w:r>
-      <w:proofErr w:type="gramStart"/>
-      <w:r>
-        <w:rPr>
-          <w:rFonts w:ascii="Arial" w:hAnsi="Arial" w:cs="Arial"/>
-          <w:sz w:val="24"/>
-          <w:szCs w:val="24"/>
-        </w:rPr>
-        <w:t>: От</w:t>
-      </w:r>
-      <w:proofErr w:type="gramEnd"/>
-      <w:r>
-        <w:rPr>
-          <w:rFonts w:ascii="Arial" w:hAnsi="Arial" w:cs="Arial"/>
-          <w:sz w:val="24"/>
-          <w:szCs w:val="24"/>
-        </w:rPr>
-        <w:t xml:space="preserve"> 23мм х 12,5 мм до 6мм х 3,5мм (зависит от увеличения)</w:t>
+        <w:t>Размер области визуализации: От 23мм х 12,5 мм до 6мм х 3,5мм (зависит от увеличения)</w:t>
       </w:r>
     </w:p>
     <w:p>
@@ -2929,6 +2925,7 @@
           <w:sz w:val="24"/>
           <w:szCs w:val="24"/>
         </w:rPr>
+        <w:lastRenderedPageBreak/>
         <w:t>Встроенная память: 7Гб</w:t>
       </w:r>
     </w:p>
@@ -2961,7 +2958,6 @@
           <w:sz w:val="24"/>
           <w:szCs w:val="24"/>
         </w:rPr>
-        <w:lastRenderedPageBreak/>
         <w:t>Габариты (Ш х Г х В): 99мм х 79мм х 90мм</w:t>
       </w:r>
     </w:p>
@@ -3026,25 +3022,7 @@
           <w:sz w:val="24"/>
           <w:szCs w:val="24"/>
         </w:rPr>
-        <w:t>Потребляемая мощность</w:t>
-      </w:r>
-      <w:proofErr w:type="gramStart"/>
-      <w:r>
-        <w:rPr>
-          <w:rFonts w:ascii="Arial" w:hAnsi="Arial" w:cs="Arial"/>
-          <w:sz w:val="24"/>
-          <w:szCs w:val="24"/>
-        </w:rPr>
-        <w:t>: Не</w:t>
-      </w:r>
-      <w:proofErr w:type="gramEnd"/>
-      <w:r>
-        <w:rPr>
-          <w:rFonts w:ascii="Arial" w:hAnsi="Arial" w:cs="Arial"/>
-          <w:sz w:val="24"/>
-          <w:szCs w:val="24"/>
-        </w:rPr>
-        <w:t xml:space="preserve"> более 10 Вт</w:t>
+        <w:t>Потребляемая мощность: Не более 10 Вт</w:t>
       </w:r>
     </w:p>
     <w:p>
@@ -3118,7 +3096,7 @@
           <w:sz w:val="24"/>
           <w:szCs w:val="24"/>
         </w:rPr>
-        <w:t>Встроенная батарея: Li-</w:t>
+        <w:t xml:space="preserve">Встроенная батарея: </w:t>
       </w:r>
       <w:proofErr w:type="spellStart"/>
       <w:r>
@@ -3127,7 +3105,7 @@
           <w:sz w:val="24"/>
           <w:szCs w:val="24"/>
         </w:rPr>
-        <w:t>ion</w:t>
+        <w:t>Li-ion</w:t>
       </w:r>
       <w:proofErr w:type="spellEnd"/>
       <w:r>
@@ -3417,7 +3395,7 @@
         <mc:AlternateContent>
           <mc:Choice Requires="wps">
             <w:drawing>
-              <wp:anchor distT="0" distB="0" distL="114300" distR="114300" simplePos="0" relativeHeight="251663360" behindDoc="0" locked="0" layoutInCell="1" allowOverlap="1" wp14:anchorId="7B180CB4" wp14:editId="12E8A829">
+              <wp:anchor distT="0" distB="0" distL="114300" distR="114300" simplePos="0" relativeHeight="251663360" behindDoc="0" locked="0" layoutInCell="1" allowOverlap="1" wp14:anchorId="7B180CB4" wp14:editId="1AA5915C">
                 <wp:simplePos x="0" y="0"/>
                 <wp:positionH relativeFrom="column">
                   <wp:posOffset>3895625</wp:posOffset>
@@ -3481,7 +3459,7 @@
           </mc:Choice>
           <mc:Fallback>
             <w:pict>
-              <v:shapetype w14:anchorId="52EB65B8" id="_x0000_t32" coordsize="21600,21600" o:spt="32" o:oned="t" path="m,l21600,21600e" filled="f">
+              <v:shapetype w14:anchorId="71369D7C" id="_x0000_t32" coordsize="21600,21600" o:spt="32" o:oned="t" path="m,l21600,21600e" filled="f">
                 <v:path arrowok="t" fillok="f" o:connecttype="none"/>
                 <o:lock v:ext="edit" shapetype="t"/>
               </v:shapetype>
@@ -3510,7 +3488,7 @@
         <mc:AlternateContent>
           <mc:Choice Requires="wps">
             <w:drawing>
-              <wp:anchor distT="0" distB="0" distL="114300" distR="114300" simplePos="0" relativeHeight="251669504" behindDoc="0" locked="0" layoutInCell="1" allowOverlap="1" wp14:anchorId="67CA7864" wp14:editId="4D840E43">
+              <wp:anchor distT="0" distB="0" distL="114300" distR="114300" simplePos="0" relativeHeight="251669504" behindDoc="0" locked="0" layoutInCell="1" allowOverlap="1" wp14:anchorId="67CA7864" wp14:editId="3A6CF972">
                 <wp:simplePos x="0" y="0"/>
                 <wp:positionH relativeFrom="column">
                   <wp:posOffset>618036</wp:posOffset>
@@ -3574,7 +3552,7 @@
           </mc:Choice>
           <mc:Fallback>
             <w:pict>
-              <v:shape w14:anchorId="46715CD8" id="Прямая со стрелкой 5" o:spid="_x0000_s1026" type="#_x0000_t32" style="position:absolute;margin-left:48.65pt;margin-top:6.85pt;width:18.15pt;height:121.5pt;flip:x y;z-index:251669504;visibility:visible;mso-wrap-style:square;mso-width-percent:0;mso-height-percent:0;mso-wrap-distance-left:9pt;mso-wrap-distance-top:0;mso-wrap-distance-right:9pt;mso-wrap-distance-bottom:0;mso-position-horizontal:absolute;mso-position-horizontal-relative:text;mso-position-vertical:absolute;mso-position-vertical-relative:text;mso-width-percent:0;mso-height-percent:0;mso-width-relative:margin;mso-height-relative:margin" o:gfxdata="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" strokecolor="#bfbfbf [2412]" strokeweight="1.5pt">
+              <v:shape w14:anchorId="590A023A" id="Прямая со стрелкой 5" o:spid="_x0000_s1026" type="#_x0000_t32" style="position:absolute;margin-left:48.65pt;margin-top:6.85pt;width:18.15pt;height:121.5pt;flip:x y;z-index:251669504;visibility:visible;mso-wrap-style:square;mso-width-percent:0;mso-height-percent:0;mso-wrap-distance-left:9pt;mso-wrap-distance-top:0;mso-wrap-distance-right:9pt;mso-wrap-distance-bottom:0;mso-position-horizontal:absolute;mso-position-horizontal-relative:text;mso-position-vertical:absolute;mso-position-vertical-relative:text;mso-width-percent:0;mso-height-percent:0;mso-width-relative:margin;mso-height-relative:margin" o:gfxdata="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" strokecolor="#bfbfbf [2412]" strokeweight="1.5pt">
                 <v:stroke endarrow="block" endarrowwidth="wide" endarrowlength="long" joinstyle="miter"/>
               </v:shape>
             </w:pict>
@@ -3661,7 +3639,7 @@
               </wp:anchor>
             </w:drawing>
           </mc:Choice>
-          <mc:Fallback>
+          <mc:Fallback xmlns:w16se="http://schemas.microsoft.com/office/word/2015/wordml/symex" xmlns:w16sdtdh="http://schemas.microsoft.com/office/word/2020/wordml/sdtdatahash" xmlns:w16="http://schemas.microsoft.com/office/word/2018/wordml" xmlns:w16cid="http://schemas.microsoft.com/office/word/2016/wordml/cid" xmlns:w16cex="http://schemas.microsoft.com/office/word/2018/wordml/cex" xmlns:am3d="http://schemas.microsoft.com/office/drawing/2017/model3d" xmlns:aink="http://schemas.microsoft.com/office/drawing/2016/ink" xmlns:cx8="http://schemas.microsoft.com/office/drawing/2016/5/14/chartex" xmlns:cx7="http://schemas.microsoft.com/office/drawing/2016/5/13/chartex" xmlns:cx6="http://schemas.microsoft.com/office/drawing/2016/5/12/chartex" xmlns:cx5="http://schemas.microsoft.com/office/drawing/2016/5/11/chartex" xmlns:cx4="http://schemas.microsoft.com/office/drawing/2016/5/10/chartex" xmlns:cx3="http://schemas.microsoft.com/office/drawing/2016/5/9/chartex" xmlns:cx2="http://schemas.microsoft.com/office/drawing/2015/10/21/chartex" xmlns:cx1="http://schemas.microsoft.com/office/drawing/2015/9/8/chartex" xmlns:cx="http://schemas.microsoft.com/office/drawing/2014/chartex">
             <w:pict>
               <v:shape w14:anchorId="504856B0" id="Прямая со стрелкой 2" o:spid="_x0000_s1026" type="#_x0000_t32" style="position:absolute;margin-left:375pt;margin-top:3.9pt;width:32.75pt;height:98.15pt;flip:y;z-index:251665408;visibility:visible;mso-wrap-style:square;mso-width-percent:0;mso-height-percent:0;mso-wrap-distance-left:9pt;mso-wrap-distance-top:0;mso-wrap-distance-right:9pt;mso-wrap-distance-bottom:0;mso-position-horizontal:absolute;mso-position-horizontal-relative:text;mso-position-vertical:absolute;mso-position-vertical-relative:text;mso-width-percent:0;mso-height-percent:0;mso-width-relative:margin;mso-height-relative:margin" o:gfxdata="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" strokecolor="#bfbfbf [2412]" strokeweight="1.5pt">
                 <v:stroke endarrow="block" endarrowwidth="wide" endarrowlength="long" joinstyle="miter"/>
@@ -3688,7 +3666,7 @@
         <mc:AlternateContent>
           <mc:Choice Requires="wps">
             <w:drawing>
-              <wp:anchor distT="0" distB="0" distL="114300" distR="114300" simplePos="0" relativeHeight="251667456" behindDoc="0" locked="0" layoutInCell="1" allowOverlap="1" wp14:anchorId="26DFAC9B" wp14:editId="5D8721E9">
+              <wp:anchor distT="0" distB="0" distL="114300" distR="114300" simplePos="0" relativeHeight="251667456" behindDoc="0" locked="0" layoutInCell="1" allowOverlap="1" wp14:anchorId="26DFAC9B" wp14:editId="5006374E">
                 <wp:simplePos x="0" y="0"/>
                 <wp:positionH relativeFrom="column">
                   <wp:posOffset>5403791</wp:posOffset>
@@ -3752,7 +3730,7 @@
           </mc:Choice>
           <mc:Fallback>
             <w:pict>
-              <v:shape w14:anchorId="3D2EEB8A" id="Прямая со стрелкой 4" o:spid="_x0000_s1026" type="#_x0000_t32" style="position:absolute;margin-left:425.5pt;margin-top:21.55pt;width:3.75pt;height:59pt;flip:x y;z-index:251667456;visibility:visible;mso-wrap-style:square;mso-width-percent:0;mso-height-percent:0;mso-wrap-distance-left:9pt;mso-wrap-distance-top:0;mso-wrap-distance-right:9pt;mso-wrap-distance-bottom:0;mso-position-horizontal:absolute;mso-position-horizontal-relative:text;mso-position-vertical:absolute;mso-position-vertical-relative:text;mso-width-percent:0;mso-height-percent:0;mso-width-relative:margin;mso-height-relative:margin" o:gfxdata="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" strokecolor="#bfbfbf [2412]" strokeweight="1.5pt">
+              <v:shape w14:anchorId="65862201" id="Прямая со стрелкой 4" o:spid="_x0000_s1026" type="#_x0000_t32" style="position:absolute;margin-left:425.5pt;margin-top:21.55pt;width:3.75pt;height:59pt;flip:x y;z-index:251667456;visibility:visible;mso-wrap-style:square;mso-width-percent:0;mso-height-percent:0;mso-wrap-distance-left:9pt;mso-wrap-distance-top:0;mso-wrap-distance-right:9pt;mso-wrap-distance-bottom:0;mso-position-horizontal:absolute;mso-position-horizontal-relative:text;mso-position-vertical:absolute;mso-position-vertical-relative:text;mso-width-percent:0;mso-height-percent:0;mso-width-relative:margin;mso-height-relative:margin" o:gfxdata="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" strokecolor="#bfbfbf [2412]" strokeweight="1.5pt">
                 <v:stroke endarrow="block" endarrowwidth="wide" endarrowlength="long" joinstyle="miter"/>
               </v:shape>
             </w:pict>
@@ -3899,6 +3877,29 @@
       <w:pPr>
         <w:rPr>
           <w:rFonts w:ascii="Arial" w:hAnsi="Arial" w:cs="Arial"/>
+        </w:rPr>
+      </w:pPr>
+    </w:p>
+    <w:p>
+      <w:pPr>
+        <w:rPr>
+          <w:rFonts w:ascii="Arial" w:hAnsi="Arial" w:cs="Arial"/>
+        </w:rPr>
+      </w:pPr>
+    </w:p>
+    <w:p>
+      <w:pPr>
+        <w:rPr>
+          <w:rFonts w:ascii="Arial" w:hAnsi="Arial" w:cs="Arial"/>
+          <w:sz w:val="24"/>
+          <w:szCs w:val="24"/>
+        </w:rPr>
+      </w:pPr>
+    </w:p>
+    <w:p>
+      <w:pPr>
+        <w:rPr>
+          <w:rFonts w:ascii="Arial" w:hAnsi="Arial" w:cs="Arial"/>
           <w:b/>
           <w:bCs/>
           <w:sz w:val="34"/>
@@ -3913,17 +3914,9 @@
           <w:sz w:val="34"/>
           <w:szCs w:val="34"/>
         </w:rPr>
-        <w:t xml:space="preserve"> 5.2. Назначение кнопок и разъемов</w:t>
-      </w:r>
-    </w:p>
-    <w:p>
-      <w:pPr>
-        <w:rPr>
-          <w:rFonts w:ascii="Arial" w:hAnsi="Arial" w:cs="Arial"/>
-          <w:sz w:val="24"/>
-          <w:szCs w:val="24"/>
-        </w:rPr>
-      </w:pPr>
+        <w:lastRenderedPageBreak/>
+        <w:t xml:space="preserve"> 6. Описание режимов работы</w:t>
+      </w:r>
     </w:p>
     <w:p>
       <w:pPr>
@@ -3943,8 +3936,351 @@
           <w:sz w:val="34"/>
           <w:szCs w:val="34"/>
         </w:rPr>
-        <w:t xml:space="preserve"> 6. Описание режимов работы</w:t>
-      </w:r>
+        <w:t xml:space="preserve"> 6.1. Проверка банкнот в белом свете</w:t>
+      </w:r>
+    </w:p>
+    <w:p>
+      <w:pPr>
+        <w:rPr>
+          <w:rFonts w:ascii="Arial" w:hAnsi="Arial" w:cs="Arial"/>
+        </w:rPr>
+      </w:pPr>
+    </w:p>
+    <w:p>
+      <w:pPr>
+        <w:rPr>
+          <w:rFonts w:ascii="Arial" w:hAnsi="Arial" w:cs="Arial"/>
+          <w:sz w:val="24"/>
+          <w:szCs w:val="24"/>
+        </w:rPr>
+      </w:pPr>
+      <w:r>
+        <w:rPr>
+          <w:rFonts w:ascii="Arial" w:hAnsi="Arial" w:cs="Arial"/>
+          <w:sz w:val="24"/>
+          <w:szCs w:val="24"/>
+        </w:rPr>
+        <w:t>Проверка в белом свете является базовым этапом анализа и позволяет оценить визуальные элементы защиты, которые видны невооруженным глазом при обычном освещении. Для активации данного режима необходимо нажать кнопку на панели управления.</w:t>
+      </w:r>
+    </w:p>
+    <w:p>
+      <w:pPr>
+        <w:rPr>
+          <w:rFonts w:ascii="Arial" w:hAnsi="Arial" w:cs="Arial"/>
+          <w:sz w:val="24"/>
+          <w:szCs w:val="24"/>
+        </w:rPr>
+      </w:pPr>
+    </w:p>
+    <w:p>
+      <w:pPr>
+        <w:rPr>
+          <w:rFonts w:ascii="Arial" w:hAnsi="Arial" w:cs="Arial"/>
+          <w:sz w:val="24"/>
+          <w:szCs w:val="24"/>
+        </w:rPr>
+      </w:pPr>
+      <w:r>
+        <w:rPr>
+          <w:rFonts w:ascii="Arial" w:hAnsi="Arial" w:cs="Arial"/>
+          <w:noProof/>
+          <w:sz w:val="24"/>
+          <w:szCs w:val="24"/>
+          <w:lang w:eastAsia="ru-RU"/>
+        </w:rPr>
+        <w:drawing>
+          <wp:anchor distT="0" distB="0" distL="114300" distR="114300" simplePos="0" relativeHeight="251670528" behindDoc="0" locked="0" layoutInCell="1" allowOverlap="1" wp14:anchorId="13C40CB1" wp14:editId="6A59F8A3">
+            <wp:simplePos x="0" y="0"/>
+            <wp:positionH relativeFrom="margin">
+              <wp:align>left</wp:align>
+            </wp:positionH>
+            <wp:positionV relativeFrom="paragraph">
+              <wp:posOffset>179771</wp:posOffset>
+            </wp:positionV>
+            <wp:extent cx="410126" cy="546265"/>
+            <wp:effectExtent l="0" t="0" r="0" b="6350"/>
+            <wp:wrapNone/>
+            <wp:docPr id="61" name="Рисунок 61" descr="C:\Users\dgalyan\Downloads\pngwing.com.png"/>
+            <wp:cNvGraphicFramePr>
+              <a:graphicFrameLocks xmlns:a="http://schemas.openxmlformats.org/drawingml/2006/main" noChangeAspect="1"/>
+            </wp:cNvGraphicFramePr>
+            <a:graphic xmlns:a="http://schemas.openxmlformats.org/drawingml/2006/main">
+              <a:graphicData uri="http://schemas.openxmlformats.org/drawingml/2006/picture">
+                <pic:pic xmlns:pic="http://schemas.openxmlformats.org/drawingml/2006/picture">
+                  <pic:nvPicPr>
+                    <pic:cNvPr id="0" name="Picture 86" descr="C:\Users\dgalyan\Downloads\pngwing.com.png"/>
+                    <pic:cNvPicPr>
+                      <a:picLocks noChangeAspect="1" noChangeArrowheads="1"/>
+                    </pic:cNvPicPr>
+                  </pic:nvPicPr>
+                  <pic:blipFill>
+                    <a:blip r:embed="rId12" cstate="print">
+                      <a:extLst>
+                        <a:ext uri="{28A0092B-C50C-407E-A947-70E740481C1C}">
+                          <a14:useLocalDpi xmlns:a14="http://schemas.microsoft.com/office/drawing/2010/main" val="0"/>
+                        </a:ext>
+                      </a:extLst>
+                    </a:blip>
+                    <a:srcRect/>
+                    <a:stretch>
+                      <a:fillRect/>
+                    </a:stretch>
+                  </pic:blipFill>
+                  <pic:spPr bwMode="auto">
+                    <a:xfrm rot="10800000">
+                      <a:off x="0" y="0"/>
+                      <a:ext cx="415921" cy="553983"/>
+                    </a:xfrm>
+                    <a:prstGeom prst="rect">
+                      <a:avLst/>
+                    </a:prstGeom>
+                    <a:noFill/>
+                    <a:ln>
+                      <a:noFill/>
+                    </a:ln>
+                  </pic:spPr>
+                </pic:pic>
+              </a:graphicData>
+            </a:graphic>
+            <wp14:sizeRelH relativeFrom="margin">
+              <wp14:pctWidth>0</wp14:pctWidth>
+            </wp14:sizeRelH>
+            <wp14:sizeRelV relativeFrom="margin">
+              <wp14:pctHeight>0</wp14:pctHeight>
+            </wp14:sizeRelV>
+          </wp:anchor>
+        </w:drawing>
+      </w:r>
+      <w:r>
+        <w:rPr>
+          <w:rFonts w:ascii="Arial" w:hAnsi="Arial" w:cs="Arial"/>
+          <w:noProof/>
+          <w:sz w:val="24"/>
+          <w:szCs w:val="24"/>
+          <w:lang w:eastAsia="ru-RU"/>
+        </w:rPr>
+        <w:drawing>
+          <wp:inline distT="0" distB="0" distL="0" distR="0" wp14:anchorId="66F566F6" wp14:editId="6F7BE858">
+            <wp:extent cx="2558714" cy="1522730"/>
+            <wp:effectExtent l="0" t="0" r="0" b="1270"/>
+            <wp:docPr id="62" name="Рисунок 62" descr="C:\Users\dgalyan\Downloads\5458567885057290073.jpg"/>
+            <wp:cNvGraphicFramePr>
+              <a:graphicFrameLocks xmlns:a="http://schemas.openxmlformats.org/drawingml/2006/main" noChangeAspect="1"/>
+            </wp:cNvGraphicFramePr>
+            <a:graphic xmlns:a="http://schemas.openxmlformats.org/drawingml/2006/main">
+              <a:graphicData uri="http://schemas.openxmlformats.org/drawingml/2006/picture">
+                <pic:pic xmlns:pic="http://schemas.openxmlformats.org/drawingml/2006/picture">
+                  <pic:nvPicPr>
+                    <pic:cNvPr id="0" name="Picture 85" descr="C:\Users\dgalyan\Downloads\5458567885057290073.jpg"/>
+                    <pic:cNvPicPr>
+                      <a:picLocks noChangeAspect="1" noChangeArrowheads="1"/>
+                    </pic:cNvPicPr>
+                  </pic:nvPicPr>
+                  <pic:blipFill>
+                    <a:blip r:embed="rId13" cstate="print">
+                      <a:extLst>
+                        <a:ext uri="{28A0092B-C50C-407E-A947-70E740481C1C}">
+                          <a14:useLocalDpi xmlns:a14="http://schemas.microsoft.com/office/drawing/2010/main" val="0"/>
+                        </a:ext>
+                      </a:extLst>
+                    </a:blip>
+                    <a:srcRect/>
+                    <a:stretch>
+                      <a:fillRect/>
+                    </a:stretch>
+                  </pic:blipFill>
+                  <pic:spPr bwMode="auto">
+                    <a:xfrm>
+                      <a:off x="0" y="0"/>
+                      <a:ext cx="2563203" cy="1525401"/>
+                    </a:xfrm>
+                    <a:prstGeom prst="rect">
+                      <a:avLst/>
+                    </a:prstGeom>
+                    <a:noFill/>
+                    <a:ln>
+                      <a:noFill/>
+                    </a:ln>
+                  </pic:spPr>
+                </pic:pic>
+              </a:graphicData>
+            </a:graphic>
+          </wp:inline>
+        </w:drawing>
+      </w:r>
+    </w:p>
+    <w:p>
+      <w:pPr>
+        <w:rPr>
+          <w:rFonts w:ascii="Arial" w:hAnsi="Arial" w:cs="Arial"/>
+          <w:sz w:val="24"/>
+          <w:szCs w:val="24"/>
+        </w:rPr>
+      </w:pPr>
+    </w:p>
+    <w:p>
+      <w:pPr>
+        <w:rPr>
+          <w:rFonts w:ascii="Arial" w:hAnsi="Arial" w:cs="Arial"/>
+          <w:sz w:val="24"/>
+          <w:szCs w:val="24"/>
+        </w:rPr>
+      </w:pPr>
+      <w:r>
+        <w:rPr>
+          <w:rFonts w:ascii="Arial" w:hAnsi="Arial" w:cs="Arial"/>
+          <w:sz w:val="24"/>
+          <w:szCs w:val="24"/>
+        </w:rPr>
+        <w:t>- Анализируемые признаки:</w:t>
+      </w:r>
+    </w:p>
+    <w:p>
+      <w:pPr>
+        <w:rPr>
+          <w:rFonts w:ascii="Arial" w:hAnsi="Arial" w:cs="Arial"/>
+          <w:sz w:val="24"/>
+          <w:szCs w:val="24"/>
+        </w:rPr>
+      </w:pPr>
+      <w:r>
+        <w:rPr>
+          <w:rFonts w:ascii="Arial" w:hAnsi="Arial" w:cs="Arial"/>
+          <w:sz w:val="24"/>
+          <w:szCs w:val="24"/>
+        </w:rPr>
+        <w:t xml:space="preserve">    - Микротекст [Image 6]: Это очень мелкие надписи, которые сложно воспроизвести при подделке. Они могут быть расположены в различных частях банкноты.</w:t>
+      </w:r>
+    </w:p>
+    <w:p>
+      <w:pPr>
+        <w:rPr>
+          <w:rFonts w:ascii="Arial" w:hAnsi="Arial" w:cs="Arial"/>
+          <w:sz w:val="24"/>
+          <w:szCs w:val="24"/>
+        </w:rPr>
+      </w:pPr>
+      <w:r>
+        <w:rPr>
+          <w:rFonts w:ascii="Arial" w:hAnsi="Arial" w:cs="Arial"/>
+          <w:sz w:val="24"/>
+          <w:szCs w:val="24"/>
+        </w:rPr>
+        <w:t xml:space="preserve">    - Перфорация: Наличие сквозных отверстий определенной формы, которые также сложно подделать.</w:t>
+      </w:r>
+    </w:p>
+    <w:p>
+      <w:pPr>
+        <w:rPr>
+          <w:rFonts w:ascii="Arial" w:hAnsi="Arial" w:cs="Arial"/>
+          <w:sz w:val="24"/>
+          <w:szCs w:val="24"/>
+        </w:rPr>
+      </w:pPr>
+      <w:r>
+        <w:rPr>
+          <w:rFonts w:ascii="Arial" w:hAnsi="Arial" w:cs="Arial"/>
+          <w:sz w:val="24"/>
+          <w:szCs w:val="24"/>
+        </w:rPr>
+        <w:t xml:space="preserve">    - Муар: Эффект, возникающий при наложении двух регулярных структур. При изменении угла обзора рисунок может меняться.</w:t>
+      </w:r>
+    </w:p>
+    <w:p>
+      <w:pPr>
+        <w:rPr>
+          <w:rFonts w:ascii="Arial" w:hAnsi="Arial" w:cs="Arial"/>
+          <w:sz w:val="24"/>
+          <w:szCs w:val="24"/>
+        </w:rPr>
+      </w:pPr>
+      <w:r>
+        <w:rPr>
+          <w:rFonts w:ascii="Arial" w:hAnsi="Arial" w:cs="Arial"/>
+          <w:sz w:val="24"/>
+          <w:szCs w:val="24"/>
+        </w:rPr>
+        <w:t xml:space="preserve">    - Голограммы: Объемные изображения, меняющие вид при изменении угла обзора.</w:t>
+      </w:r>
+    </w:p>
+    <w:p>
+      <w:pPr>
+        <w:rPr>
+          <w:rFonts w:ascii="Arial" w:hAnsi="Arial" w:cs="Arial"/>
+          <w:sz w:val="24"/>
+          <w:szCs w:val="24"/>
+        </w:rPr>
+      </w:pPr>
+      <w:r>
+        <w:rPr>
+          <w:rFonts w:ascii="Arial" w:hAnsi="Arial" w:cs="Arial"/>
+          <w:sz w:val="24"/>
+          <w:szCs w:val="24"/>
+        </w:rPr>
+        <w:t xml:space="preserve">    - Совмещающиеся изображения: Части рисунка, которые при просмотре на просвет должны точно совпадать.</w:t>
+      </w:r>
+    </w:p>
+    <w:p>
+      <w:pPr>
+        <w:rPr>
+          <w:rFonts w:ascii="Arial" w:hAnsi="Arial" w:cs="Arial"/>
+          <w:sz w:val="24"/>
+          <w:szCs w:val="24"/>
+        </w:rPr>
+      </w:pPr>
+      <w:r>
+        <w:rPr>
+          <w:rFonts w:ascii="Arial" w:hAnsi="Arial" w:cs="Arial"/>
+          <w:sz w:val="24"/>
+          <w:szCs w:val="24"/>
+        </w:rPr>
+        <w:t xml:space="preserve">    - Цветопеременные элементы: Краски, меняющие цвет в зависимости от угла обзора.</w:t>
+      </w:r>
+    </w:p>
+    <w:p>
+      <w:pPr>
+        <w:rPr>
+          <w:rFonts w:ascii="Arial" w:hAnsi="Arial" w:cs="Arial"/>
+          <w:sz w:val="24"/>
+          <w:szCs w:val="24"/>
+        </w:rPr>
+      </w:pPr>
+    </w:p>
+    <w:p>
+      <w:pPr>
+        <w:rPr>
+          <w:rFonts w:ascii="Arial" w:hAnsi="Arial" w:cs="Arial"/>
+          <w:sz w:val="24"/>
+          <w:szCs w:val="24"/>
+        </w:rPr>
+      </w:pPr>
+    </w:p>
+    <w:p>
+      <w:pPr>
+        <w:rPr>
+          <w:rFonts w:ascii="Arial" w:hAnsi="Arial" w:cs="Arial"/>
+          <w:sz w:val="24"/>
+          <w:szCs w:val="24"/>
+        </w:rPr>
+      </w:pPr>
+    </w:p>
+    <w:p>
+      <w:pPr>
+        <w:rPr>
+          <w:rFonts w:ascii="Arial" w:hAnsi="Arial" w:cs="Arial"/>
+          <w:sz w:val="24"/>
+          <w:szCs w:val="24"/>
+        </w:rPr>
+      </w:pPr>
+    </w:p>
+    <w:p>
+      <w:pPr>
+        <w:rPr>
+          <w:rFonts w:ascii="Arial" w:hAnsi="Arial" w:cs="Arial"/>
+          <w:sz w:val="24"/>
+          <w:szCs w:val="24"/>
+        </w:rPr>
+      </w:pPr>
     </w:p>
     <w:p>
       <w:pPr>
@@ -3964,31 +4300,178 @@
           <w:sz w:val="34"/>
           <w:szCs w:val="34"/>
         </w:rPr>
-        <w:t xml:space="preserve"> 6.1. Проверка банкнот в белом свете</w:t>
-      </w:r>
-    </w:p>
-    <w:p>
-      <w:pPr>
-        <w:rPr>
-          <w:rFonts w:ascii="Arial" w:hAnsi="Arial" w:cs="Arial"/>
-        </w:rPr>
-      </w:pPr>
-    </w:p>
-    <w:p>
-      <w:pPr>
-        <w:rPr>
-          <w:rFonts w:ascii="Arial" w:hAnsi="Arial" w:cs="Arial"/>
-          <w:sz w:val="24"/>
-          <w:szCs w:val="24"/>
-        </w:rPr>
-      </w:pPr>
-      <w:r>
-        <w:rPr>
-          <w:rFonts w:ascii="Arial" w:hAnsi="Arial" w:cs="Arial"/>
-          <w:sz w:val="24"/>
-          <w:szCs w:val="24"/>
-        </w:rPr>
-        <w:t>Проверка в белом свете является базовым этапом анализа и позволяет оценить визуальные элементы защиты, которые видны невооруженным глазом при обычном освещении. Для активации данного режима необходимо нажать кнопку [Image 5] на панели управления.</w:t>
+        <w:lastRenderedPageBreak/>
+        <w:t xml:space="preserve"> 6.2. Проверка банкнот в ультрафиолетовом (УФ) свете</w:t>
+      </w:r>
+    </w:p>
+    <w:p>
+      <w:pPr>
+        <w:rPr>
+          <w:rFonts w:ascii="Arial" w:hAnsi="Arial" w:cs="Arial"/>
+        </w:rPr>
+      </w:pPr>
+    </w:p>
+    <w:p>
+      <w:pPr>
+        <w:rPr>
+          <w:rFonts w:ascii="Arial" w:hAnsi="Arial" w:cs="Arial"/>
+          <w:sz w:val="24"/>
+          <w:szCs w:val="24"/>
+        </w:rPr>
+      </w:pPr>
+      <w:r>
+        <w:rPr>
+          <w:rFonts w:ascii="Arial" w:hAnsi="Arial" w:cs="Arial"/>
+          <w:sz w:val="24"/>
+          <w:szCs w:val="24"/>
+        </w:rPr>
+        <w:t>Ультрафиолетовое излучение используется для выявления защитных элементов, которые невидимы при обычном освещении, но начинают светиться под воздействием УФ-лучей [Image 10, Image 11]. Детектор IRD-101-24 предлагает несколько источников УФ-излучения с разной длиной волны (470нм, 360нм и 254нм) для более точного анализа различных типов УФ-меток. Для выбора режима УФ-проверки необходимо нажать соответствующую кнопку на панели управления.</w:t>
+      </w:r>
+    </w:p>
+    <w:p>
+      <w:pPr>
+        <w:rPr>
+          <w:rFonts w:ascii="Arial" w:hAnsi="Arial" w:cs="Arial"/>
+          <w:sz w:val="24"/>
+          <w:szCs w:val="24"/>
+        </w:rPr>
+      </w:pPr>
+    </w:p>
+    <w:p>
+      <w:pPr>
+        <w:rPr>
+          <w:rFonts w:ascii="Arial" w:hAnsi="Arial" w:cs="Arial"/>
+          <w:sz w:val="24"/>
+          <w:szCs w:val="24"/>
+        </w:rPr>
+      </w:pPr>
+      <w:r>
+        <w:rPr>
+          <w:rFonts w:ascii="Arial" w:hAnsi="Arial" w:cs="Arial"/>
+          <w:noProof/>
+          <w:sz w:val="24"/>
+          <w:szCs w:val="24"/>
+          <w:lang w:eastAsia="ru-RU"/>
+        </w:rPr>
+        <w:drawing>
+          <wp:anchor distT="0" distB="0" distL="114300" distR="114300" simplePos="0" relativeHeight="251672576" behindDoc="0" locked="0" layoutInCell="1" allowOverlap="1" wp14:anchorId="3FE790D2" wp14:editId="6EEAACFD">
+            <wp:simplePos x="0" y="0"/>
+            <wp:positionH relativeFrom="margin">
+              <wp:posOffset>721805</wp:posOffset>
+            </wp:positionH>
+            <wp:positionV relativeFrom="paragraph">
+              <wp:posOffset>176076</wp:posOffset>
+            </wp:positionV>
+            <wp:extent cx="410126" cy="546265"/>
+            <wp:effectExtent l="0" t="0" r="0" b="6350"/>
+            <wp:wrapNone/>
+            <wp:docPr id="64" name="Рисунок 64" descr="C:\Users\dgalyan\Downloads\pngwing.com.png"/>
+            <wp:cNvGraphicFramePr>
+              <a:graphicFrameLocks xmlns:a="http://schemas.openxmlformats.org/drawingml/2006/main" noChangeAspect="1"/>
+            </wp:cNvGraphicFramePr>
+            <a:graphic xmlns:a="http://schemas.openxmlformats.org/drawingml/2006/main">
+              <a:graphicData uri="http://schemas.openxmlformats.org/drawingml/2006/picture">
+                <pic:pic xmlns:pic="http://schemas.openxmlformats.org/drawingml/2006/picture">
+                  <pic:nvPicPr>
+                    <pic:cNvPr id="0" name="Picture 86" descr="C:\Users\dgalyan\Downloads\pngwing.com.png"/>
+                    <pic:cNvPicPr>
+                      <a:picLocks noChangeAspect="1" noChangeArrowheads="1"/>
+                    </pic:cNvPicPr>
+                  </pic:nvPicPr>
+                  <pic:blipFill>
+                    <a:blip r:embed="rId14" cstate="print">
+                      <a:extLst>
+                        <a:ext uri="{28A0092B-C50C-407E-A947-70E740481C1C}">
+                          <a14:useLocalDpi xmlns:a14="http://schemas.microsoft.com/office/drawing/2010/main" val="0"/>
+                        </a:ext>
+                      </a:extLst>
+                    </a:blip>
+                    <a:srcRect/>
+                    <a:stretch>
+                      <a:fillRect/>
+                    </a:stretch>
+                  </pic:blipFill>
+                  <pic:spPr bwMode="auto">
+                    <a:xfrm rot="10800000">
+                      <a:off x="0" y="0"/>
+                      <a:ext cx="410126" cy="546265"/>
+                    </a:xfrm>
+                    <a:prstGeom prst="rect">
+                      <a:avLst/>
+                    </a:prstGeom>
+                    <a:noFill/>
+                    <a:ln>
+                      <a:noFill/>
+                    </a:ln>
+                  </pic:spPr>
+                </pic:pic>
+              </a:graphicData>
+            </a:graphic>
+            <wp14:sizeRelH relativeFrom="margin">
+              <wp14:pctWidth>0</wp14:pctWidth>
+            </wp14:sizeRelH>
+            <wp14:sizeRelV relativeFrom="margin">
+              <wp14:pctHeight>0</wp14:pctHeight>
+            </wp14:sizeRelV>
+          </wp:anchor>
+        </w:drawing>
+      </w:r>
+      <w:r>
+        <w:rPr>
+          <w:rFonts w:ascii="Arial" w:hAnsi="Arial" w:cs="Arial"/>
+          <w:noProof/>
+          <w:sz w:val="24"/>
+          <w:szCs w:val="24"/>
+          <w:lang w:eastAsia="ru-RU"/>
+        </w:rPr>
+        <w:drawing>
+          <wp:inline distT="0" distB="0" distL="0" distR="0" wp14:anchorId="540A786E" wp14:editId="30BAEB67">
+            <wp:extent cx="2558714" cy="1522730"/>
+            <wp:effectExtent l="0" t="0" r="0" b="1270"/>
+            <wp:docPr id="63" name="Рисунок 63" descr="C:\Users\dgalyan\Downloads\5458567885057290073.jpg"/>
+            <wp:cNvGraphicFramePr>
+              <a:graphicFrameLocks xmlns:a="http://schemas.openxmlformats.org/drawingml/2006/main" noChangeAspect="1"/>
+            </wp:cNvGraphicFramePr>
+            <a:graphic xmlns:a="http://schemas.openxmlformats.org/drawingml/2006/main">
+              <a:graphicData uri="http://schemas.openxmlformats.org/drawingml/2006/picture">
+                <pic:pic xmlns:pic="http://schemas.openxmlformats.org/drawingml/2006/picture">
+                  <pic:nvPicPr>
+                    <pic:cNvPr id="0" name="Picture 85" descr="C:\Users\dgalyan\Downloads\5458567885057290073.jpg"/>
+                    <pic:cNvPicPr>
+                      <a:picLocks noChangeAspect="1" noChangeArrowheads="1"/>
+                    </pic:cNvPicPr>
+                  </pic:nvPicPr>
+                  <pic:blipFill>
+                    <a:blip r:embed="rId13" cstate="print">
+                      <a:extLst>
+                        <a:ext uri="{28A0092B-C50C-407E-A947-70E740481C1C}">
+                          <a14:useLocalDpi xmlns:a14="http://schemas.microsoft.com/office/drawing/2010/main" val="0"/>
+                        </a:ext>
+                      </a:extLst>
+                    </a:blip>
+                    <a:srcRect/>
+                    <a:stretch>
+                      <a:fillRect/>
+                    </a:stretch>
+                  </pic:blipFill>
+                  <pic:spPr bwMode="auto">
+                    <a:xfrm>
+                      <a:off x="0" y="0"/>
+                      <a:ext cx="2563203" cy="1525401"/>
+                    </a:xfrm>
+                    <a:prstGeom prst="rect">
+                      <a:avLst/>
+                    </a:prstGeom>
+                    <a:noFill/>
+                    <a:ln>
+                      <a:noFill/>
+                    </a:ln>
+                  </pic:spPr>
+                </pic:pic>
+              </a:graphicData>
+            </a:graphic>
+          </wp:inline>
+        </w:drawing>
       </w:r>
     </w:p>
     <w:p>
@@ -4031,118 +4514,75 @@
           <w:sz w:val="24"/>
           <w:szCs w:val="24"/>
         </w:rPr>
-        <w:t xml:space="preserve">    - Микротекст [Image 6]</w:t>
-      </w:r>
-      <w:proofErr w:type="gramStart"/>
-      <w:r>
-        <w:rPr>
-          <w:rFonts w:ascii="Arial" w:hAnsi="Arial" w:cs="Arial"/>
-          <w:sz w:val="24"/>
-          <w:szCs w:val="24"/>
-        </w:rPr>
-        <w:t>: Это</w:t>
-      </w:r>
-      <w:proofErr w:type="gramEnd"/>
-      <w:r>
-        <w:rPr>
-          <w:rFonts w:ascii="Arial" w:hAnsi="Arial" w:cs="Arial"/>
-          <w:sz w:val="24"/>
-          <w:szCs w:val="24"/>
-        </w:rPr>
-        <w:t xml:space="preserve"> очень мелкие надписи, которые сложно воспроизвести при подделке. Они могут быть расположены в различных частях банкноты.</w:t>
-      </w:r>
-    </w:p>
-    <w:p>
-      <w:pPr>
-        <w:rPr>
-          <w:rFonts w:ascii="Arial" w:hAnsi="Arial" w:cs="Arial"/>
-          <w:sz w:val="24"/>
-          <w:szCs w:val="24"/>
-        </w:rPr>
-      </w:pPr>
-      <w:r>
-        <w:rPr>
-          <w:rFonts w:ascii="Arial" w:hAnsi="Arial" w:cs="Arial"/>
-          <w:sz w:val="24"/>
-          <w:szCs w:val="24"/>
-        </w:rPr>
-        <w:t xml:space="preserve">    - Перфорация: Наличие сквозных отверстий определенной формы, которые также сложно подделать.</w:t>
-      </w:r>
-    </w:p>
-    <w:p>
-      <w:pPr>
-        <w:rPr>
-          <w:rFonts w:ascii="Arial" w:hAnsi="Arial" w:cs="Arial"/>
-          <w:sz w:val="24"/>
-          <w:szCs w:val="24"/>
-        </w:rPr>
-      </w:pPr>
-      <w:r>
-        <w:rPr>
-          <w:rFonts w:ascii="Arial" w:hAnsi="Arial" w:cs="Arial"/>
-          <w:sz w:val="24"/>
-          <w:szCs w:val="24"/>
-        </w:rPr>
-        <w:t xml:space="preserve">    - Муар: Эффект, возникающий при наложении двух регулярных структур. При изменении угла обзора рисунок может меняться.</w:t>
-      </w:r>
-    </w:p>
-    <w:p>
-      <w:pPr>
-        <w:rPr>
-          <w:rFonts w:ascii="Arial" w:hAnsi="Arial" w:cs="Arial"/>
-          <w:sz w:val="24"/>
-          <w:szCs w:val="24"/>
-        </w:rPr>
-      </w:pPr>
-      <w:r>
-        <w:rPr>
-          <w:rFonts w:ascii="Arial" w:hAnsi="Arial" w:cs="Arial"/>
-          <w:sz w:val="24"/>
-          <w:szCs w:val="24"/>
-        </w:rPr>
-        <w:t xml:space="preserve">    - Голограммы: Объемные изображения, меняющие вид при изменении угла обзора.</w:t>
-      </w:r>
-    </w:p>
-    <w:p>
-      <w:pPr>
-        <w:rPr>
-          <w:rFonts w:ascii="Arial" w:hAnsi="Arial" w:cs="Arial"/>
-          <w:sz w:val="24"/>
-          <w:szCs w:val="24"/>
-        </w:rPr>
-      </w:pPr>
-      <w:r>
-        <w:rPr>
-          <w:rFonts w:ascii="Arial" w:hAnsi="Arial" w:cs="Arial"/>
-          <w:sz w:val="24"/>
-          <w:szCs w:val="24"/>
-        </w:rPr>
-        <w:t xml:space="preserve">    - Совмещающиеся изображения: Части рисунка, которые при просмотре на просвет должны точно совпадать.</w:t>
-      </w:r>
-    </w:p>
-    <w:p>
-      <w:pPr>
-        <w:rPr>
-          <w:rFonts w:ascii="Arial" w:hAnsi="Arial" w:cs="Arial"/>
-          <w:sz w:val="24"/>
-          <w:szCs w:val="24"/>
-        </w:rPr>
-      </w:pPr>
-      <w:r>
-        <w:rPr>
-          <w:rFonts w:ascii="Arial" w:hAnsi="Arial" w:cs="Arial"/>
-          <w:sz w:val="24"/>
-          <w:szCs w:val="24"/>
-        </w:rPr>
-        <w:t xml:space="preserve">    - Цветопеременные элементы: Краски, меняющие цвет в зависимости от угла обзора.</w:t>
-      </w:r>
-    </w:p>
-    <w:p>
-      <w:pPr>
-        <w:rPr>
-          <w:rFonts w:ascii="Arial" w:hAnsi="Arial" w:cs="Arial"/>
-          <w:sz w:val="24"/>
-          <w:szCs w:val="24"/>
+        <w:t xml:space="preserve">    - Люминесценция бумаги: Бумага, используемая для печати банкнот, обычно не светится под УФ-светом, в то время как поддельные банкноты могут иметь свечение.</w:t>
+      </w:r>
+      <w:bookmarkStart w:id="0" w:name="_GoBack"/>
+      <w:bookmarkEnd w:id="0"/>
+    </w:p>
+    <w:p>
+      <w:pPr>
+        <w:rPr>
+          <w:rFonts w:ascii="Arial" w:hAnsi="Arial" w:cs="Arial"/>
+          <w:sz w:val="24"/>
+          <w:szCs w:val="24"/>
+        </w:rPr>
+      </w:pPr>
+      <w:r>
+        <w:rPr>
+          <w:rFonts w:ascii="Arial" w:hAnsi="Arial" w:cs="Arial"/>
+          <w:sz w:val="24"/>
+          <w:szCs w:val="24"/>
+        </w:rPr>
+        <w:t xml:space="preserve">    - УФ-метки: Специальные краски или волокна, которые начинают светиться определенным цветом под УФ-излучением.</w:t>
+      </w:r>
+    </w:p>
+    <w:p>
+      <w:pPr>
+        <w:rPr>
+          <w:rFonts w:ascii="Arial" w:hAnsi="Arial" w:cs="Arial"/>
+          <w:sz w:val="24"/>
+          <w:szCs w:val="24"/>
+        </w:rPr>
+      </w:pPr>
+      <w:r>
+        <w:rPr>
+          <w:rFonts w:ascii="Arial" w:hAnsi="Arial" w:cs="Arial"/>
+          <w:sz w:val="24"/>
+          <w:szCs w:val="24"/>
+        </w:rPr>
+        <w:t xml:space="preserve">    - Защитные нити: Нити, встроенные в бумагу, которые могут иметь свечение под УФ-светом.</w:t>
+      </w:r>
+    </w:p>
+    <w:p>
+      <w:pPr>
+        <w:rPr>
+          <w:rFonts w:ascii="Arial" w:hAnsi="Arial" w:cs="Arial"/>
+          <w:sz w:val="24"/>
+          <w:szCs w:val="24"/>
+        </w:rPr>
+      </w:pPr>
+    </w:p>
+    <w:p>
+      <w:pPr>
+        <w:rPr>
+          <w:rFonts w:ascii="Arial" w:hAnsi="Arial" w:cs="Arial"/>
+          <w:sz w:val="24"/>
+          <w:szCs w:val="24"/>
+        </w:rPr>
+      </w:pPr>
+      <w:r>
+        <w:rPr>
+          <w:rFonts w:ascii="Arial" w:hAnsi="Arial" w:cs="Arial"/>
+          <w:sz w:val="24"/>
+          <w:szCs w:val="24"/>
+        </w:rPr>
+        <w:t>Важно! УФ-излучение может быть вредным для глаз. Необходимо соблюдать меры предосторожности и не направлять включенные источники света непосредственно в глаза [Image 3, Image 9].</w:t>
+      </w:r>
+    </w:p>
+    <w:p>
+      <w:pPr>
+        <w:rPr>
+          <w:rFonts w:ascii="Arial" w:hAnsi="Arial" w:cs="Arial"/>
         </w:rPr>
       </w:pPr>
     </w:p>
@@ -4164,31 +4604,33 @@
           <w:sz w:val="34"/>
           <w:szCs w:val="34"/>
         </w:rPr>
-        <w:t xml:space="preserve"> 6.2. Проверка банкнот в ультрафиолетовом (УФ) свете</w:t>
-      </w:r>
-    </w:p>
-    <w:p>
-      <w:pPr>
-        <w:rPr>
-          <w:rFonts w:ascii="Arial" w:hAnsi="Arial" w:cs="Arial"/>
-        </w:rPr>
-      </w:pPr>
-    </w:p>
-    <w:p>
-      <w:pPr>
-        <w:rPr>
-          <w:rFonts w:ascii="Arial" w:hAnsi="Arial" w:cs="Arial"/>
-          <w:sz w:val="24"/>
-          <w:szCs w:val="24"/>
-        </w:rPr>
-      </w:pPr>
-      <w:r>
-        <w:rPr>
-          <w:rFonts w:ascii="Arial" w:hAnsi="Arial" w:cs="Arial"/>
-          <w:sz w:val="24"/>
-          <w:szCs w:val="24"/>
-        </w:rPr>
-        <w:t>Ультрафиолетовое излучение используется для выявления защитных элементов, которые невидимы при обычном освещении, но начинают светиться под воздействием УФ-лучей [Image 10, Image 11]. Детектор IRD-101-24 предлагает несколько источников УФ-излучения с разной длиной волны (470нм, 360нм и 254нм) для более точного анализа различных типов УФ-меток. Для выбора режима УФ-проверки необходимо нажать соответствующую кнопку на панели управления.</w:t>
+        <w:t xml:space="preserve"> 6.3. Проверка банкнот в инфракрасном (ИК) свете</w:t>
+      </w:r>
+    </w:p>
+    <w:p>
+      <w:pPr>
+        <w:rPr>
+          <w:rFonts w:ascii="Arial" w:hAnsi="Arial" w:cs="Arial"/>
+          <w:sz w:val="24"/>
+          <w:szCs w:val="24"/>
+        </w:rPr>
+      </w:pPr>
+    </w:p>
+    <w:p>
+      <w:pPr>
+        <w:rPr>
+          <w:rFonts w:ascii="Arial" w:hAnsi="Arial" w:cs="Arial"/>
+          <w:sz w:val="24"/>
+          <w:szCs w:val="24"/>
+        </w:rPr>
+      </w:pPr>
+      <w:r>
+        <w:rPr>
+          <w:rFonts w:ascii="Arial" w:hAnsi="Arial" w:cs="Arial"/>
+          <w:sz w:val="24"/>
+          <w:szCs w:val="24"/>
+        </w:rPr>
+        <w:t>Инфракрасное излучение позволяет выявлять защитные признаки, которые также невидимы при обычном освещении [Image 7, Image 8]. Детектор IRD-101-24 оснащен различными источниками ИК-излучения для анализа:</w:t>
       </w:r>
     </w:p>
     <w:p>
@@ -4231,74 +4673,49 @@
           <w:sz w:val="24"/>
           <w:szCs w:val="24"/>
         </w:rPr>
-        <w:t xml:space="preserve">    - Люминесценция бумаги: Бумага, используемая для печати банкнот, обычно не светится под УФ-светом, в то время как поддельные банкноты могут иметь свечение.</w:t>
-      </w:r>
-    </w:p>
-    <w:p>
-      <w:pPr>
-        <w:rPr>
-          <w:rFonts w:ascii="Arial" w:hAnsi="Arial" w:cs="Arial"/>
-          <w:sz w:val="24"/>
-          <w:szCs w:val="24"/>
-        </w:rPr>
-      </w:pPr>
-      <w:r>
-        <w:rPr>
-          <w:rFonts w:ascii="Arial" w:hAnsi="Arial" w:cs="Arial"/>
-          <w:sz w:val="24"/>
-          <w:szCs w:val="24"/>
-        </w:rPr>
-        <w:t xml:space="preserve">    - УФ-метки: Специальные краски или волокна, которые начинают светиться определенным цветом под УФ-излучением.</w:t>
-      </w:r>
-    </w:p>
-    <w:p>
-      <w:pPr>
-        <w:rPr>
-          <w:rFonts w:ascii="Arial" w:hAnsi="Arial" w:cs="Arial"/>
-          <w:sz w:val="24"/>
-          <w:szCs w:val="24"/>
-        </w:rPr>
-      </w:pPr>
-      <w:r>
-        <w:rPr>
-          <w:rFonts w:ascii="Arial" w:hAnsi="Arial" w:cs="Arial"/>
-          <w:sz w:val="24"/>
-          <w:szCs w:val="24"/>
-        </w:rPr>
-        <w:lastRenderedPageBreak/>
-        <w:t xml:space="preserve">    - Защитные нити: Нити, встроенные в бумагу, которые могут иметь свечение под УФ-светом.</w:t>
-      </w:r>
-    </w:p>
-    <w:p>
-      <w:pPr>
-        <w:rPr>
-          <w:rFonts w:ascii="Arial" w:hAnsi="Arial" w:cs="Arial"/>
-          <w:sz w:val="24"/>
-          <w:szCs w:val="24"/>
-        </w:rPr>
-      </w:pPr>
-    </w:p>
-    <w:p>
-      <w:pPr>
-        <w:rPr>
-          <w:rFonts w:ascii="Arial" w:hAnsi="Arial" w:cs="Arial"/>
-          <w:sz w:val="24"/>
-          <w:szCs w:val="24"/>
-        </w:rPr>
-      </w:pPr>
-      <w:r>
-        <w:rPr>
-          <w:rFonts w:ascii="Arial" w:hAnsi="Arial" w:cs="Arial"/>
-          <w:sz w:val="24"/>
-          <w:szCs w:val="24"/>
-        </w:rPr>
-        <w:t>Важно! УФ-излучение может быть вредным для глаз. Необходимо соблюдать меры предосторожности и не направлять включенные источники света непосредственно в глаза [Image 3, Image 9].</w:t>
-      </w:r>
-    </w:p>
-    <w:p>
-      <w:pPr>
-        <w:rPr>
-          <w:rFonts w:ascii="Arial" w:hAnsi="Arial" w:cs="Arial"/>
+        <w:t xml:space="preserve">    - Инфракрасный рисунок: Некоторые элементы изображения на банкноте могут быть видимы только в ИК-свете.</w:t>
+      </w:r>
+    </w:p>
+    <w:p>
+      <w:pPr>
+        <w:rPr>
+          <w:rFonts w:ascii="Arial" w:hAnsi="Arial" w:cs="Arial"/>
+          <w:sz w:val="24"/>
+          <w:szCs w:val="24"/>
+        </w:rPr>
+      </w:pPr>
+      <w:r>
+        <w:rPr>
+          <w:rFonts w:ascii="Arial" w:hAnsi="Arial" w:cs="Arial"/>
+          <w:sz w:val="24"/>
+          <w:szCs w:val="24"/>
+        </w:rPr>
+        <w:t xml:space="preserve">    - Метка «М»: Специальная защитная метка, видимая в определенном диапазоне ИК-излучения.</w:t>
+      </w:r>
+    </w:p>
+    <w:p>
+      <w:pPr>
+        <w:rPr>
+          <w:rFonts w:ascii="Arial" w:hAnsi="Arial" w:cs="Arial"/>
+          <w:sz w:val="24"/>
+          <w:szCs w:val="24"/>
+        </w:rPr>
+      </w:pPr>
+      <w:r>
+        <w:rPr>
+          <w:rFonts w:ascii="Arial" w:hAnsi="Arial" w:cs="Arial"/>
+          <w:sz w:val="24"/>
+          <w:szCs w:val="24"/>
+        </w:rPr>
+        <w:t xml:space="preserve">    - Рельеф печати: Особенности рельефа, созданные при печати, которые могут быть лучше видны в ИК-свете.</w:t>
+      </w:r>
+    </w:p>
+    <w:p>
+      <w:pPr>
+        <w:rPr>
+          <w:rFonts w:ascii="Arial" w:hAnsi="Arial" w:cs="Arial"/>
+          <w:sz w:val="24"/>
+          <w:szCs w:val="24"/>
         </w:rPr>
       </w:pPr>
     </w:p>
@@ -4320,121 +4737,9 @@
           <w:sz w:val="34"/>
           <w:szCs w:val="34"/>
         </w:rPr>
-        <w:t xml:space="preserve"> 6.3. Проверка банкнот в инфракрасном (ИК) свете</w:t>
-      </w:r>
-    </w:p>
-    <w:p>
-      <w:pPr>
-        <w:rPr>
-          <w:rFonts w:ascii="Arial" w:hAnsi="Arial" w:cs="Arial"/>
-          <w:sz w:val="24"/>
-          <w:szCs w:val="24"/>
-        </w:rPr>
-      </w:pPr>
-    </w:p>
-    <w:p>
-      <w:pPr>
-        <w:rPr>
-          <w:rFonts w:ascii="Arial" w:hAnsi="Arial" w:cs="Arial"/>
-          <w:sz w:val="24"/>
-          <w:szCs w:val="24"/>
-        </w:rPr>
-      </w:pPr>
-      <w:r>
-        <w:rPr>
-          <w:rFonts w:ascii="Arial" w:hAnsi="Arial" w:cs="Arial"/>
-          <w:sz w:val="24"/>
-          <w:szCs w:val="24"/>
-        </w:rPr>
-        <w:t>Инфракрасное излучение позволяет выявлять защитные признаки, которые также невидимы при обычном освещении [Image 7, Image 8]. Детектор IRD-101-24 оснащен различными источниками ИК-излучения для анализа:</w:t>
-      </w:r>
-    </w:p>
-    <w:p>
-      <w:pPr>
-        <w:rPr>
-          <w:rFonts w:ascii="Arial" w:hAnsi="Arial" w:cs="Arial"/>
-          <w:sz w:val="24"/>
-          <w:szCs w:val="24"/>
-        </w:rPr>
-      </w:pPr>
-    </w:p>
-    <w:p>
-      <w:pPr>
-        <w:rPr>
-          <w:rFonts w:ascii="Arial" w:hAnsi="Arial" w:cs="Arial"/>
-          <w:sz w:val="24"/>
-          <w:szCs w:val="24"/>
-        </w:rPr>
-      </w:pPr>
-      <w:r>
-        <w:rPr>
-          <w:rFonts w:ascii="Arial" w:hAnsi="Arial" w:cs="Arial"/>
-          <w:sz w:val="24"/>
-          <w:szCs w:val="24"/>
-        </w:rPr>
-        <w:t>- Анализируемые признаки:</w:t>
-      </w:r>
-    </w:p>
-    <w:p>
-      <w:pPr>
-        <w:rPr>
-          <w:rFonts w:ascii="Arial" w:hAnsi="Arial" w:cs="Arial"/>
-          <w:sz w:val="24"/>
-          <w:szCs w:val="24"/>
-        </w:rPr>
-      </w:pPr>
-      <w:r>
-        <w:rPr>
-          <w:rFonts w:ascii="Arial" w:hAnsi="Arial" w:cs="Arial"/>
-          <w:sz w:val="24"/>
-          <w:szCs w:val="24"/>
-        </w:rPr>
-        <w:t xml:space="preserve">    - Инфракрасный рисунок: Некоторые элементы изображения на банкноте могут быть видимы только в ИК-свете.</w:t>
-      </w:r>
-    </w:p>
-    <w:p>
-      <w:pPr>
-        <w:rPr>
-          <w:rFonts w:ascii="Arial" w:hAnsi="Arial" w:cs="Arial"/>
-          <w:sz w:val="24"/>
-          <w:szCs w:val="24"/>
-        </w:rPr>
-      </w:pPr>
-      <w:r>
-        <w:rPr>
-          <w:rFonts w:ascii="Arial" w:hAnsi="Arial" w:cs="Arial"/>
-          <w:sz w:val="24"/>
-          <w:szCs w:val="24"/>
-        </w:rPr>
-        <w:t xml:space="preserve">    - Метка «М»: Специальная защитная метка, видимая в определенном диапазоне ИК-излучения.</w:t>
-      </w:r>
-    </w:p>
-    <w:p>
-      <w:pPr>
-        <w:rPr>
-          <w:rFonts w:ascii="Arial" w:hAnsi="Arial" w:cs="Arial"/>
-          <w:sz w:val="24"/>
-          <w:szCs w:val="24"/>
-        </w:rPr>
-      </w:pPr>
-      <w:r>
-        <w:rPr>
-          <w:rFonts w:ascii="Arial" w:hAnsi="Arial" w:cs="Arial"/>
-          <w:sz w:val="24"/>
-          <w:szCs w:val="24"/>
-        </w:rPr>
-        <w:t xml:space="preserve">    - Рельеф печати: Особенности рельефа, созданные при печати, которые могут быть лучше видны в ИК-свете.</w:t>
-      </w:r>
-    </w:p>
-    <w:p>
-      <w:pPr>
-        <w:rPr>
-          <w:rFonts w:ascii="Arial" w:hAnsi="Arial" w:cs="Arial"/>
-        </w:rPr>
-      </w:pPr>
-    </w:p>
-    <w:p>
-      <w:pPr>
+        <w:t xml:space="preserve"> 6.4</w:t>
+      </w:r>
+      <w:r>
         <w:rPr>
           <w:rFonts w:ascii="Arial" w:hAnsi="Arial" w:cs="Arial"/>
           <w:b/>
@@ -4442,7 +4747,9 @@
           <w:sz w:val="34"/>
           <w:szCs w:val="34"/>
         </w:rPr>
-      </w:pPr>
+        <w:t xml:space="preserve">. Проверка банкнот на </w:t>
+      </w:r>
+      <w:proofErr w:type="spellStart"/>
       <w:r>
         <w:rPr>
           <w:rFonts w:ascii="Arial" w:hAnsi="Arial" w:cs="Arial"/>
@@ -4451,104 +4758,10 @@
           <w:sz w:val="34"/>
           <w:szCs w:val="34"/>
         </w:rPr>
-        <w:t xml:space="preserve"> 6.4. Проверка банкнот по магнитным меткам (MG)</w:t>
-      </w:r>
-    </w:p>
-    <w:p>
-      <w:pPr>
-        <w:rPr>
-          <w:rFonts w:ascii="Arial" w:hAnsi="Arial" w:cs="Arial"/>
-        </w:rPr>
-      </w:pPr>
-    </w:p>
-    <w:p>
-      <w:pPr>
-        <w:rPr>
-          <w:rFonts w:ascii="Arial" w:hAnsi="Arial" w:cs="Arial"/>
-          <w:sz w:val="24"/>
-          <w:szCs w:val="24"/>
-        </w:rPr>
-      </w:pPr>
-      <w:r>
-        <w:rPr>
-          <w:rFonts w:ascii="Arial" w:hAnsi="Arial" w:cs="Arial"/>
-          <w:sz w:val="24"/>
-          <w:szCs w:val="24"/>
-        </w:rPr>
-        <w:t>Детектор IRD-101-24 оснащен датчиком для обнаружения и проверки наличия магнитных защитных элементов на банкнотах. Магнитные метки могут быть встроены в краску, нити или другие элементы банкноты.</w:t>
-      </w:r>
-    </w:p>
-    <w:p>
-      <w:pPr>
-        <w:rPr>
-          <w:rFonts w:ascii="Arial" w:hAnsi="Arial" w:cs="Arial"/>
-          <w:sz w:val="24"/>
-          <w:szCs w:val="24"/>
-        </w:rPr>
-      </w:pPr>
-    </w:p>
-    <w:p>
-      <w:pPr>
-        <w:rPr>
-          <w:rFonts w:ascii="Arial" w:hAnsi="Arial" w:cs="Arial"/>
-          <w:sz w:val="24"/>
-          <w:szCs w:val="24"/>
-        </w:rPr>
-      </w:pPr>
-      <w:r>
-        <w:rPr>
-          <w:rFonts w:ascii="Arial" w:hAnsi="Arial" w:cs="Arial"/>
-          <w:sz w:val="24"/>
-          <w:szCs w:val="24"/>
-        </w:rPr>
-        <w:t>- Анализируемые признаки:</w:t>
-      </w:r>
-    </w:p>
-    <w:p>
-      <w:pPr>
-        <w:rPr>
-          <w:rFonts w:ascii="Arial" w:hAnsi="Arial" w:cs="Arial"/>
-          <w:sz w:val="24"/>
-          <w:szCs w:val="24"/>
-        </w:rPr>
-      </w:pPr>
-      <w:r>
-        <w:rPr>
-          <w:rFonts w:ascii="Arial" w:hAnsi="Arial" w:cs="Arial"/>
-          <w:sz w:val="24"/>
-          <w:szCs w:val="24"/>
-        </w:rPr>
-        <w:t xml:space="preserve">    - Магнитные краски: Краски, содержащие ферромагнитные частицы, которые реагируют на магнитное поле.</w:t>
-      </w:r>
-    </w:p>
-    <w:p>
-      <w:pPr>
-        <w:rPr>
-          <w:rFonts w:ascii="Arial" w:hAnsi="Arial" w:cs="Arial"/>
-          <w:sz w:val="24"/>
-          <w:szCs w:val="24"/>
-        </w:rPr>
-      </w:pPr>
-      <w:r>
-        <w:rPr>
-          <w:rFonts w:ascii="Arial" w:hAnsi="Arial" w:cs="Arial"/>
-          <w:sz w:val="24"/>
-          <w:szCs w:val="24"/>
-        </w:rPr>
-        <w:t xml:space="preserve">    - Магнитные нити: Нити, встроенные в бумагу, обладающие магнитными свойствами.</w:t>
-      </w:r>
-    </w:p>
-    <w:p>
-      <w:pPr>
-        <w:rPr>
-          <w:rFonts w:ascii="Arial" w:hAnsi="Arial" w:cs="Arial"/>
-          <w:sz w:val="24"/>
-          <w:szCs w:val="24"/>
-        </w:rPr>
-      </w:pPr>
-    </w:p>
-    <w:p>
-      <w:pPr>
+        <w:t>антистокс</w:t>
+      </w:r>
+      <w:proofErr w:type="spellEnd"/>
+      <w:r>
         <w:rPr>
           <w:rFonts w:ascii="Arial" w:hAnsi="Arial" w:cs="Arial"/>
           <w:b/>
@@ -4556,8 +4769,52 @@
           <w:sz w:val="34"/>
           <w:szCs w:val="34"/>
         </w:rPr>
-      </w:pPr>
-      <w:r>
+        <w:t>-метки</w:t>
+      </w:r>
+    </w:p>
+    <w:p>
+      <w:pPr>
+        <w:rPr>
+          <w:rFonts w:ascii="Arial" w:hAnsi="Arial" w:cs="Arial"/>
+        </w:rPr>
+      </w:pPr>
+    </w:p>
+    <w:p>
+      <w:pPr>
+        <w:rPr>
+          <w:rFonts w:ascii="Arial" w:hAnsi="Arial" w:cs="Arial"/>
+          <w:sz w:val="24"/>
+          <w:szCs w:val="24"/>
+        </w:rPr>
+      </w:pPr>
+      <w:proofErr w:type="spellStart"/>
+      <w:r>
+        <w:rPr>
+          <w:rFonts w:ascii="Arial" w:hAnsi="Arial" w:cs="Arial"/>
+          <w:sz w:val="24"/>
+          <w:szCs w:val="24"/>
+        </w:rPr>
+        <w:t>Антистокс</w:t>
+      </w:r>
+      <w:proofErr w:type="spellEnd"/>
+      <w:r>
+        <w:rPr>
+          <w:rFonts w:ascii="Arial" w:hAnsi="Arial" w:cs="Arial"/>
+          <w:sz w:val="24"/>
+          <w:szCs w:val="24"/>
+        </w:rPr>
+        <w:t>-метки – это современный способ защиты, основанный на явлении антистоксовой люминесценции. Некоторые материалы способны излучать свет с меньшей длиной волны (например, зеленый) при облучении светом с большей длиной волны (например, инфракрасным). Детектор IRD-101-24 способен обнаруживать и анализировать такие метки.</w:t>
+      </w:r>
+    </w:p>
+    <w:p>
+      <w:pPr>
+        <w:rPr>
+          <w:rFonts w:ascii="Arial" w:hAnsi="Arial" w:cs="Arial"/>
+        </w:rPr>
+      </w:pPr>
+    </w:p>
+    <w:p>
+      <w:pPr>
         <w:rPr>
           <w:rFonts w:ascii="Arial" w:hAnsi="Arial" w:cs="Arial"/>
           <w:b/>
@@ -4565,9 +4822,7 @@
           <w:sz w:val="34"/>
           <w:szCs w:val="34"/>
         </w:rPr>
-        <w:t xml:space="preserve"> 6.5. Проверка банкнот на </w:t>
-      </w:r>
-      <w:proofErr w:type="spellStart"/>
+      </w:pPr>
       <w:r>
         <w:rPr>
           <w:rFonts w:ascii="Arial" w:hAnsi="Arial" w:cs="Arial"/>
@@ -4576,10 +4831,11 @@
           <w:sz w:val="34"/>
           <w:szCs w:val="34"/>
         </w:rPr>
-        <w:t>антистокс</w:t>
-      </w:r>
-      <w:proofErr w:type="spellEnd"/>
-      <w:r>
+        <w:t xml:space="preserve"> 7. Работа с изображением</w:t>
+      </w:r>
+    </w:p>
+    <w:p>
+      <w:pPr>
         <w:rPr>
           <w:rFonts w:ascii="Arial" w:hAnsi="Arial" w:cs="Arial"/>
           <w:b/>
@@ -4587,43 +4843,8 @@
           <w:sz w:val="34"/>
           <w:szCs w:val="34"/>
         </w:rPr>
-        <w:t>-метки</w:t>
-      </w:r>
-    </w:p>
-    <w:p>
-      <w:pPr>
-        <w:rPr>
-          <w:rFonts w:ascii="Arial" w:hAnsi="Arial" w:cs="Arial"/>
-        </w:rPr>
-      </w:pPr>
-    </w:p>
-    <w:p>
-      <w:pPr>
-        <w:rPr>
-          <w:rFonts w:ascii="Arial" w:hAnsi="Arial" w:cs="Arial"/>
-          <w:sz w:val="24"/>
-          <w:szCs w:val="24"/>
-        </w:rPr>
-      </w:pPr>
-      <w:r>
-        <w:rPr>
-          <w:rFonts w:ascii="Arial" w:hAnsi="Arial" w:cs="Arial"/>
-          <w:sz w:val="24"/>
-          <w:szCs w:val="24"/>
-        </w:rPr>
-        <w:lastRenderedPageBreak/>
-        <w:t>Антистокс-метки – это современный способ защиты, основанный на явлении антистоксовой люминесценции. Некоторые материалы способны излучать свет с меньшей длиной волны (например, зеленый) при облучении светом с большей длиной волны (например, инфракрасным). Детектор IRD-101-24 способен обнаруживать и анализировать такие метки.</w:t>
-      </w:r>
-    </w:p>
-    <w:p>
-      <w:pPr>
-        <w:rPr>
-          <w:rFonts w:ascii="Arial" w:hAnsi="Arial" w:cs="Arial"/>
-        </w:rPr>
-      </w:pPr>
-    </w:p>
-    <w:p>
-      <w:pPr>
+      </w:pPr>
+      <w:r>
         <w:rPr>
           <w:rFonts w:ascii="Arial" w:hAnsi="Arial" w:cs="Arial"/>
           <w:b/>
@@ -4631,8 +4852,132 @@
           <w:sz w:val="34"/>
           <w:szCs w:val="34"/>
         </w:rPr>
-      </w:pPr>
-      <w:r>
+        <w:t xml:space="preserve"> 7.1. Изменение масштаба и фокусировки</w:t>
+      </w:r>
+    </w:p>
+    <w:p>
+      <w:pPr>
+        <w:rPr>
+          <w:rFonts w:ascii="Arial" w:hAnsi="Arial" w:cs="Arial"/>
+          <w:sz w:val="24"/>
+          <w:szCs w:val="24"/>
+        </w:rPr>
+      </w:pPr>
+    </w:p>
+    <w:p>
+      <w:pPr>
+        <w:rPr>
+          <w:rFonts w:ascii="Arial" w:hAnsi="Arial" w:cs="Arial"/>
+          <w:sz w:val="24"/>
+          <w:szCs w:val="24"/>
+        </w:rPr>
+      </w:pPr>
+      <w:r>
+        <w:rPr>
+          <w:rFonts w:ascii="Arial" w:hAnsi="Arial" w:cs="Arial"/>
+          <w:sz w:val="24"/>
+          <w:szCs w:val="24"/>
+        </w:rPr>
+        <w:t>Детектор IRD-101-24 позволяет изменять масштаб изображения для более детального изучения отдельных элементов. Устройство поддерживает увеличение изображения в следующих режимах:</w:t>
+      </w:r>
+    </w:p>
+    <w:p>
+      <w:pPr>
+        <w:rPr>
+          <w:rFonts w:ascii="Arial" w:hAnsi="Arial" w:cs="Arial"/>
+          <w:sz w:val="24"/>
+          <w:szCs w:val="24"/>
+        </w:rPr>
+      </w:pPr>
+    </w:p>
+    <w:p>
+      <w:pPr>
+        <w:rPr>
+          <w:rFonts w:ascii="Arial" w:hAnsi="Arial" w:cs="Arial"/>
+          <w:sz w:val="24"/>
+          <w:szCs w:val="24"/>
+        </w:rPr>
+      </w:pPr>
+      <w:r>
+        <w:rPr>
+          <w:rFonts w:ascii="Arial" w:hAnsi="Arial" w:cs="Arial"/>
+          <w:sz w:val="24"/>
+          <w:szCs w:val="24"/>
+        </w:rPr>
+        <w:t>- 1:1 (отображение в натуральную величину)</w:t>
+      </w:r>
+    </w:p>
+    <w:p>
+      <w:pPr>
+        <w:rPr>
+          <w:rFonts w:ascii="Arial" w:hAnsi="Arial" w:cs="Arial"/>
+          <w:sz w:val="24"/>
+          <w:szCs w:val="24"/>
+        </w:rPr>
+      </w:pPr>
+      <w:r>
+        <w:rPr>
+          <w:rFonts w:ascii="Arial" w:hAnsi="Arial" w:cs="Arial"/>
+          <w:sz w:val="24"/>
+          <w:szCs w:val="24"/>
+        </w:rPr>
+        <w:t>- 15x (15-кратное увеличение)</w:t>
+      </w:r>
+    </w:p>
+    <w:p>
+      <w:pPr>
+        <w:rPr>
+          <w:rFonts w:ascii="Arial" w:hAnsi="Arial" w:cs="Arial"/>
+          <w:sz w:val="24"/>
+          <w:szCs w:val="24"/>
+        </w:rPr>
+      </w:pPr>
+      <w:r>
+        <w:rPr>
+          <w:rFonts w:ascii="Arial" w:hAnsi="Arial" w:cs="Arial"/>
+          <w:sz w:val="24"/>
+          <w:szCs w:val="24"/>
+        </w:rPr>
+        <w:t>- 30x (30-кратное увеличение)</w:t>
+      </w:r>
+    </w:p>
+    <w:p>
+      <w:pPr>
+        <w:rPr>
+          <w:rFonts w:ascii="Arial" w:hAnsi="Arial" w:cs="Arial"/>
+          <w:sz w:val="24"/>
+          <w:szCs w:val="24"/>
+        </w:rPr>
+      </w:pPr>
+    </w:p>
+    <w:p>
+      <w:pPr>
+        <w:rPr>
+          <w:rFonts w:ascii="Arial" w:hAnsi="Arial" w:cs="Arial"/>
+          <w:sz w:val="24"/>
+          <w:szCs w:val="24"/>
+        </w:rPr>
+      </w:pPr>
+      <w:r>
+        <w:rPr>
+          <w:rFonts w:ascii="Arial" w:hAnsi="Arial" w:cs="Arial"/>
+          <w:sz w:val="24"/>
+          <w:szCs w:val="24"/>
+        </w:rPr>
+        <w:t>Изменение масштаба позволяет оператору более тщательно рассмотреть микротекст, мелкие детали рисунка, особенности перфорации и другие защитные элементы.</w:t>
+      </w:r>
+    </w:p>
+    <w:p>
+      <w:pPr>
+        <w:rPr>
+          <w:rFonts w:ascii="Arial" w:hAnsi="Arial" w:cs="Arial"/>
+          <w:sz w:val="24"/>
+          <w:szCs w:val="24"/>
+        </w:rPr>
+      </w:pPr>
+    </w:p>
+    <w:p>
+      <w:pPr>
         <w:rPr>
           <w:rFonts w:ascii="Arial" w:hAnsi="Arial" w:cs="Arial"/>
           <w:b/>
@@ -4640,8 +4985,7 @@
           <w:sz w:val="34"/>
           <w:szCs w:val="34"/>
         </w:rPr>
-        <w:t xml:space="preserve"> 7. Работа с изображением</w:t>
-      </w:r>
+      </w:pPr>
     </w:p>
     <w:p>
       <w:pPr>
@@ -4661,119 +5005,100 @@
           <w:sz w:val="34"/>
           <w:szCs w:val="34"/>
         </w:rPr>
-        <w:t xml:space="preserve"> 7.1. Изменение масштаба и фокусировки</w:t>
-      </w:r>
-    </w:p>
-    <w:p>
-      <w:pPr>
-        <w:rPr>
-          <w:rFonts w:ascii="Arial" w:hAnsi="Arial" w:cs="Arial"/>
-          <w:sz w:val="24"/>
-          <w:szCs w:val="24"/>
-        </w:rPr>
-      </w:pPr>
-    </w:p>
-    <w:p>
-      <w:pPr>
-        <w:rPr>
-          <w:rFonts w:ascii="Arial" w:hAnsi="Arial" w:cs="Arial"/>
-          <w:sz w:val="24"/>
-          <w:szCs w:val="24"/>
-        </w:rPr>
-      </w:pPr>
-      <w:r>
-        <w:rPr>
-          <w:rFonts w:ascii="Arial" w:hAnsi="Arial" w:cs="Arial"/>
-          <w:sz w:val="24"/>
-          <w:szCs w:val="24"/>
-        </w:rPr>
-        <w:t>Детектор IRD-101-24 позволяет изменять масштаб изображения для более детального изучения отдельных элементов. Устройство поддерживает увеличение изображения в следующих режимах:</w:t>
-      </w:r>
-    </w:p>
-    <w:p>
-      <w:pPr>
-        <w:rPr>
-          <w:rFonts w:ascii="Arial" w:hAnsi="Arial" w:cs="Arial"/>
-          <w:sz w:val="24"/>
-          <w:szCs w:val="24"/>
-        </w:rPr>
-      </w:pPr>
-    </w:p>
-    <w:p>
-      <w:pPr>
-        <w:rPr>
-          <w:rFonts w:ascii="Arial" w:hAnsi="Arial" w:cs="Arial"/>
-          <w:sz w:val="24"/>
-          <w:szCs w:val="24"/>
-        </w:rPr>
-      </w:pPr>
-      <w:r>
-        <w:rPr>
-          <w:rFonts w:ascii="Arial" w:hAnsi="Arial" w:cs="Arial"/>
-          <w:sz w:val="24"/>
-          <w:szCs w:val="24"/>
-        </w:rPr>
-        <w:t>- 1:1 (отображение в натуральную величину)</w:t>
-      </w:r>
-    </w:p>
-    <w:p>
-      <w:pPr>
-        <w:rPr>
-          <w:rFonts w:ascii="Arial" w:hAnsi="Arial" w:cs="Arial"/>
-          <w:sz w:val="24"/>
-          <w:szCs w:val="24"/>
-        </w:rPr>
-      </w:pPr>
-      <w:r>
-        <w:rPr>
-          <w:rFonts w:ascii="Arial" w:hAnsi="Arial" w:cs="Arial"/>
-          <w:sz w:val="24"/>
-          <w:szCs w:val="24"/>
-        </w:rPr>
-        <w:t>- 15x (15-кратное увеличение)</w:t>
-      </w:r>
-    </w:p>
-    <w:p>
-      <w:pPr>
-        <w:rPr>
-          <w:rFonts w:ascii="Arial" w:hAnsi="Arial" w:cs="Arial"/>
-          <w:sz w:val="24"/>
-          <w:szCs w:val="24"/>
-        </w:rPr>
-      </w:pPr>
-      <w:r>
-        <w:rPr>
-          <w:rFonts w:ascii="Arial" w:hAnsi="Arial" w:cs="Arial"/>
-          <w:sz w:val="24"/>
-          <w:szCs w:val="24"/>
-        </w:rPr>
-        <w:t>- 30x (30-кратное увеличение)</w:t>
-      </w:r>
-    </w:p>
-    <w:p>
-      <w:pPr>
-        <w:rPr>
-          <w:rFonts w:ascii="Arial" w:hAnsi="Arial" w:cs="Arial"/>
-          <w:sz w:val="24"/>
-          <w:szCs w:val="24"/>
-        </w:rPr>
-      </w:pPr>
-    </w:p>
-    <w:p>
-      <w:pPr>
-        <w:rPr>
-          <w:rFonts w:ascii="Arial" w:hAnsi="Arial" w:cs="Arial"/>
-          <w:sz w:val="24"/>
-          <w:szCs w:val="24"/>
-        </w:rPr>
-      </w:pPr>
-      <w:r>
-        <w:rPr>
-          <w:rFonts w:ascii="Arial" w:hAnsi="Arial" w:cs="Arial"/>
-          <w:sz w:val="24"/>
-          <w:szCs w:val="24"/>
-        </w:rPr>
-        <w:t>Изменение масштаба позволяет оператору более тщательно рассмотреть микротекст, мелкие детали рисунка, особенности перфорации и другие защитные элементы.</w:t>
+        <w:t xml:space="preserve"> 7.2. Сохранение снимков и видеозаписи проверки</w:t>
+      </w:r>
+    </w:p>
+    <w:p>
+      <w:pPr>
+        <w:rPr>
+          <w:rFonts w:ascii="Arial" w:hAnsi="Arial" w:cs="Arial"/>
+        </w:rPr>
+      </w:pPr>
+    </w:p>
+    <w:p>
+      <w:pPr>
+        <w:rPr>
+          <w:rFonts w:ascii="Arial" w:hAnsi="Arial" w:cs="Arial"/>
+          <w:sz w:val="24"/>
+          <w:szCs w:val="24"/>
+        </w:rPr>
+      </w:pPr>
+      <w:r>
+        <w:rPr>
+          <w:rFonts w:ascii="Arial" w:hAnsi="Arial" w:cs="Arial"/>
+          <w:sz w:val="24"/>
+          <w:szCs w:val="24"/>
+        </w:rPr>
+        <w:t>Детектор IRD-101-24 оснащен функцией сохранения изображений и видеозаписей.</w:t>
+      </w:r>
+    </w:p>
+    <w:p>
+      <w:pPr>
+        <w:rPr>
+          <w:rFonts w:ascii="Arial" w:hAnsi="Arial" w:cs="Arial"/>
+          <w:sz w:val="24"/>
+          <w:szCs w:val="24"/>
+        </w:rPr>
+      </w:pPr>
+    </w:p>
+    <w:p>
+      <w:pPr>
+        <w:rPr>
+          <w:rFonts w:ascii="Arial" w:hAnsi="Arial" w:cs="Arial"/>
+          <w:sz w:val="24"/>
+          <w:szCs w:val="24"/>
+        </w:rPr>
+      </w:pPr>
+      <w:r>
+        <w:rPr>
+          <w:rFonts w:ascii="Arial" w:hAnsi="Arial" w:cs="Arial"/>
+          <w:sz w:val="24"/>
+          <w:szCs w:val="24"/>
+        </w:rPr>
+        <w:t>- Для сохранения текущего изображения необходимо нажать кнопку [изображение кнопки].</w:t>
+      </w:r>
+    </w:p>
+    <w:p>
+      <w:pPr>
+        <w:rPr>
+          <w:rFonts w:ascii="Arial" w:hAnsi="Arial" w:cs="Arial"/>
+          <w:sz w:val="24"/>
+          <w:szCs w:val="24"/>
+        </w:rPr>
+      </w:pPr>
+      <w:r>
+        <w:rPr>
+          <w:rFonts w:ascii="Arial" w:hAnsi="Arial" w:cs="Arial"/>
+          <w:sz w:val="24"/>
+          <w:szCs w:val="24"/>
+        </w:rPr>
+        <w:t>- Для записи видео необходимо нажать кнопку [изображение кнопки].</w:t>
+      </w:r>
+    </w:p>
+    <w:p>
+      <w:pPr>
+        <w:rPr>
+          <w:rFonts w:ascii="Arial" w:hAnsi="Arial" w:cs="Arial"/>
+          <w:sz w:val="24"/>
+          <w:szCs w:val="24"/>
+        </w:rPr>
+      </w:pPr>
+    </w:p>
+    <w:p>
+      <w:pPr>
+        <w:rPr>
+          <w:rFonts w:ascii="Arial" w:hAnsi="Arial" w:cs="Arial"/>
+          <w:sz w:val="24"/>
+          <w:szCs w:val="24"/>
+        </w:rPr>
+      </w:pPr>
+      <w:r>
+        <w:rPr>
+          <w:rFonts w:ascii="Arial" w:hAnsi="Arial" w:cs="Arial"/>
+          <w:sz w:val="24"/>
+          <w:szCs w:val="24"/>
+        </w:rPr>
+        <w:t>Сохраненные материалы могут быть использованы для дальнейшего анализа, документирования результатов проверки или предоставления доказательств подлинности/подделки.</w:t>
       </w:r>
     </w:p>
     <w:p>
@@ -4795,9 +5120,7 @@
           <w:szCs w:val="34"/>
         </w:rPr>
       </w:pPr>
-    </w:p>
-    <w:p>
-      <w:pPr>
+      <w:r>
         <w:rPr>
           <w:rFonts w:ascii="Arial" w:hAnsi="Arial" w:cs="Arial"/>
           <w:b/>
@@ -4805,8 +5128,158 @@
           <w:sz w:val="34"/>
           <w:szCs w:val="34"/>
         </w:rPr>
-      </w:pPr>
-      <w:r>
+        <w:t xml:space="preserve"> 7.3. Просмотр сохраненных изображений</w:t>
+      </w:r>
+    </w:p>
+    <w:p>
+      <w:pPr>
+        <w:rPr>
+          <w:rFonts w:ascii="Arial" w:hAnsi="Arial" w:cs="Arial"/>
+          <w:sz w:val="24"/>
+          <w:szCs w:val="24"/>
+        </w:rPr>
+      </w:pPr>
+    </w:p>
+    <w:p>
+      <w:pPr>
+        <w:rPr>
+          <w:rFonts w:ascii="Arial" w:hAnsi="Arial" w:cs="Arial"/>
+          <w:sz w:val="24"/>
+          <w:szCs w:val="24"/>
+        </w:rPr>
+      </w:pPr>
+      <w:r>
+        <w:rPr>
+          <w:rFonts w:ascii="Arial" w:hAnsi="Arial" w:cs="Arial"/>
+          <w:sz w:val="24"/>
+          <w:szCs w:val="24"/>
+        </w:rPr>
+        <w:t>Для просмотра сохраненных изображений на дисплее прибора необходимо:</w:t>
+      </w:r>
+    </w:p>
+    <w:p>
+      <w:pPr>
+        <w:rPr>
+          <w:rFonts w:ascii="Arial" w:hAnsi="Arial" w:cs="Arial"/>
+          <w:sz w:val="24"/>
+          <w:szCs w:val="24"/>
+        </w:rPr>
+      </w:pPr>
+    </w:p>
+    <w:p>
+      <w:pPr>
+        <w:rPr>
+          <w:rFonts w:ascii="Arial" w:hAnsi="Arial" w:cs="Arial"/>
+          <w:sz w:val="24"/>
+          <w:szCs w:val="24"/>
+        </w:rPr>
+      </w:pPr>
+      <w:r>
+        <w:rPr>
+          <w:rFonts w:ascii="Arial" w:hAnsi="Arial" w:cs="Arial"/>
+          <w:sz w:val="24"/>
+          <w:szCs w:val="24"/>
+        </w:rPr>
+        <w:t>- Войти в режим просмотра, нажав кнопку [изображение кнопки].</w:t>
+      </w:r>
+    </w:p>
+    <w:p>
+      <w:pPr>
+        <w:rPr>
+          <w:rFonts w:ascii="Arial" w:hAnsi="Arial" w:cs="Arial"/>
+          <w:sz w:val="24"/>
+          <w:szCs w:val="24"/>
+        </w:rPr>
+      </w:pPr>
+      <w:r>
+        <w:rPr>
+          <w:rFonts w:ascii="Arial" w:hAnsi="Arial" w:cs="Arial"/>
+          <w:sz w:val="24"/>
+          <w:szCs w:val="24"/>
+        </w:rPr>
+        <w:t>- Выбрать папку с фото или видео.</w:t>
+      </w:r>
+    </w:p>
+    <w:p>
+      <w:pPr>
+        <w:rPr>
+          <w:rFonts w:ascii="Arial" w:hAnsi="Arial" w:cs="Arial"/>
+          <w:sz w:val="24"/>
+          <w:szCs w:val="24"/>
+        </w:rPr>
+      </w:pPr>
+      <w:r>
+        <w:rPr>
+          <w:rFonts w:ascii="Arial" w:hAnsi="Arial" w:cs="Arial"/>
+          <w:sz w:val="24"/>
+          <w:szCs w:val="24"/>
+        </w:rPr>
+        <w:t>- Выбрать из списка файл для просмотра.</w:t>
+      </w:r>
+    </w:p>
+    <w:p>
+      <w:pPr>
+        <w:rPr>
+          <w:rFonts w:ascii="Arial" w:hAnsi="Arial" w:cs="Arial"/>
+          <w:sz w:val="24"/>
+          <w:szCs w:val="24"/>
+        </w:rPr>
+      </w:pPr>
+    </w:p>
+    <w:p>
+      <w:pPr>
+        <w:rPr>
+          <w:rFonts w:ascii="Arial" w:hAnsi="Arial" w:cs="Arial"/>
+          <w:sz w:val="24"/>
+          <w:szCs w:val="24"/>
+        </w:rPr>
+      </w:pPr>
+      <w:r>
+        <w:rPr>
+          <w:rFonts w:ascii="Arial" w:hAnsi="Arial" w:cs="Arial"/>
+          <w:sz w:val="24"/>
+          <w:szCs w:val="24"/>
+        </w:rPr>
+        <w:t>Для удаления файла необходимо нажать кнопку «удалить».</w:t>
+      </w:r>
+    </w:p>
+    <w:p>
+      <w:pPr>
+        <w:rPr>
+          <w:rFonts w:ascii="Arial" w:hAnsi="Arial" w:cs="Arial"/>
+          <w:sz w:val="24"/>
+          <w:szCs w:val="24"/>
+        </w:rPr>
+      </w:pPr>
+    </w:p>
+    <w:p>
+      <w:pPr>
+        <w:rPr>
+          <w:rFonts w:ascii="Arial" w:hAnsi="Arial" w:cs="Arial"/>
+          <w:sz w:val="24"/>
+          <w:szCs w:val="24"/>
+        </w:rPr>
+      </w:pPr>
+      <w:r>
+        <w:rPr>
+          <w:rFonts w:ascii="Arial" w:hAnsi="Arial" w:cs="Arial"/>
+          <w:sz w:val="24"/>
+          <w:szCs w:val="24"/>
+        </w:rPr>
+        <w:t>Важно! Файл будет удален сразу, без запроса подтверждения. Будьте внимательны при удалении файлов.</w:t>
+      </w:r>
+    </w:p>
+    <w:p>
+      <w:pPr>
+        <w:rPr>
+          <w:rFonts w:ascii="Arial" w:hAnsi="Arial" w:cs="Arial"/>
+          <w:sz w:val="24"/>
+          <w:szCs w:val="24"/>
+        </w:rPr>
+      </w:pPr>
+    </w:p>
+    <w:p>
+      <w:pPr>
         <w:rPr>
           <w:rFonts w:ascii="Arial" w:hAnsi="Arial" w:cs="Arial"/>
           <w:b/>
@@ -4814,113 +5287,8 @@
           <w:sz w:val="34"/>
           <w:szCs w:val="34"/>
         </w:rPr>
-        <w:t xml:space="preserve"> 7.2. Сохранение снимков и видеозаписи проверки</w:t>
-      </w:r>
-    </w:p>
-    <w:p>
-      <w:pPr>
-        <w:rPr>
-          <w:rFonts w:ascii="Arial" w:hAnsi="Arial" w:cs="Arial"/>
-        </w:rPr>
-      </w:pPr>
-    </w:p>
-    <w:p>
-      <w:pPr>
-        <w:rPr>
-          <w:rFonts w:ascii="Arial" w:hAnsi="Arial" w:cs="Arial"/>
-          <w:sz w:val="24"/>
-          <w:szCs w:val="24"/>
-        </w:rPr>
-      </w:pPr>
-      <w:r>
-        <w:rPr>
-          <w:rFonts w:ascii="Arial" w:hAnsi="Arial" w:cs="Arial"/>
-          <w:sz w:val="24"/>
-          <w:szCs w:val="24"/>
-        </w:rPr>
-        <w:t>Детектор IRD-101-24 оснащен функцией сохранения изображений и видеозаписей.</w:t>
-      </w:r>
-    </w:p>
-    <w:p>
-      <w:pPr>
-        <w:rPr>
-          <w:rFonts w:ascii="Arial" w:hAnsi="Arial" w:cs="Arial"/>
-          <w:sz w:val="24"/>
-          <w:szCs w:val="24"/>
-        </w:rPr>
-      </w:pPr>
-    </w:p>
-    <w:p>
-      <w:pPr>
-        <w:rPr>
-          <w:rFonts w:ascii="Arial" w:hAnsi="Arial" w:cs="Arial"/>
-          <w:sz w:val="24"/>
-          <w:szCs w:val="24"/>
-        </w:rPr>
-      </w:pPr>
-      <w:r>
-        <w:rPr>
-          <w:rFonts w:ascii="Arial" w:hAnsi="Arial" w:cs="Arial"/>
-          <w:sz w:val="24"/>
-          <w:szCs w:val="24"/>
-        </w:rPr>
-        <w:t>- Для сохранения текущего изображения необходимо нажать кнопку [изображение кнопки].</w:t>
-      </w:r>
-    </w:p>
-    <w:p>
-      <w:pPr>
-        <w:rPr>
-          <w:rFonts w:ascii="Arial" w:hAnsi="Arial" w:cs="Arial"/>
-          <w:sz w:val="24"/>
-          <w:szCs w:val="24"/>
-        </w:rPr>
-      </w:pPr>
-      <w:r>
-        <w:rPr>
-          <w:rFonts w:ascii="Arial" w:hAnsi="Arial" w:cs="Arial"/>
-          <w:sz w:val="24"/>
-          <w:szCs w:val="24"/>
-        </w:rPr>
-        <w:t>- Для записи видео необходимо нажать кнопку [изображение кнопки].</w:t>
-      </w:r>
-    </w:p>
-    <w:p>
-      <w:pPr>
-        <w:rPr>
-          <w:rFonts w:ascii="Arial" w:hAnsi="Arial" w:cs="Arial"/>
-          <w:sz w:val="24"/>
-          <w:szCs w:val="24"/>
-        </w:rPr>
-      </w:pPr>
-    </w:p>
-    <w:p>
-      <w:pPr>
-        <w:rPr>
-          <w:rFonts w:ascii="Arial" w:hAnsi="Arial" w:cs="Arial"/>
-          <w:sz w:val="24"/>
-          <w:szCs w:val="24"/>
-        </w:rPr>
-      </w:pPr>
-      <w:r>
-        <w:rPr>
-          <w:rFonts w:ascii="Arial" w:hAnsi="Arial" w:cs="Arial"/>
-          <w:sz w:val="24"/>
-          <w:szCs w:val="24"/>
-        </w:rPr>
-        <w:t>Сохраненные материалы могут быть использованы для дальнейшего анализа, документирования результатов проверки или предоставления доказательств подлинности/подделки.</w:t>
-      </w:r>
-    </w:p>
-    <w:p>
-      <w:pPr>
-        <w:rPr>
-          <w:rFonts w:ascii="Arial" w:hAnsi="Arial" w:cs="Arial"/>
-          <w:sz w:val="24"/>
-          <w:szCs w:val="24"/>
-        </w:rPr>
-      </w:pPr>
-    </w:p>
-    <w:p>
-      <w:pPr>
+      </w:pPr>
+      <w:r>
         <w:rPr>
           <w:rFonts w:ascii="Arial" w:hAnsi="Arial" w:cs="Arial"/>
           <w:b/>
@@ -4928,8 +5296,11 @@
           <w:sz w:val="34"/>
           <w:szCs w:val="34"/>
         </w:rPr>
-      </w:pPr>
-      <w:r>
+        <w:t xml:space="preserve"> 8. Подключение к внешним устройствам</w:t>
+      </w:r>
+    </w:p>
+    <w:p>
+      <w:pPr>
         <w:rPr>
           <w:rFonts w:ascii="Arial" w:hAnsi="Arial" w:cs="Arial"/>
           <w:b/>
@@ -4937,159 +5308,8 @@
           <w:sz w:val="34"/>
           <w:szCs w:val="34"/>
         </w:rPr>
-        <w:lastRenderedPageBreak/>
-        <w:t xml:space="preserve"> 7.3. Просмотр сохраненных изображений</w:t>
-      </w:r>
-    </w:p>
-    <w:p>
-      <w:pPr>
-        <w:rPr>
-          <w:rFonts w:ascii="Arial" w:hAnsi="Arial" w:cs="Arial"/>
-          <w:sz w:val="24"/>
-          <w:szCs w:val="24"/>
-        </w:rPr>
-      </w:pPr>
-    </w:p>
-    <w:p>
-      <w:pPr>
-        <w:rPr>
-          <w:rFonts w:ascii="Arial" w:hAnsi="Arial" w:cs="Arial"/>
-          <w:sz w:val="24"/>
-          <w:szCs w:val="24"/>
-        </w:rPr>
-      </w:pPr>
-      <w:r>
-        <w:rPr>
-          <w:rFonts w:ascii="Arial" w:hAnsi="Arial" w:cs="Arial"/>
-          <w:sz w:val="24"/>
-          <w:szCs w:val="24"/>
-        </w:rPr>
-        <w:t>Для просмотра сохраненных изображений на дисплее прибора необходимо:</w:t>
-      </w:r>
-    </w:p>
-    <w:p>
-      <w:pPr>
-        <w:rPr>
-          <w:rFonts w:ascii="Arial" w:hAnsi="Arial" w:cs="Arial"/>
-          <w:sz w:val="24"/>
-          <w:szCs w:val="24"/>
-        </w:rPr>
-      </w:pPr>
-    </w:p>
-    <w:p>
-      <w:pPr>
-        <w:rPr>
-          <w:rFonts w:ascii="Arial" w:hAnsi="Arial" w:cs="Arial"/>
-          <w:sz w:val="24"/>
-          <w:szCs w:val="24"/>
-        </w:rPr>
-      </w:pPr>
-      <w:r>
-        <w:rPr>
-          <w:rFonts w:ascii="Arial" w:hAnsi="Arial" w:cs="Arial"/>
-          <w:sz w:val="24"/>
-          <w:szCs w:val="24"/>
-        </w:rPr>
-        <w:t>- Войти в режим просмотра, нажав кнопку [изображение кнопки].</w:t>
-      </w:r>
-    </w:p>
-    <w:p>
-      <w:pPr>
-        <w:rPr>
-          <w:rFonts w:ascii="Arial" w:hAnsi="Arial" w:cs="Arial"/>
-          <w:sz w:val="24"/>
-          <w:szCs w:val="24"/>
-        </w:rPr>
-      </w:pPr>
-      <w:r>
-        <w:rPr>
-          <w:rFonts w:ascii="Arial" w:hAnsi="Arial" w:cs="Arial"/>
-          <w:sz w:val="24"/>
-          <w:szCs w:val="24"/>
-        </w:rPr>
-        <w:t>- Выбрать папку с фото или видео.</w:t>
-      </w:r>
-    </w:p>
-    <w:p>
-      <w:pPr>
-        <w:rPr>
-          <w:rFonts w:ascii="Arial" w:hAnsi="Arial" w:cs="Arial"/>
-          <w:sz w:val="24"/>
-          <w:szCs w:val="24"/>
-        </w:rPr>
-      </w:pPr>
-      <w:r>
-        <w:rPr>
-          <w:rFonts w:ascii="Arial" w:hAnsi="Arial" w:cs="Arial"/>
-          <w:sz w:val="24"/>
-          <w:szCs w:val="24"/>
-        </w:rPr>
-        <w:t>- Выбрать из списка файл для просмотра.</w:t>
-      </w:r>
-    </w:p>
-    <w:p>
-      <w:pPr>
-        <w:rPr>
-          <w:rFonts w:ascii="Arial" w:hAnsi="Arial" w:cs="Arial"/>
-          <w:sz w:val="24"/>
-          <w:szCs w:val="24"/>
-        </w:rPr>
-      </w:pPr>
-    </w:p>
-    <w:p>
-      <w:pPr>
-        <w:rPr>
-          <w:rFonts w:ascii="Arial" w:hAnsi="Arial" w:cs="Arial"/>
-          <w:sz w:val="24"/>
-          <w:szCs w:val="24"/>
-        </w:rPr>
-      </w:pPr>
-      <w:r>
-        <w:rPr>
-          <w:rFonts w:ascii="Arial" w:hAnsi="Arial" w:cs="Arial"/>
-          <w:sz w:val="24"/>
-          <w:szCs w:val="24"/>
-        </w:rPr>
-        <w:t>Для удаления файла необходимо нажать кнопку «удалить».</w:t>
-      </w:r>
-    </w:p>
-    <w:p>
-      <w:pPr>
-        <w:rPr>
-          <w:rFonts w:ascii="Arial" w:hAnsi="Arial" w:cs="Arial"/>
-          <w:sz w:val="24"/>
-          <w:szCs w:val="24"/>
-        </w:rPr>
-      </w:pPr>
-    </w:p>
-    <w:p>
-      <w:pPr>
-        <w:rPr>
-          <w:rFonts w:ascii="Arial" w:hAnsi="Arial" w:cs="Arial"/>
-          <w:sz w:val="24"/>
-          <w:szCs w:val="24"/>
-        </w:rPr>
-      </w:pPr>
-      <w:r>
-        <w:rPr>
-          <w:rFonts w:ascii="Arial" w:hAnsi="Arial" w:cs="Arial"/>
-          <w:sz w:val="24"/>
-          <w:szCs w:val="24"/>
-        </w:rPr>
-        <w:t>Важно! Файл будет удален сразу, без запроса подтверждения. Будьте внимательны при удалении файлов.</w:t>
-      </w:r>
-    </w:p>
-    <w:p>
-      <w:pPr>
-        <w:rPr>
-          <w:rFonts w:ascii="Arial" w:hAnsi="Arial" w:cs="Arial"/>
-          <w:sz w:val="24"/>
-          <w:szCs w:val="24"/>
-        </w:rPr>
-      </w:pPr>
-    </w:p>
-    <w:p>
-      <w:pPr>
+      </w:pPr>
+      <w:r>
         <w:rPr>
           <w:rFonts w:ascii="Arial" w:hAnsi="Arial" w:cs="Arial"/>
           <w:b/>
@@ -5097,8 +5317,242 @@
           <w:sz w:val="34"/>
           <w:szCs w:val="34"/>
         </w:rPr>
-      </w:pPr>
-      <w:r>
+        <w:t xml:space="preserve"> 8.1. Подключение к компьютеру через USB</w:t>
+      </w:r>
+    </w:p>
+    <w:p>
+      <w:pPr>
+        <w:rPr>
+          <w:rFonts w:ascii="Arial" w:hAnsi="Arial" w:cs="Arial"/>
+          <w:sz w:val="24"/>
+          <w:szCs w:val="24"/>
+        </w:rPr>
+      </w:pPr>
+    </w:p>
+    <w:p>
+      <w:pPr>
+        <w:rPr>
+          <w:rFonts w:ascii="Arial" w:hAnsi="Arial" w:cs="Arial"/>
+          <w:sz w:val="24"/>
+          <w:szCs w:val="24"/>
+        </w:rPr>
+      </w:pPr>
+      <w:r>
+        <w:rPr>
+          <w:rFonts w:ascii="Arial" w:hAnsi="Arial" w:cs="Arial"/>
+          <w:sz w:val="24"/>
+          <w:szCs w:val="24"/>
+        </w:rPr>
+        <w:t>Подключение к ПК может быть использовано для:</w:t>
+      </w:r>
+    </w:p>
+    <w:p>
+      <w:pPr>
+        <w:rPr>
+          <w:rFonts w:ascii="Arial" w:hAnsi="Arial" w:cs="Arial"/>
+          <w:sz w:val="24"/>
+          <w:szCs w:val="24"/>
+        </w:rPr>
+      </w:pPr>
+    </w:p>
+    <w:p>
+      <w:pPr>
+        <w:rPr>
+          <w:rFonts w:ascii="Arial" w:hAnsi="Arial" w:cs="Arial"/>
+          <w:sz w:val="24"/>
+          <w:szCs w:val="24"/>
+        </w:rPr>
+      </w:pPr>
+      <w:r>
+        <w:rPr>
+          <w:rFonts w:ascii="Arial" w:hAnsi="Arial" w:cs="Arial"/>
+          <w:sz w:val="24"/>
+          <w:szCs w:val="24"/>
+        </w:rPr>
+        <w:t>- Просмотра и копирования сохраненных изображений.</w:t>
+      </w:r>
+    </w:p>
+    <w:p>
+      <w:pPr>
+        <w:rPr>
+          <w:rFonts w:ascii="Arial" w:hAnsi="Arial" w:cs="Arial"/>
+          <w:sz w:val="24"/>
+          <w:szCs w:val="24"/>
+        </w:rPr>
+      </w:pPr>
+      <w:r>
+        <w:rPr>
+          <w:rFonts w:ascii="Arial" w:hAnsi="Arial" w:cs="Arial"/>
+          <w:sz w:val="24"/>
+          <w:szCs w:val="24"/>
+        </w:rPr>
+        <w:t>- Просмотра банкнот и документов в реальном времени (режим камеры).</w:t>
+      </w:r>
+    </w:p>
+    <w:p>
+      <w:pPr>
+        <w:rPr>
+          <w:rFonts w:ascii="Arial" w:hAnsi="Arial" w:cs="Arial"/>
+        </w:rPr>
+      </w:pPr>
+    </w:p>
+    <w:p>
+      <w:pPr>
+        <w:rPr>
+          <w:rFonts w:ascii="Arial" w:hAnsi="Arial" w:cs="Arial"/>
+          <w:sz w:val="24"/>
+          <w:szCs w:val="24"/>
+        </w:rPr>
+      </w:pPr>
+      <w:r>
+        <w:rPr>
+          <w:rFonts w:ascii="Arial" w:hAnsi="Arial" w:cs="Arial"/>
+          <w:sz w:val="24"/>
+          <w:szCs w:val="24"/>
+        </w:rPr>
+        <w:lastRenderedPageBreak/>
+        <w:t>Для подключения к ПК:</w:t>
+      </w:r>
+    </w:p>
+    <w:p>
+      <w:pPr>
+        <w:rPr>
+          <w:rFonts w:ascii="Arial" w:hAnsi="Arial" w:cs="Arial"/>
+          <w:sz w:val="24"/>
+          <w:szCs w:val="24"/>
+        </w:rPr>
+      </w:pPr>
+    </w:p>
+    <w:p>
+      <w:pPr>
+        <w:rPr>
+          <w:rFonts w:ascii="Arial" w:hAnsi="Arial" w:cs="Arial"/>
+          <w:sz w:val="24"/>
+          <w:szCs w:val="24"/>
+        </w:rPr>
+      </w:pPr>
+      <w:r>
+        <w:rPr>
+          <w:rFonts w:ascii="Arial" w:hAnsi="Arial" w:cs="Arial"/>
+          <w:sz w:val="24"/>
+          <w:szCs w:val="24"/>
+        </w:rPr>
+        <w:t>- Включите прибор переключателем на задней стороне прибора для подключения аккумуляторной батареи.</w:t>
+      </w:r>
+    </w:p>
+    <w:p>
+      <w:pPr>
+        <w:rPr>
+          <w:rFonts w:ascii="Arial" w:hAnsi="Arial" w:cs="Arial"/>
+          <w:sz w:val="24"/>
+          <w:szCs w:val="24"/>
+        </w:rPr>
+      </w:pPr>
+      <w:r>
+        <w:rPr>
+          <w:rFonts w:ascii="Arial" w:hAnsi="Arial" w:cs="Arial"/>
+          <w:sz w:val="24"/>
+          <w:szCs w:val="24"/>
+        </w:rPr>
+        <w:t>- Дождитесь загрузки прибора.</w:t>
+      </w:r>
+    </w:p>
+    <w:p>
+      <w:pPr>
+        <w:rPr>
+          <w:rFonts w:ascii="Arial" w:hAnsi="Arial" w:cs="Arial"/>
+          <w:sz w:val="24"/>
+          <w:szCs w:val="24"/>
+        </w:rPr>
+      </w:pPr>
+      <w:r>
+        <w:rPr>
+          <w:rFonts w:ascii="Arial" w:hAnsi="Arial" w:cs="Arial"/>
+          <w:sz w:val="24"/>
+          <w:szCs w:val="24"/>
+        </w:rPr>
+        <w:t>- При первом подключении система на ПК определит новое устройство и установит необходимые драйвера (возможно, потребуется перезагрузка).</w:t>
+      </w:r>
+    </w:p>
+    <w:p>
+      <w:pPr>
+        <w:rPr>
+          <w:rFonts w:ascii="Arial" w:hAnsi="Arial" w:cs="Arial"/>
+          <w:sz w:val="24"/>
+          <w:szCs w:val="24"/>
+        </w:rPr>
+      </w:pPr>
+      <w:r>
+        <w:rPr>
+          <w:rFonts w:ascii="Arial" w:hAnsi="Arial" w:cs="Arial"/>
+          <w:sz w:val="24"/>
+          <w:szCs w:val="24"/>
+        </w:rPr>
+        <w:t>- При подключении кабеля к прибору выберите необходимый режим работы:</w:t>
+      </w:r>
+    </w:p>
+    <w:p>
+      <w:pPr>
+        <w:rPr>
+          <w:rFonts w:ascii="Arial" w:hAnsi="Arial" w:cs="Arial"/>
+          <w:sz w:val="24"/>
+          <w:szCs w:val="24"/>
+        </w:rPr>
+      </w:pPr>
+      <w:r>
+        <w:rPr>
+          <w:rFonts w:ascii="Arial" w:hAnsi="Arial" w:cs="Arial"/>
+          <w:sz w:val="24"/>
+          <w:szCs w:val="24"/>
+        </w:rPr>
+        <w:t xml:space="preserve">    - Заряд батареи</w:t>
+      </w:r>
+    </w:p>
+    <w:p>
+      <w:pPr>
+        <w:rPr>
+          <w:rFonts w:ascii="Arial" w:hAnsi="Arial" w:cs="Arial"/>
+          <w:sz w:val="24"/>
+          <w:szCs w:val="24"/>
+        </w:rPr>
+      </w:pPr>
+      <w:r>
+        <w:rPr>
+          <w:rFonts w:ascii="Arial" w:hAnsi="Arial" w:cs="Arial"/>
+          <w:sz w:val="24"/>
+          <w:szCs w:val="24"/>
+        </w:rPr>
+        <w:t xml:space="preserve">    - USB диск</w:t>
+      </w:r>
+    </w:p>
+    <w:p>
+      <w:pPr>
+        <w:rPr>
+          <w:rFonts w:ascii="Arial" w:hAnsi="Arial" w:cs="Arial"/>
+          <w:sz w:val="24"/>
+          <w:szCs w:val="24"/>
+        </w:rPr>
+      </w:pPr>
+      <w:r>
+        <w:rPr>
+          <w:rFonts w:ascii="Arial" w:hAnsi="Arial" w:cs="Arial"/>
+          <w:sz w:val="24"/>
+          <w:szCs w:val="24"/>
+        </w:rPr>
+        <w:t xml:space="preserve">    - USB камера</w:t>
+      </w:r>
+    </w:p>
+    <w:p>
+      <w:pPr>
+        <w:rPr>
+          <w:rFonts w:ascii="Arial" w:hAnsi="Arial" w:cs="Arial"/>
+          <w:sz w:val="24"/>
+          <w:szCs w:val="24"/>
+        </w:rPr>
+      </w:pPr>
+    </w:p>
+    <w:p>
+      <w:pPr>
         <w:rPr>
           <w:rFonts w:ascii="Arial" w:hAnsi="Arial" w:cs="Arial"/>
           <w:b/>
@@ -5106,11 +5560,8 @@
           <w:sz w:val="34"/>
           <w:szCs w:val="34"/>
         </w:rPr>
-        <w:t xml:space="preserve"> 8. Подключение к внешним устройствам</w:t>
-      </w:r>
-    </w:p>
-    <w:p>
-      <w:pPr>
+      </w:pPr>
+      <w:r>
         <w:rPr>
           <w:rFonts w:ascii="Arial" w:hAnsi="Arial" w:cs="Arial"/>
           <w:b/>
@@ -5118,8 +5569,46 @@
           <w:sz w:val="34"/>
           <w:szCs w:val="34"/>
         </w:rPr>
-      </w:pPr>
-      <w:r>
+        <w:t xml:space="preserve"> 8.2. Режим «USB-камера» (онлайн-трансляция)</w:t>
+      </w:r>
+    </w:p>
+    <w:p>
+      <w:pPr>
+        <w:rPr>
+          <w:rFonts w:ascii="Arial" w:hAnsi="Arial" w:cs="Arial"/>
+          <w:sz w:val="24"/>
+          <w:szCs w:val="24"/>
+        </w:rPr>
+      </w:pPr>
+    </w:p>
+    <w:p>
+      <w:pPr>
+        <w:rPr>
+          <w:rFonts w:ascii="Arial" w:hAnsi="Arial" w:cs="Arial"/>
+          <w:sz w:val="24"/>
+          <w:szCs w:val="24"/>
+        </w:rPr>
+      </w:pPr>
+      <w:r>
+        <w:rPr>
+          <w:rFonts w:ascii="Arial" w:hAnsi="Arial" w:cs="Arial"/>
+          <w:sz w:val="24"/>
+          <w:szCs w:val="24"/>
+        </w:rPr>
+        <w:t>Режим «USB-камера» позволяет использовать детектор IRD-101-24 для просмотра банкнот и документов в реальном времени на экране компьютера. Это может быть полезно для более детального анализа или для демонстрации процесса проверки.</w:t>
+      </w:r>
+    </w:p>
+    <w:p>
+      <w:pPr>
+        <w:rPr>
+          <w:rFonts w:ascii="Arial" w:hAnsi="Arial" w:cs="Arial"/>
+          <w:sz w:val="24"/>
+          <w:szCs w:val="24"/>
+        </w:rPr>
+      </w:pPr>
+    </w:p>
+    <w:p>
+      <w:pPr>
         <w:rPr>
           <w:rFonts w:ascii="Arial" w:hAnsi="Arial" w:cs="Arial"/>
           <w:b/>
@@ -5127,242 +5616,8 @@
           <w:sz w:val="34"/>
           <w:szCs w:val="34"/>
         </w:rPr>
-        <w:t xml:space="preserve"> 8.1. Подключение к компьютеру через USB</w:t>
-      </w:r>
-    </w:p>
-    <w:p>
-      <w:pPr>
-        <w:rPr>
-          <w:rFonts w:ascii="Arial" w:hAnsi="Arial" w:cs="Arial"/>
-          <w:sz w:val="24"/>
-          <w:szCs w:val="24"/>
-        </w:rPr>
-      </w:pPr>
-    </w:p>
-    <w:p>
-      <w:pPr>
-        <w:rPr>
-          <w:rFonts w:ascii="Arial" w:hAnsi="Arial" w:cs="Arial"/>
-          <w:sz w:val="24"/>
-          <w:szCs w:val="24"/>
-        </w:rPr>
-      </w:pPr>
-      <w:r>
-        <w:rPr>
-          <w:rFonts w:ascii="Arial" w:hAnsi="Arial" w:cs="Arial"/>
-          <w:sz w:val="24"/>
-          <w:szCs w:val="24"/>
-        </w:rPr>
-        <w:t>Подключение к ПК может быть использовано для:</w:t>
-      </w:r>
-    </w:p>
-    <w:p>
-      <w:pPr>
-        <w:rPr>
-          <w:rFonts w:ascii="Arial" w:hAnsi="Arial" w:cs="Arial"/>
-          <w:sz w:val="24"/>
-          <w:szCs w:val="24"/>
-        </w:rPr>
-      </w:pPr>
-    </w:p>
-    <w:p>
-      <w:pPr>
-        <w:rPr>
-          <w:rFonts w:ascii="Arial" w:hAnsi="Arial" w:cs="Arial"/>
-          <w:sz w:val="24"/>
-          <w:szCs w:val="24"/>
-        </w:rPr>
-      </w:pPr>
-      <w:r>
-        <w:rPr>
-          <w:rFonts w:ascii="Arial" w:hAnsi="Arial" w:cs="Arial"/>
-          <w:sz w:val="24"/>
-          <w:szCs w:val="24"/>
-        </w:rPr>
-        <w:t>- Просмотра и копирования сохраненных изображений.</w:t>
-      </w:r>
-    </w:p>
-    <w:p>
-      <w:pPr>
-        <w:rPr>
-          <w:rFonts w:ascii="Arial" w:hAnsi="Arial" w:cs="Arial"/>
-          <w:sz w:val="24"/>
-          <w:szCs w:val="24"/>
-        </w:rPr>
-      </w:pPr>
-      <w:r>
-        <w:rPr>
-          <w:rFonts w:ascii="Arial" w:hAnsi="Arial" w:cs="Arial"/>
-          <w:sz w:val="24"/>
-          <w:szCs w:val="24"/>
-        </w:rPr>
-        <w:t>- Просмотра банкнот и документов в реальном времени (режим камеры).</w:t>
-      </w:r>
-    </w:p>
-    <w:p>
-      <w:pPr>
-        <w:rPr>
-          <w:rFonts w:ascii="Arial" w:hAnsi="Arial" w:cs="Arial"/>
-        </w:rPr>
-      </w:pPr>
-    </w:p>
-    <w:p>
-      <w:pPr>
-        <w:rPr>
-          <w:rFonts w:ascii="Arial" w:hAnsi="Arial" w:cs="Arial"/>
-          <w:sz w:val="24"/>
-          <w:szCs w:val="24"/>
-        </w:rPr>
-      </w:pPr>
-      <w:r>
-        <w:rPr>
-          <w:rFonts w:ascii="Arial" w:hAnsi="Arial" w:cs="Arial"/>
-          <w:sz w:val="24"/>
-          <w:szCs w:val="24"/>
-        </w:rPr>
-        <w:t>Для подключения к ПК:</w:t>
-      </w:r>
-    </w:p>
-    <w:p>
-      <w:pPr>
-        <w:rPr>
-          <w:rFonts w:ascii="Arial" w:hAnsi="Arial" w:cs="Arial"/>
-          <w:sz w:val="24"/>
-          <w:szCs w:val="24"/>
-        </w:rPr>
-      </w:pPr>
-    </w:p>
-    <w:p>
-      <w:pPr>
-        <w:rPr>
-          <w:rFonts w:ascii="Arial" w:hAnsi="Arial" w:cs="Arial"/>
-          <w:sz w:val="24"/>
-          <w:szCs w:val="24"/>
-        </w:rPr>
-      </w:pPr>
-      <w:r>
-        <w:rPr>
-          <w:rFonts w:ascii="Arial" w:hAnsi="Arial" w:cs="Arial"/>
-          <w:sz w:val="24"/>
-          <w:szCs w:val="24"/>
-        </w:rPr>
-        <w:t>- Включите прибор переключателем на задней стороне прибора для подключения аккумуляторной батареи.</w:t>
-      </w:r>
-    </w:p>
-    <w:p>
-      <w:pPr>
-        <w:rPr>
-          <w:rFonts w:ascii="Arial" w:hAnsi="Arial" w:cs="Arial"/>
-          <w:sz w:val="24"/>
-          <w:szCs w:val="24"/>
-        </w:rPr>
-      </w:pPr>
-      <w:r>
-        <w:rPr>
-          <w:rFonts w:ascii="Arial" w:hAnsi="Arial" w:cs="Arial"/>
-          <w:sz w:val="24"/>
-          <w:szCs w:val="24"/>
-        </w:rPr>
-        <w:t>- Дождитесь загрузки прибора.</w:t>
-      </w:r>
-    </w:p>
-    <w:p>
-      <w:pPr>
-        <w:rPr>
-          <w:rFonts w:ascii="Arial" w:hAnsi="Arial" w:cs="Arial"/>
-          <w:sz w:val="24"/>
-          <w:szCs w:val="24"/>
-        </w:rPr>
-      </w:pPr>
-      <w:r>
-        <w:rPr>
-          <w:rFonts w:ascii="Arial" w:hAnsi="Arial" w:cs="Arial"/>
-          <w:sz w:val="24"/>
-          <w:szCs w:val="24"/>
-        </w:rPr>
-        <w:t>- При первом подключении система на ПК определит новое устройство и установит необходимые драйвера (возможно, потребуется перезагрузка).</w:t>
-      </w:r>
-    </w:p>
-    <w:p>
-      <w:pPr>
-        <w:rPr>
-          <w:rFonts w:ascii="Arial" w:hAnsi="Arial" w:cs="Arial"/>
-          <w:sz w:val="24"/>
-          <w:szCs w:val="24"/>
-        </w:rPr>
-      </w:pPr>
-      <w:r>
-        <w:rPr>
-          <w:rFonts w:ascii="Arial" w:hAnsi="Arial" w:cs="Arial"/>
-          <w:sz w:val="24"/>
-          <w:szCs w:val="24"/>
-        </w:rPr>
-        <w:t>- При подключении кабеля к прибору выберите необходимый режим работы:</w:t>
-      </w:r>
-    </w:p>
-    <w:p>
-      <w:pPr>
-        <w:rPr>
-          <w:rFonts w:ascii="Arial" w:hAnsi="Arial" w:cs="Arial"/>
-          <w:sz w:val="24"/>
-          <w:szCs w:val="24"/>
-        </w:rPr>
-      </w:pPr>
-      <w:r>
-        <w:rPr>
-          <w:rFonts w:ascii="Arial" w:hAnsi="Arial" w:cs="Arial"/>
-          <w:sz w:val="24"/>
-          <w:szCs w:val="24"/>
-        </w:rPr>
-        <w:t xml:space="preserve">    - Заряд батареи</w:t>
-      </w:r>
-    </w:p>
-    <w:p>
-      <w:pPr>
-        <w:rPr>
-          <w:rFonts w:ascii="Arial" w:hAnsi="Arial" w:cs="Arial"/>
-          <w:sz w:val="24"/>
-          <w:szCs w:val="24"/>
-        </w:rPr>
-      </w:pPr>
-      <w:r>
-        <w:rPr>
-          <w:rFonts w:ascii="Arial" w:hAnsi="Arial" w:cs="Arial"/>
-          <w:sz w:val="24"/>
-          <w:szCs w:val="24"/>
-        </w:rPr>
-        <w:t xml:space="preserve">    - USB диск</w:t>
-      </w:r>
-    </w:p>
-    <w:p>
-      <w:pPr>
-        <w:rPr>
-          <w:rFonts w:ascii="Arial" w:hAnsi="Arial" w:cs="Arial"/>
-          <w:sz w:val="24"/>
-          <w:szCs w:val="24"/>
-        </w:rPr>
-      </w:pPr>
-      <w:r>
-        <w:rPr>
-          <w:rFonts w:ascii="Arial" w:hAnsi="Arial" w:cs="Arial"/>
-          <w:sz w:val="24"/>
-          <w:szCs w:val="24"/>
-        </w:rPr>
-        <w:lastRenderedPageBreak/>
-        <w:t xml:space="preserve">    - USB камера</w:t>
-      </w:r>
-    </w:p>
-    <w:p>
-      <w:pPr>
-        <w:rPr>
-          <w:rFonts w:ascii="Arial" w:hAnsi="Arial" w:cs="Arial"/>
-          <w:sz w:val="24"/>
-          <w:szCs w:val="24"/>
-        </w:rPr>
-      </w:pPr>
-    </w:p>
-    <w:p>
-      <w:pPr>
+      </w:pPr>
+      <w:r>
         <w:rPr>
           <w:rFonts w:ascii="Arial" w:hAnsi="Arial" w:cs="Arial"/>
           <w:b/>
@@ -5370,8 +5625,46 @@
           <w:sz w:val="34"/>
           <w:szCs w:val="34"/>
         </w:rPr>
-      </w:pPr>
-      <w:r>
+        <w:t xml:space="preserve"> 8.3. Вывод изображения на внешний монитор (HDMI)</w:t>
+      </w:r>
+    </w:p>
+    <w:p>
+      <w:pPr>
+        <w:rPr>
+          <w:rFonts w:ascii="Arial" w:hAnsi="Arial" w:cs="Arial"/>
+          <w:sz w:val="24"/>
+          <w:szCs w:val="24"/>
+        </w:rPr>
+      </w:pPr>
+    </w:p>
+    <w:p>
+      <w:pPr>
+        <w:rPr>
+          <w:rFonts w:ascii="Arial" w:hAnsi="Arial" w:cs="Arial"/>
+          <w:sz w:val="24"/>
+          <w:szCs w:val="24"/>
+        </w:rPr>
+      </w:pPr>
+      <w:r>
+        <w:rPr>
+          <w:rFonts w:ascii="Arial" w:hAnsi="Arial" w:cs="Arial"/>
+          <w:sz w:val="24"/>
+          <w:szCs w:val="24"/>
+        </w:rPr>
+        <w:t>К сожалению, в предоставленном документе отсутствует информация о возможности вывода изображения на внешний монитор через HDMI.</w:t>
+      </w:r>
+    </w:p>
+    <w:p>
+      <w:pPr>
+        <w:rPr>
+          <w:rFonts w:ascii="Arial" w:hAnsi="Arial" w:cs="Arial"/>
+          <w:sz w:val="24"/>
+          <w:szCs w:val="24"/>
+        </w:rPr>
+      </w:pPr>
+    </w:p>
+    <w:p>
+      <w:pPr>
         <w:rPr>
           <w:rFonts w:ascii="Arial" w:hAnsi="Arial" w:cs="Arial"/>
           <w:b/>
@@ -5379,46 +5672,8 @@
           <w:sz w:val="34"/>
           <w:szCs w:val="34"/>
         </w:rPr>
-        <w:t xml:space="preserve"> 8.2. Режим «USB-камера» (онлайн-трансляция)</w:t>
-      </w:r>
-    </w:p>
-    <w:p>
-      <w:pPr>
-        <w:rPr>
-          <w:rFonts w:ascii="Arial" w:hAnsi="Arial" w:cs="Arial"/>
-          <w:sz w:val="24"/>
-          <w:szCs w:val="24"/>
-        </w:rPr>
-      </w:pPr>
-    </w:p>
-    <w:p>
-      <w:pPr>
-        <w:rPr>
-          <w:rFonts w:ascii="Arial" w:hAnsi="Arial" w:cs="Arial"/>
-          <w:sz w:val="24"/>
-          <w:szCs w:val="24"/>
-        </w:rPr>
-      </w:pPr>
-      <w:r>
-        <w:rPr>
-          <w:rFonts w:ascii="Arial" w:hAnsi="Arial" w:cs="Arial"/>
-          <w:sz w:val="24"/>
-          <w:szCs w:val="24"/>
-        </w:rPr>
-        <w:t>Режим «USB-камера» позволяет использовать детектор IRD-101-24 для просмотра банкнот и документов в реальном времени на экране компьютера. Это может быть полезно для более детального анализа или для демонстрации процесса проверки.</w:t>
-      </w:r>
-    </w:p>
-    <w:p>
-      <w:pPr>
-        <w:rPr>
-          <w:rFonts w:ascii="Arial" w:hAnsi="Arial" w:cs="Arial"/>
-          <w:sz w:val="24"/>
-          <w:szCs w:val="24"/>
-        </w:rPr>
-      </w:pPr>
-    </w:p>
-    <w:p>
-      <w:pPr>
+      </w:pPr>
+      <w:r>
         <w:rPr>
           <w:rFonts w:ascii="Arial" w:hAnsi="Arial" w:cs="Arial"/>
           <w:b/>
@@ -5426,8 +5681,46 @@
           <w:sz w:val="34"/>
           <w:szCs w:val="34"/>
         </w:rPr>
-      </w:pPr>
-      <w:r>
+        <w:t xml:space="preserve"> 9. Уход и обслуживание</w:t>
+      </w:r>
+    </w:p>
+    <w:p>
+      <w:pPr>
+        <w:rPr>
+          <w:rFonts w:ascii="Arial" w:hAnsi="Arial" w:cs="Arial"/>
+          <w:sz w:val="24"/>
+          <w:szCs w:val="24"/>
+        </w:rPr>
+      </w:pPr>
+    </w:p>
+    <w:p>
+      <w:pPr>
+        <w:rPr>
+          <w:rFonts w:ascii="Arial" w:hAnsi="Arial" w:cs="Arial"/>
+          <w:sz w:val="24"/>
+          <w:szCs w:val="24"/>
+        </w:rPr>
+      </w:pPr>
+      <w:r>
+        <w:rPr>
+          <w:rFonts w:ascii="Arial" w:hAnsi="Arial" w:cs="Arial"/>
+          <w:sz w:val="24"/>
+          <w:szCs w:val="24"/>
+        </w:rPr>
+        <w:t>Правильный уход и обслуживание детектора IRD-101-24 помогут обеспечить его долгую и надежную работу.</w:t>
+      </w:r>
+    </w:p>
+    <w:p>
+      <w:pPr>
+        <w:rPr>
+          <w:rFonts w:ascii="Arial" w:hAnsi="Arial" w:cs="Arial"/>
+          <w:sz w:val="24"/>
+          <w:szCs w:val="24"/>
+        </w:rPr>
+      </w:pPr>
+    </w:p>
+    <w:p>
+      <w:pPr>
         <w:rPr>
           <w:rFonts w:ascii="Arial" w:hAnsi="Arial" w:cs="Arial"/>
           <w:b/>
@@ -5435,46 +5728,8 @@
           <w:sz w:val="34"/>
           <w:szCs w:val="34"/>
         </w:rPr>
-        <w:t xml:space="preserve"> 8.3. Вывод изображения на внешний монитор (HDMI)</w:t>
-      </w:r>
-    </w:p>
-    <w:p>
-      <w:pPr>
-        <w:rPr>
-          <w:rFonts w:ascii="Arial" w:hAnsi="Arial" w:cs="Arial"/>
-          <w:sz w:val="24"/>
-          <w:szCs w:val="24"/>
-        </w:rPr>
-      </w:pPr>
-    </w:p>
-    <w:p>
-      <w:pPr>
-        <w:rPr>
-          <w:rFonts w:ascii="Arial" w:hAnsi="Arial" w:cs="Arial"/>
-          <w:sz w:val="24"/>
-          <w:szCs w:val="24"/>
-        </w:rPr>
-      </w:pPr>
-      <w:r>
-        <w:rPr>
-          <w:rFonts w:ascii="Arial" w:hAnsi="Arial" w:cs="Arial"/>
-          <w:sz w:val="24"/>
-          <w:szCs w:val="24"/>
-        </w:rPr>
-        <w:t>К сожалению, в предоставленном документе отсутствует информация о возможности вывода изображения на внешний монитор через HDMI.</w:t>
-      </w:r>
-    </w:p>
-    <w:p>
-      <w:pPr>
-        <w:rPr>
-          <w:rFonts w:ascii="Arial" w:hAnsi="Arial" w:cs="Arial"/>
-          <w:sz w:val="24"/>
-          <w:szCs w:val="24"/>
-        </w:rPr>
-      </w:pPr>
-    </w:p>
-    <w:p>
-      <w:pPr>
+      </w:pPr>
+      <w:r>
         <w:rPr>
           <w:rFonts w:ascii="Arial" w:hAnsi="Arial" w:cs="Arial"/>
           <w:b/>
@@ -5482,8 +5737,76 @@
           <w:sz w:val="34"/>
           <w:szCs w:val="34"/>
         </w:rPr>
-      </w:pPr>
-      <w:r>
+        <w:t xml:space="preserve"> 9.1. Очистка корпуса и объектива</w:t>
+      </w:r>
+    </w:p>
+    <w:p>
+      <w:pPr>
+        <w:rPr>
+          <w:rFonts w:ascii="Arial" w:hAnsi="Arial" w:cs="Arial"/>
+          <w:sz w:val="24"/>
+          <w:szCs w:val="24"/>
+        </w:rPr>
+      </w:pPr>
+    </w:p>
+    <w:p>
+      <w:pPr>
+        <w:rPr>
+          <w:rFonts w:ascii="Arial" w:hAnsi="Arial" w:cs="Arial"/>
+        </w:rPr>
+      </w:pPr>
+      <w:r>
+        <w:rPr>
+          <w:rFonts w:ascii="Arial" w:hAnsi="Arial" w:cs="Arial"/>
+          <w:sz w:val="24"/>
+          <w:szCs w:val="24"/>
+        </w:rPr>
+        <w:t>- Регулярно протирайте корпус детектора мягкой сухой тканью для удаления пыли и загрязнений</w:t>
+      </w:r>
+      <w:r>
+        <w:rPr>
+          <w:rFonts w:ascii="Arial" w:hAnsi="Arial" w:cs="Arial"/>
+        </w:rPr>
+        <w:t>.</w:t>
+      </w:r>
+    </w:p>
+    <w:p>
+      <w:pPr>
+        <w:rPr>
+          <w:rFonts w:ascii="Arial" w:hAnsi="Arial" w:cs="Arial"/>
+          <w:sz w:val="24"/>
+          <w:szCs w:val="24"/>
+        </w:rPr>
+      </w:pPr>
+      <w:r>
+        <w:rPr>
+          <w:rFonts w:ascii="Arial" w:hAnsi="Arial" w:cs="Arial"/>
+          <w:sz w:val="24"/>
+          <w:szCs w:val="24"/>
+        </w:rPr>
+        <w:lastRenderedPageBreak/>
+        <w:t>- Для очистки объектива используйте мягкую ткань или специальную салфетку для оптики. Не используйте агрессивные химические средства или абразивные материалы, так как они могут повредить объектив.</w:t>
+      </w:r>
+    </w:p>
+    <w:p>
+      <w:pPr>
+        <w:rPr>
+          <w:rFonts w:ascii="Arial" w:hAnsi="Arial" w:cs="Arial"/>
+          <w:sz w:val="24"/>
+          <w:szCs w:val="24"/>
+        </w:rPr>
+      </w:pPr>
+      <w:r>
+        <w:rPr>
+          <w:rFonts w:ascii="Arial" w:hAnsi="Arial" w:cs="Arial"/>
+          <w:sz w:val="24"/>
+          <w:szCs w:val="24"/>
+        </w:rPr>
+        <w:t>- Избегайте попадания жидкости внутрь устройства.</w:t>
+      </w:r>
+    </w:p>
+    <w:p>
+      <w:pPr>
         <w:rPr>
           <w:rFonts w:ascii="Arial" w:hAnsi="Arial" w:cs="Arial"/>
           <w:b/>
@@ -5491,46 +5814,8 @@
           <w:sz w:val="34"/>
           <w:szCs w:val="34"/>
         </w:rPr>
-        <w:t xml:space="preserve"> 9. Уход и обслуживание</w:t>
-      </w:r>
-    </w:p>
-    <w:p>
-      <w:pPr>
-        <w:rPr>
-          <w:rFonts w:ascii="Arial" w:hAnsi="Arial" w:cs="Arial"/>
-          <w:sz w:val="24"/>
-          <w:szCs w:val="24"/>
-        </w:rPr>
-      </w:pPr>
-    </w:p>
-    <w:p>
-      <w:pPr>
-        <w:rPr>
-          <w:rFonts w:ascii="Arial" w:hAnsi="Arial" w:cs="Arial"/>
-          <w:sz w:val="24"/>
-          <w:szCs w:val="24"/>
-        </w:rPr>
-      </w:pPr>
-      <w:r>
-        <w:rPr>
-          <w:rFonts w:ascii="Arial" w:hAnsi="Arial" w:cs="Arial"/>
-          <w:sz w:val="24"/>
-          <w:szCs w:val="24"/>
-        </w:rPr>
-        <w:t>Правильный уход и обслуживание детектора IRD-101-24 помогут обеспечить его долгую и надежную работу.</w:t>
-      </w:r>
-    </w:p>
-    <w:p>
-      <w:pPr>
-        <w:rPr>
-          <w:rFonts w:ascii="Arial" w:hAnsi="Arial" w:cs="Arial"/>
-          <w:sz w:val="24"/>
-          <w:szCs w:val="24"/>
-        </w:rPr>
-      </w:pPr>
-    </w:p>
-    <w:p>
-      <w:pPr>
+      </w:pPr>
+      <w:r>
         <w:rPr>
           <w:rFonts w:ascii="Arial" w:hAnsi="Arial" w:cs="Arial"/>
           <w:b/>
@@ -5538,100 +5823,6 @@
           <w:sz w:val="34"/>
           <w:szCs w:val="34"/>
         </w:rPr>
-      </w:pPr>
-      <w:r>
-        <w:rPr>
-          <w:rFonts w:ascii="Arial" w:hAnsi="Arial" w:cs="Arial"/>
-          <w:b/>
-          <w:bCs/>
-          <w:sz w:val="34"/>
-          <w:szCs w:val="34"/>
-        </w:rPr>
-        <w:t xml:space="preserve"> 9.1. Очистка корпуса и объектива</w:t>
-      </w:r>
-    </w:p>
-    <w:p>
-      <w:pPr>
-        <w:rPr>
-          <w:rFonts w:ascii="Arial" w:hAnsi="Arial" w:cs="Arial"/>
-          <w:sz w:val="24"/>
-          <w:szCs w:val="24"/>
-        </w:rPr>
-      </w:pPr>
-    </w:p>
-    <w:p>
-      <w:pPr>
-        <w:rPr>
-          <w:rFonts w:ascii="Arial" w:hAnsi="Arial" w:cs="Arial"/>
-        </w:rPr>
-      </w:pPr>
-      <w:r>
-        <w:rPr>
-          <w:rFonts w:ascii="Arial" w:hAnsi="Arial" w:cs="Arial"/>
-          <w:sz w:val="24"/>
-          <w:szCs w:val="24"/>
-        </w:rPr>
-        <w:t>- Регулярно протирайте корпус детектора мягкой сухой тканью для удаления пыли и загрязнений</w:t>
-      </w:r>
-      <w:r>
-        <w:rPr>
-          <w:rFonts w:ascii="Arial" w:hAnsi="Arial" w:cs="Arial"/>
-        </w:rPr>
-        <w:t>.</w:t>
-      </w:r>
-    </w:p>
-    <w:p>
-      <w:pPr>
-        <w:rPr>
-          <w:rFonts w:ascii="Arial" w:hAnsi="Arial" w:cs="Arial"/>
-          <w:sz w:val="24"/>
-          <w:szCs w:val="24"/>
-        </w:rPr>
-      </w:pPr>
-      <w:r>
-        <w:rPr>
-          <w:rFonts w:ascii="Arial" w:hAnsi="Arial" w:cs="Arial"/>
-          <w:sz w:val="24"/>
-          <w:szCs w:val="24"/>
-        </w:rPr>
-        <w:t>- Для очистки объектива используйте мягкую ткань или специальную салфетку для оптики. Не используйте агрессивные химические средства или абразивные материалы, так как они могут повредить объектив.</w:t>
-      </w:r>
-    </w:p>
-    <w:p>
-      <w:pPr>
-        <w:rPr>
-          <w:rFonts w:ascii="Arial" w:hAnsi="Arial" w:cs="Arial"/>
-          <w:sz w:val="24"/>
-          <w:szCs w:val="24"/>
-        </w:rPr>
-      </w:pPr>
-      <w:r>
-        <w:rPr>
-          <w:rFonts w:ascii="Arial" w:hAnsi="Arial" w:cs="Arial"/>
-          <w:sz w:val="24"/>
-          <w:szCs w:val="24"/>
-        </w:rPr>
-        <w:t>- Избегайте попадания жидкости внутрь устройства.</w:t>
-      </w:r>
-    </w:p>
-    <w:p>
-      <w:pPr>
-        <w:rPr>
-          <w:rFonts w:ascii="Arial" w:hAnsi="Arial" w:cs="Arial"/>
-          <w:b/>
-          <w:bCs/>
-          <w:sz w:val="34"/>
-          <w:szCs w:val="34"/>
-        </w:rPr>
-      </w:pPr>
-      <w:r>
-        <w:rPr>
-          <w:rFonts w:ascii="Arial" w:hAnsi="Arial" w:cs="Arial"/>
-          <w:b/>
-          <w:bCs/>
-          <w:sz w:val="34"/>
-          <w:szCs w:val="34"/>
-        </w:rPr>
         <w:t xml:space="preserve"> 9.2. Рекомендации по продлению срока службы</w:t>
       </w:r>
     </w:p>
@@ -5709,64 +5900,994 @@
           <w:sz w:val="24"/>
           <w:szCs w:val="24"/>
         </w:rPr>
+        <w:t>- Регулярно проводите очистку корпуса и объектива.</w:t>
+      </w:r>
+    </w:p>
+    <w:p>
+      <w:pPr>
+        <w:rPr>
+          <w:rFonts w:ascii="Arial" w:hAnsi="Arial" w:cs="Arial"/>
+          <w:sz w:val="24"/>
+          <w:szCs w:val="24"/>
+        </w:rPr>
+      </w:pPr>
+      <w:r>
+        <w:rPr>
+          <w:rFonts w:ascii="Arial" w:hAnsi="Arial" w:cs="Arial"/>
+          <w:sz w:val="24"/>
+          <w:szCs w:val="24"/>
+        </w:rPr>
+        <w:t>- При необходимости ремонта или замены комплектующих обращайтесь в авторизованный сервисный центр.</w:t>
+      </w:r>
+    </w:p>
+    <w:p>
+      <w:pPr>
+        <w:rPr>
+          <w:rFonts w:ascii="Arial" w:hAnsi="Arial" w:cs="Arial"/>
+          <w:sz w:val="24"/>
+          <w:szCs w:val="24"/>
+        </w:rPr>
+      </w:pPr>
+      <w:r>
+        <w:rPr>
+          <w:rFonts w:ascii="Arial" w:hAnsi="Arial" w:cs="Arial"/>
+          <w:sz w:val="24"/>
+          <w:szCs w:val="24"/>
+        </w:rPr>
+        <w:t>- Избегайте длительного использования УФ-подсветки.</w:t>
+      </w:r>
+    </w:p>
+    <w:p>
+      <w:pPr>
+        <w:rPr>
+          <w:rFonts w:ascii="Arial" w:hAnsi="Arial" w:cs="Arial"/>
+          <w:sz w:val="24"/>
+          <w:szCs w:val="24"/>
+        </w:rPr>
+      </w:pPr>
+      <w:r>
+        <w:rPr>
+          <w:rFonts w:ascii="Arial" w:hAnsi="Arial" w:cs="Arial"/>
+          <w:sz w:val="24"/>
+          <w:szCs w:val="24"/>
+        </w:rPr>
+        <w:t>- Отключайте прибор выключателем на задней стороне прибора, если не планируете использовать его длительное время.</w:t>
+      </w:r>
+    </w:p>
+    <w:p>
+      <w:pPr>
+        <w:rPr>
+          <w:rFonts w:ascii="Arial" w:hAnsi="Arial" w:cs="Arial"/>
+          <w:sz w:val="24"/>
+          <w:szCs w:val="24"/>
+        </w:rPr>
+      </w:pPr>
+    </w:p>
+    <w:p>
+      <w:pPr>
+        <w:rPr>
+          <w:rFonts w:ascii="Arial" w:hAnsi="Arial" w:cs="Arial"/>
+          <w:sz w:val="24"/>
+          <w:szCs w:val="24"/>
+        </w:rPr>
+      </w:pPr>
+      <w:r>
+        <w:rPr>
+          <w:rFonts w:ascii="Arial" w:hAnsi="Arial" w:cs="Arial"/>
+          <w:noProof/>
+          <w:sz w:val="24"/>
+          <w:szCs w:val="24"/>
+          <w:lang w:eastAsia="ru-RU"/>
+        </w:rPr>
+        <w:drawing>
+          <wp:inline distT="0" distB="0" distL="0" distR="0" wp14:anchorId="20A12B4B" wp14:editId="3B3FAEB0">
+            <wp:extent cx="2558714" cy="1522730"/>
+            <wp:effectExtent l="0" t="0" r="0" b="1270"/>
+            <wp:docPr id="59" name="Рисунок 59" descr="C:\Users\dgalyan\Downloads\5458567885057290073.jpg"/>
+            <wp:cNvGraphicFramePr>
+              <a:graphicFrameLocks xmlns:a="http://schemas.openxmlformats.org/drawingml/2006/main" noChangeAspect="1"/>
+            </wp:cNvGraphicFramePr>
+            <a:graphic xmlns:a="http://schemas.openxmlformats.org/drawingml/2006/main">
+              <a:graphicData uri="http://schemas.openxmlformats.org/drawingml/2006/picture">
+                <pic:pic xmlns:pic="http://schemas.openxmlformats.org/drawingml/2006/picture">
+                  <pic:nvPicPr>
+                    <pic:cNvPr id="0" name="Picture 85" descr="C:\Users\dgalyan\Downloads\5458567885057290073.jpg"/>
+                    <pic:cNvPicPr>
+                      <a:picLocks noChangeAspect="1" noChangeArrowheads="1"/>
+                    </pic:cNvPicPr>
+                  </pic:nvPicPr>
+                  <pic:blipFill>
+                    <a:blip r:embed="rId13" cstate="print">
+                      <a:extLst>
+                        <a:ext uri="{28A0092B-C50C-407E-A947-70E740481C1C}">
+                          <a14:useLocalDpi xmlns:a14="http://schemas.microsoft.com/office/drawing/2010/main" val="0"/>
+                        </a:ext>
+                      </a:extLst>
+                    </a:blip>
+                    <a:srcRect/>
+                    <a:stretch>
+                      <a:fillRect/>
+                    </a:stretch>
+                  </pic:blipFill>
+                  <pic:spPr bwMode="auto">
+                    <a:xfrm>
+                      <a:off x="0" y="0"/>
+                      <a:ext cx="2563203" cy="1525401"/>
+                    </a:xfrm>
+                    <a:prstGeom prst="rect">
+                      <a:avLst/>
+                    </a:prstGeom>
+                    <a:noFill/>
+                    <a:ln>
+                      <a:noFill/>
+                    </a:ln>
+                  </pic:spPr>
+                </pic:pic>
+              </a:graphicData>
+            </a:graphic>
+          </wp:inline>
+        </w:drawing>
+      </w:r>
+      <w:r>
+        <w:rPr>
+          <w:rFonts w:ascii="Arial" w:hAnsi="Arial" w:cs="Arial"/>
+          <w:noProof/>
+          <w:sz w:val="24"/>
+          <w:szCs w:val="24"/>
+          <w:lang w:eastAsia="ru-RU"/>
+        </w:rPr>
+        <w:drawing>
+          <wp:inline distT="0" distB="0" distL="0" distR="0" wp14:anchorId="62069976" wp14:editId="21FEEE3C">
+            <wp:extent cx="2496709" cy="1549400"/>
+            <wp:effectExtent l="0" t="0" r="0" b="0"/>
+            <wp:docPr id="58" name="Рисунок 58" descr="C:\Users\dgalyan\Downloads\5458567885057290072.jpg"/>
+            <wp:cNvGraphicFramePr>
+              <a:graphicFrameLocks xmlns:a="http://schemas.openxmlformats.org/drawingml/2006/main" noChangeAspect="1"/>
+            </wp:cNvGraphicFramePr>
+            <a:graphic xmlns:a="http://schemas.openxmlformats.org/drawingml/2006/main">
+              <a:graphicData uri="http://schemas.openxmlformats.org/drawingml/2006/picture">
+                <pic:pic xmlns:pic="http://schemas.openxmlformats.org/drawingml/2006/picture">
+                  <pic:nvPicPr>
+                    <pic:cNvPr id="0" name="Picture 84" descr="C:\Users\dgalyan\Downloads\5458567885057290072.jpg"/>
+                    <pic:cNvPicPr>
+                      <a:picLocks noChangeAspect="1" noChangeArrowheads="1"/>
+                    </pic:cNvPicPr>
+                  </pic:nvPicPr>
+                  <pic:blipFill>
+                    <a:blip r:embed="rId15" cstate="print">
+                      <a:extLst>
+                        <a:ext uri="{28A0092B-C50C-407E-A947-70E740481C1C}">
+                          <a14:useLocalDpi xmlns:a14="http://schemas.microsoft.com/office/drawing/2010/main" val="0"/>
+                        </a:ext>
+                      </a:extLst>
+                    </a:blip>
+                    <a:srcRect/>
+                    <a:stretch>
+                      <a:fillRect/>
+                    </a:stretch>
+                  </pic:blipFill>
+                  <pic:spPr bwMode="auto">
+                    <a:xfrm>
+                      <a:off x="0" y="0"/>
+                      <a:ext cx="2528670" cy="1569234"/>
+                    </a:xfrm>
+                    <a:prstGeom prst="rect">
+                      <a:avLst/>
+                    </a:prstGeom>
+                    <a:noFill/>
+                    <a:ln>
+                      <a:noFill/>
+                    </a:ln>
+                  </pic:spPr>
+                </pic:pic>
+              </a:graphicData>
+            </a:graphic>
+          </wp:inline>
+        </w:drawing>
+      </w:r>
+      <w:r>
+        <w:rPr>
+          <w:rFonts w:ascii="Arial" w:hAnsi="Arial" w:cs="Arial"/>
+          <w:noProof/>
+          <w:sz w:val="24"/>
+          <w:szCs w:val="24"/>
+          <w:lang w:eastAsia="ru-RU"/>
+        </w:rPr>
+        <w:drawing>
+          <wp:inline distT="0" distB="0" distL="0" distR="0" wp14:anchorId="323A2D11" wp14:editId="185934C3">
+            <wp:extent cx="2586092" cy="1492250"/>
+            <wp:effectExtent l="0" t="0" r="5080" b="0"/>
+            <wp:docPr id="57" name="Рисунок 57" descr="C:\Users\dgalyan\Downloads\5458567885057290071.jpg"/>
+            <wp:cNvGraphicFramePr>
+              <a:graphicFrameLocks xmlns:a="http://schemas.openxmlformats.org/drawingml/2006/main" noChangeAspect="1"/>
+            </wp:cNvGraphicFramePr>
+            <a:graphic xmlns:a="http://schemas.openxmlformats.org/drawingml/2006/main">
+              <a:graphicData uri="http://schemas.openxmlformats.org/drawingml/2006/picture">
+                <pic:pic xmlns:pic="http://schemas.openxmlformats.org/drawingml/2006/picture">
+                  <pic:nvPicPr>
+                    <pic:cNvPr id="0" name="Picture 83" descr="C:\Users\dgalyan\Downloads\5458567885057290071.jpg"/>
+                    <pic:cNvPicPr>
+                      <a:picLocks noChangeAspect="1" noChangeArrowheads="1"/>
+                    </pic:cNvPicPr>
+                  </pic:nvPicPr>
+                  <pic:blipFill>
+                    <a:blip r:embed="rId16" cstate="print">
+                      <a:extLst>
+                        <a:ext uri="{28A0092B-C50C-407E-A947-70E740481C1C}">
+                          <a14:useLocalDpi xmlns:a14="http://schemas.microsoft.com/office/drawing/2010/main" val="0"/>
+                        </a:ext>
+                      </a:extLst>
+                    </a:blip>
+                    <a:srcRect/>
+                    <a:stretch>
+                      <a:fillRect/>
+                    </a:stretch>
+                  </pic:blipFill>
+                  <pic:spPr bwMode="auto">
+                    <a:xfrm>
+                      <a:off x="0" y="0"/>
+                      <a:ext cx="2599213" cy="1499821"/>
+                    </a:xfrm>
+                    <a:prstGeom prst="rect">
+                      <a:avLst/>
+                    </a:prstGeom>
+                    <a:noFill/>
+                    <a:ln>
+                      <a:noFill/>
+                    </a:ln>
+                  </pic:spPr>
+                </pic:pic>
+              </a:graphicData>
+            </a:graphic>
+          </wp:inline>
+        </w:drawing>
+      </w:r>
+      <w:r>
+        <w:rPr>
+          <w:rFonts w:ascii="Arial" w:hAnsi="Arial" w:cs="Arial"/>
+          <w:noProof/>
+          <w:sz w:val="24"/>
+          <w:szCs w:val="24"/>
+          <w:lang w:eastAsia="ru-RU"/>
+        </w:rPr>
+        <w:drawing>
+          <wp:inline distT="0" distB="0" distL="0" distR="0" wp14:anchorId="7CDFBFE9" wp14:editId="4B0DFCE8">
+            <wp:extent cx="2472915" cy="1492885"/>
+            <wp:effectExtent l="0" t="0" r="3810" b="0"/>
+            <wp:docPr id="56" name="Рисунок 56" descr="C:\Users\dgalyan\Downloads\5458567885057290070.jpg"/>
+            <wp:cNvGraphicFramePr>
+              <a:graphicFrameLocks xmlns:a="http://schemas.openxmlformats.org/drawingml/2006/main" noChangeAspect="1"/>
+            </wp:cNvGraphicFramePr>
+            <a:graphic xmlns:a="http://schemas.openxmlformats.org/drawingml/2006/main">
+              <a:graphicData uri="http://schemas.openxmlformats.org/drawingml/2006/picture">
+                <pic:pic xmlns:pic="http://schemas.openxmlformats.org/drawingml/2006/picture">
+                  <pic:nvPicPr>
+                    <pic:cNvPr id="0" name="Picture 82" descr="C:\Users\dgalyan\Downloads\5458567885057290070.jpg"/>
+                    <pic:cNvPicPr>
+                      <a:picLocks noChangeAspect="1" noChangeArrowheads="1"/>
+                    </pic:cNvPicPr>
+                  </pic:nvPicPr>
+                  <pic:blipFill>
+                    <a:blip r:embed="rId17" cstate="print">
+                      <a:extLst>
+                        <a:ext uri="{28A0092B-C50C-407E-A947-70E740481C1C}">
+                          <a14:useLocalDpi xmlns:a14="http://schemas.microsoft.com/office/drawing/2010/main" val="0"/>
+                        </a:ext>
+                      </a:extLst>
+                    </a:blip>
+                    <a:srcRect/>
+                    <a:stretch>
+                      <a:fillRect/>
+                    </a:stretch>
+                  </pic:blipFill>
+                  <pic:spPr bwMode="auto">
+                    <a:xfrm>
+                      <a:off x="0" y="0"/>
+                      <a:ext cx="2481643" cy="1498154"/>
+                    </a:xfrm>
+                    <a:prstGeom prst="rect">
+                      <a:avLst/>
+                    </a:prstGeom>
+                    <a:noFill/>
+                    <a:ln>
+                      <a:noFill/>
+                    </a:ln>
+                  </pic:spPr>
+                </pic:pic>
+              </a:graphicData>
+            </a:graphic>
+          </wp:inline>
+        </w:drawing>
+      </w:r>
+      <w:r>
+        <w:rPr>
+          <w:rFonts w:ascii="Arial" w:hAnsi="Arial" w:cs="Arial"/>
+          <w:noProof/>
+          <w:sz w:val="24"/>
+          <w:szCs w:val="24"/>
+          <w:lang w:eastAsia="ru-RU"/>
+        </w:rPr>
+        <w:drawing>
+          <wp:inline distT="0" distB="0" distL="0" distR="0" wp14:anchorId="2ED24C93" wp14:editId="11AB1DB5">
+            <wp:extent cx="2558415" cy="1500077"/>
+            <wp:effectExtent l="0" t="0" r="0" b="5080"/>
+            <wp:docPr id="55" name="Рисунок 55" descr="C:\Users\dgalyan\Downloads\5458567885057290066.jpg"/>
+            <wp:cNvGraphicFramePr>
+              <a:graphicFrameLocks xmlns:a="http://schemas.openxmlformats.org/drawingml/2006/main" noChangeAspect="1"/>
+            </wp:cNvGraphicFramePr>
+            <a:graphic xmlns:a="http://schemas.openxmlformats.org/drawingml/2006/main">
+              <a:graphicData uri="http://schemas.openxmlformats.org/drawingml/2006/picture">
+                <pic:pic xmlns:pic="http://schemas.openxmlformats.org/drawingml/2006/picture">
+                  <pic:nvPicPr>
+                    <pic:cNvPr id="0" name="Picture 81" descr="C:\Users\dgalyan\Downloads\5458567885057290066.jpg"/>
+                    <pic:cNvPicPr>
+                      <a:picLocks noChangeAspect="1" noChangeArrowheads="1"/>
+                    </pic:cNvPicPr>
+                  </pic:nvPicPr>
+                  <pic:blipFill>
+                    <a:blip r:embed="rId18" cstate="print">
+                      <a:extLst>
+                        <a:ext uri="{28A0092B-C50C-407E-A947-70E740481C1C}">
+                          <a14:useLocalDpi xmlns:a14="http://schemas.microsoft.com/office/drawing/2010/main" val="0"/>
+                        </a:ext>
+                      </a:extLst>
+                    </a:blip>
+                    <a:srcRect/>
+                    <a:stretch>
+                      <a:fillRect/>
+                    </a:stretch>
+                  </pic:blipFill>
+                  <pic:spPr bwMode="auto">
+                    <a:xfrm>
+                      <a:off x="0" y="0"/>
+                      <a:ext cx="2564527" cy="1503660"/>
+                    </a:xfrm>
+                    <a:prstGeom prst="rect">
+                      <a:avLst/>
+                    </a:prstGeom>
+                    <a:noFill/>
+                    <a:ln>
+                      <a:noFill/>
+                    </a:ln>
+                  </pic:spPr>
+                </pic:pic>
+              </a:graphicData>
+            </a:graphic>
+          </wp:inline>
+        </w:drawing>
+      </w:r>
+      <w:r>
+        <w:rPr>
+          <w:rFonts w:ascii="Arial" w:hAnsi="Arial" w:cs="Arial"/>
+          <w:noProof/>
+          <w:sz w:val="24"/>
+          <w:szCs w:val="24"/>
+          <w:lang w:eastAsia="ru-RU"/>
+        </w:rPr>
+        <w:drawing>
+          <wp:inline distT="0" distB="0" distL="0" distR="0" wp14:anchorId="5BAC98DA" wp14:editId="131F36F4">
+            <wp:extent cx="2582050" cy="1473959"/>
+            <wp:effectExtent l="0" t="0" r="8890" b="0"/>
+            <wp:docPr id="53" name="Рисунок 53" descr="C:\Users\dgalyan\Downloads\5458567885057290078.jpg"/>
+            <wp:cNvGraphicFramePr>
+              <a:graphicFrameLocks xmlns:a="http://schemas.openxmlformats.org/drawingml/2006/main" noChangeAspect="1"/>
+            </wp:cNvGraphicFramePr>
+            <a:graphic xmlns:a="http://schemas.openxmlformats.org/drawingml/2006/main">
+              <a:graphicData uri="http://schemas.openxmlformats.org/drawingml/2006/picture">
+                <pic:pic xmlns:pic="http://schemas.openxmlformats.org/drawingml/2006/picture">
+                  <pic:nvPicPr>
+                    <pic:cNvPr id="0" name="Picture 79" descr="C:\Users\dgalyan\Downloads\5458567885057290078.jpg"/>
+                    <pic:cNvPicPr>
+                      <a:picLocks noChangeAspect="1" noChangeArrowheads="1"/>
+                    </pic:cNvPicPr>
+                  </pic:nvPicPr>
+                  <pic:blipFill>
+                    <a:blip r:embed="rId19" cstate="print">
+                      <a:extLst>
+                        <a:ext uri="{28A0092B-C50C-407E-A947-70E740481C1C}">
+                          <a14:useLocalDpi xmlns:a14="http://schemas.microsoft.com/office/drawing/2010/main" val="0"/>
+                        </a:ext>
+                      </a:extLst>
+                    </a:blip>
+                    <a:srcRect/>
+                    <a:stretch>
+                      <a:fillRect/>
+                    </a:stretch>
+                  </pic:blipFill>
+                  <pic:spPr bwMode="auto">
+                    <a:xfrm>
+                      <a:off x="0" y="0"/>
+                      <a:ext cx="2589650" cy="1478297"/>
+                    </a:xfrm>
+                    <a:prstGeom prst="rect">
+                      <a:avLst/>
+                    </a:prstGeom>
+                    <a:noFill/>
+                    <a:ln>
+                      <a:noFill/>
+                    </a:ln>
+                  </pic:spPr>
+                </pic:pic>
+              </a:graphicData>
+            </a:graphic>
+          </wp:inline>
+        </w:drawing>
+      </w:r>
+      <w:r>
+        <w:rPr>
+          <w:rFonts w:ascii="Arial" w:hAnsi="Arial" w:cs="Arial"/>
+          <w:noProof/>
+          <w:sz w:val="24"/>
+          <w:szCs w:val="24"/>
+          <w:lang w:eastAsia="ru-RU"/>
+        </w:rPr>
         <w:lastRenderedPageBreak/>
-        <w:t>- Регулярно проводите очистку корпуса и объектива.</w:t>
-      </w:r>
-    </w:p>
-    <w:p>
-      <w:pPr>
-        <w:rPr>
-          <w:rFonts w:ascii="Arial" w:hAnsi="Arial" w:cs="Arial"/>
-          <w:sz w:val="24"/>
-          <w:szCs w:val="24"/>
-        </w:rPr>
-      </w:pPr>
-      <w:r>
-        <w:rPr>
-          <w:rFonts w:ascii="Arial" w:hAnsi="Arial" w:cs="Arial"/>
-          <w:sz w:val="24"/>
-          <w:szCs w:val="24"/>
-        </w:rPr>
-        <w:t>- При необходимости ремонта или замены комплектующих обращайтесь в авторизованный сервисный центр.</w:t>
-      </w:r>
-    </w:p>
-    <w:p>
-      <w:pPr>
-        <w:rPr>
-          <w:rFonts w:ascii="Arial" w:hAnsi="Arial" w:cs="Arial"/>
-          <w:sz w:val="24"/>
-          <w:szCs w:val="24"/>
-        </w:rPr>
-      </w:pPr>
-      <w:r>
-        <w:rPr>
-          <w:rFonts w:ascii="Arial" w:hAnsi="Arial" w:cs="Arial"/>
-          <w:sz w:val="24"/>
-          <w:szCs w:val="24"/>
-        </w:rPr>
-        <w:t>- Избегайте длительного использования УФ-подсветки.</w:t>
-      </w:r>
-    </w:p>
-    <w:p>
-      <w:pPr>
-        <w:rPr>
-          <w:rFonts w:ascii="Arial" w:hAnsi="Arial" w:cs="Arial"/>
-          <w:sz w:val="24"/>
-          <w:szCs w:val="24"/>
-        </w:rPr>
-      </w:pPr>
-      <w:r>
-        <w:rPr>
-          <w:rFonts w:ascii="Arial" w:hAnsi="Arial" w:cs="Arial"/>
-          <w:sz w:val="24"/>
-          <w:szCs w:val="24"/>
-        </w:rPr>
-        <w:t>- Отключайте прибор выключателем на задней стороне прибора, если не планируете использовать его длительное время.</w:t>
+        <w:drawing>
+          <wp:inline distT="0" distB="0" distL="0" distR="0" wp14:anchorId="0CE27EFE" wp14:editId="009C87BF">
+            <wp:extent cx="2553194" cy="1519811"/>
+            <wp:effectExtent l="0" t="0" r="0" b="4445"/>
+            <wp:docPr id="51" name="Рисунок 51" descr="C:\Users\dgalyan\Downloads\5458567885057290069.jpg"/>
+            <wp:cNvGraphicFramePr>
+              <a:graphicFrameLocks xmlns:a="http://schemas.openxmlformats.org/drawingml/2006/main" noChangeAspect="1"/>
+            </wp:cNvGraphicFramePr>
+            <a:graphic xmlns:a="http://schemas.openxmlformats.org/drawingml/2006/main">
+              <a:graphicData uri="http://schemas.openxmlformats.org/drawingml/2006/picture">
+                <pic:pic xmlns:pic="http://schemas.openxmlformats.org/drawingml/2006/picture">
+                  <pic:nvPicPr>
+                    <pic:cNvPr id="0" name="Picture 77" descr="C:\Users\dgalyan\Downloads\5458567885057290069.jpg"/>
+                    <pic:cNvPicPr>
+                      <a:picLocks noChangeAspect="1" noChangeArrowheads="1"/>
+                    </pic:cNvPicPr>
+                  </pic:nvPicPr>
+                  <pic:blipFill>
+                    <a:blip r:embed="rId20" cstate="print">
+                      <a:extLst>
+                        <a:ext uri="{28A0092B-C50C-407E-A947-70E740481C1C}">
+                          <a14:useLocalDpi xmlns:a14="http://schemas.microsoft.com/office/drawing/2010/main" val="0"/>
+                        </a:ext>
+                      </a:extLst>
+                    </a:blip>
+                    <a:srcRect/>
+                    <a:stretch>
+                      <a:fillRect/>
+                    </a:stretch>
+                  </pic:blipFill>
+                  <pic:spPr bwMode="auto">
+                    <a:xfrm>
+                      <a:off x="0" y="0"/>
+                      <a:ext cx="2559140" cy="1523350"/>
+                    </a:xfrm>
+                    <a:prstGeom prst="rect">
+                      <a:avLst/>
+                    </a:prstGeom>
+                    <a:noFill/>
+                    <a:ln>
+                      <a:noFill/>
+                    </a:ln>
+                  </pic:spPr>
+                </pic:pic>
+              </a:graphicData>
+            </a:graphic>
+          </wp:inline>
+        </w:drawing>
+      </w:r>
+      <w:r>
+        <w:rPr>
+          <w:rFonts w:ascii="Arial" w:hAnsi="Arial" w:cs="Arial"/>
+          <w:noProof/>
+          <w:sz w:val="24"/>
+          <w:szCs w:val="24"/>
+          <w:lang w:eastAsia="ru-RU"/>
+        </w:rPr>
+        <w:drawing>
+          <wp:inline distT="0" distB="0" distL="0" distR="0" wp14:anchorId="682EA03A" wp14:editId="0C9E3F5A">
+            <wp:extent cx="2636322" cy="1502872"/>
+            <wp:effectExtent l="0" t="0" r="0" b="2540"/>
+            <wp:docPr id="50" name="Рисунок 50" descr="C:\Users\dgalyan\Downloads\5458567885057290068.jpg"/>
+            <wp:cNvGraphicFramePr>
+              <a:graphicFrameLocks xmlns:a="http://schemas.openxmlformats.org/drawingml/2006/main" noChangeAspect="1"/>
+            </wp:cNvGraphicFramePr>
+            <a:graphic xmlns:a="http://schemas.openxmlformats.org/drawingml/2006/main">
+              <a:graphicData uri="http://schemas.openxmlformats.org/drawingml/2006/picture">
+                <pic:pic xmlns:pic="http://schemas.openxmlformats.org/drawingml/2006/picture">
+                  <pic:nvPicPr>
+                    <pic:cNvPr id="0" name="Picture 76" descr="C:\Users\dgalyan\Downloads\5458567885057290068.jpg"/>
+                    <pic:cNvPicPr>
+                      <a:picLocks noChangeAspect="1" noChangeArrowheads="1"/>
+                    </pic:cNvPicPr>
+                  </pic:nvPicPr>
+                  <pic:blipFill>
+                    <a:blip r:embed="rId21" cstate="print">
+                      <a:extLst>
+                        <a:ext uri="{28A0092B-C50C-407E-A947-70E740481C1C}">
+                          <a14:useLocalDpi xmlns:a14="http://schemas.microsoft.com/office/drawing/2010/main" val="0"/>
+                        </a:ext>
+                      </a:extLst>
+                    </a:blip>
+                    <a:srcRect/>
+                    <a:stretch>
+                      <a:fillRect/>
+                    </a:stretch>
+                  </pic:blipFill>
+                  <pic:spPr bwMode="auto">
+                    <a:xfrm>
+                      <a:off x="0" y="0"/>
+                      <a:ext cx="2648830" cy="1510002"/>
+                    </a:xfrm>
+                    <a:prstGeom prst="rect">
+                      <a:avLst/>
+                    </a:prstGeom>
+                    <a:noFill/>
+                    <a:ln>
+                      <a:noFill/>
+                    </a:ln>
+                  </pic:spPr>
+                </pic:pic>
+              </a:graphicData>
+            </a:graphic>
+          </wp:inline>
+        </w:drawing>
+      </w:r>
+      <w:r>
+        <w:rPr>
+          <w:rFonts w:ascii="Arial" w:hAnsi="Arial" w:cs="Arial"/>
+          <w:noProof/>
+          <w:sz w:val="24"/>
+          <w:szCs w:val="24"/>
+          <w:lang w:eastAsia="ru-RU"/>
+        </w:rPr>
+        <w:drawing>
+          <wp:inline distT="0" distB="0" distL="0" distR="0" wp14:anchorId="5FC5B59F" wp14:editId="047B3FAF">
+            <wp:extent cx="2927361" cy="1638795"/>
+            <wp:effectExtent l="0" t="0" r="6350" b="0"/>
+            <wp:docPr id="49" name="Рисунок 49" descr="C:\Users\dgalyan\Downloads\5458567885057290067.jpg"/>
+            <wp:cNvGraphicFramePr>
+              <a:graphicFrameLocks xmlns:a="http://schemas.openxmlformats.org/drawingml/2006/main" noChangeAspect="1"/>
+            </wp:cNvGraphicFramePr>
+            <a:graphic xmlns:a="http://schemas.openxmlformats.org/drawingml/2006/main">
+              <a:graphicData uri="http://schemas.openxmlformats.org/drawingml/2006/picture">
+                <pic:pic xmlns:pic="http://schemas.openxmlformats.org/drawingml/2006/picture">
+                  <pic:nvPicPr>
+                    <pic:cNvPr id="0" name="Picture 75" descr="C:\Users\dgalyan\Downloads\5458567885057290067.jpg"/>
+                    <pic:cNvPicPr>
+                      <a:picLocks noChangeAspect="1" noChangeArrowheads="1"/>
+                    </pic:cNvPicPr>
+                  </pic:nvPicPr>
+                  <pic:blipFill>
+                    <a:blip r:embed="rId22" cstate="print">
+                      <a:extLst>
+                        <a:ext uri="{28A0092B-C50C-407E-A947-70E740481C1C}">
+                          <a14:useLocalDpi xmlns:a14="http://schemas.microsoft.com/office/drawing/2010/main" val="0"/>
+                        </a:ext>
+                      </a:extLst>
+                    </a:blip>
+                    <a:srcRect/>
+                    <a:stretch>
+                      <a:fillRect/>
+                    </a:stretch>
+                  </pic:blipFill>
+                  <pic:spPr bwMode="auto">
+                    <a:xfrm>
+                      <a:off x="0" y="0"/>
+                      <a:ext cx="2949841" cy="1651380"/>
+                    </a:xfrm>
+                    <a:prstGeom prst="rect">
+                      <a:avLst/>
+                    </a:prstGeom>
+                    <a:noFill/>
+                    <a:ln>
+                      <a:noFill/>
+                    </a:ln>
+                  </pic:spPr>
+                </pic:pic>
+              </a:graphicData>
+            </a:graphic>
+          </wp:inline>
+        </w:drawing>
+      </w:r>
+      <w:r>
+        <w:rPr>
+          <w:rFonts w:ascii="Arial" w:hAnsi="Arial" w:cs="Arial"/>
+          <w:noProof/>
+          <w:sz w:val="24"/>
+          <w:szCs w:val="24"/>
+          <w:lang w:eastAsia="ru-RU"/>
+        </w:rPr>
+        <w:drawing>
+          <wp:inline distT="0" distB="0" distL="0" distR="0" wp14:anchorId="3ED58BD3" wp14:editId="415CF352">
+            <wp:extent cx="2814452" cy="1645859"/>
+            <wp:effectExtent l="0" t="0" r="5080" b="0"/>
+            <wp:docPr id="48" name="Рисунок 48" descr="C:\Users\dgalyan\Downloads\5458567885057290065.jpg"/>
+            <wp:cNvGraphicFramePr>
+              <a:graphicFrameLocks xmlns:a="http://schemas.openxmlformats.org/drawingml/2006/main" noChangeAspect="1"/>
+            </wp:cNvGraphicFramePr>
+            <a:graphic xmlns:a="http://schemas.openxmlformats.org/drawingml/2006/main">
+              <a:graphicData uri="http://schemas.openxmlformats.org/drawingml/2006/picture">
+                <pic:pic xmlns:pic="http://schemas.openxmlformats.org/drawingml/2006/picture">
+                  <pic:nvPicPr>
+                    <pic:cNvPr id="0" name="Picture 74" descr="C:\Users\dgalyan\Downloads\5458567885057290065.jpg"/>
+                    <pic:cNvPicPr>
+                      <a:picLocks noChangeAspect="1" noChangeArrowheads="1"/>
+                    </pic:cNvPicPr>
+                  </pic:nvPicPr>
+                  <pic:blipFill>
+                    <a:blip r:embed="rId23" cstate="print">
+                      <a:extLst>
+                        <a:ext uri="{28A0092B-C50C-407E-A947-70E740481C1C}">
+                          <a14:useLocalDpi xmlns:a14="http://schemas.microsoft.com/office/drawing/2010/main" val="0"/>
+                        </a:ext>
+                      </a:extLst>
+                    </a:blip>
+                    <a:srcRect/>
+                    <a:stretch>
+                      <a:fillRect/>
+                    </a:stretch>
+                  </pic:blipFill>
+                  <pic:spPr bwMode="auto">
+                    <a:xfrm>
+                      <a:off x="0" y="0"/>
+                      <a:ext cx="2828195" cy="1653896"/>
+                    </a:xfrm>
+                    <a:prstGeom prst="rect">
+                      <a:avLst/>
+                    </a:prstGeom>
+                    <a:noFill/>
+                    <a:ln>
+                      <a:noFill/>
+                    </a:ln>
+                  </pic:spPr>
+                </pic:pic>
+              </a:graphicData>
+            </a:graphic>
+          </wp:inline>
+        </w:drawing>
+      </w:r>
+      <w:r>
+        <w:rPr>
+          <w:rFonts w:ascii="Arial" w:hAnsi="Arial" w:cs="Arial"/>
+          <w:noProof/>
+          <w:sz w:val="24"/>
+          <w:szCs w:val="24"/>
+          <w:lang w:eastAsia="ru-RU"/>
+        </w:rPr>
+        <w:drawing>
+          <wp:inline distT="0" distB="0" distL="0" distR="0" wp14:anchorId="2161E92F" wp14:editId="3AC45AC7">
+            <wp:extent cx="2933205" cy="1661051"/>
+            <wp:effectExtent l="0" t="0" r="635" b="0"/>
+            <wp:docPr id="47" name="Рисунок 47" descr="C:\Users\dgalyan\Downloads\5458567885057290064.jpg"/>
+            <wp:cNvGraphicFramePr>
+              <a:graphicFrameLocks xmlns:a="http://schemas.openxmlformats.org/drawingml/2006/main" noChangeAspect="1"/>
+            </wp:cNvGraphicFramePr>
+            <a:graphic xmlns:a="http://schemas.openxmlformats.org/drawingml/2006/main">
+              <a:graphicData uri="http://schemas.openxmlformats.org/drawingml/2006/picture">
+                <pic:pic xmlns:pic="http://schemas.openxmlformats.org/drawingml/2006/picture">
+                  <pic:nvPicPr>
+                    <pic:cNvPr id="0" name="Picture 73" descr="C:\Users\dgalyan\Downloads\5458567885057290064.jpg"/>
+                    <pic:cNvPicPr>
+                      <a:picLocks noChangeAspect="1" noChangeArrowheads="1"/>
+                    </pic:cNvPicPr>
+                  </pic:nvPicPr>
+                  <pic:blipFill>
+                    <a:blip r:embed="rId24" cstate="print">
+                      <a:extLst>
+                        <a:ext uri="{28A0092B-C50C-407E-A947-70E740481C1C}">
+                          <a14:useLocalDpi xmlns:a14="http://schemas.microsoft.com/office/drawing/2010/main" val="0"/>
+                        </a:ext>
+                      </a:extLst>
+                    </a:blip>
+                    <a:srcRect/>
+                    <a:stretch>
+                      <a:fillRect/>
+                    </a:stretch>
+                  </pic:blipFill>
+                  <pic:spPr bwMode="auto">
+                    <a:xfrm>
+                      <a:off x="0" y="0"/>
+                      <a:ext cx="2968975" cy="1681307"/>
+                    </a:xfrm>
+                    <a:prstGeom prst="rect">
+                      <a:avLst/>
+                    </a:prstGeom>
+                    <a:noFill/>
+                    <a:ln>
+                      <a:noFill/>
+                    </a:ln>
+                  </pic:spPr>
+                </pic:pic>
+              </a:graphicData>
+            </a:graphic>
+          </wp:inline>
+        </w:drawing>
+      </w:r>
+      <w:r>
+        <w:rPr>
+          <w:rFonts w:ascii="Arial" w:hAnsi="Arial" w:cs="Arial"/>
+          <w:noProof/>
+          <w:sz w:val="24"/>
+          <w:szCs w:val="24"/>
+          <w:lang w:eastAsia="ru-RU"/>
+        </w:rPr>
+        <w:drawing>
+          <wp:inline distT="0" distB="0" distL="0" distR="0" wp14:anchorId="443B6726" wp14:editId="77B62F77">
+            <wp:extent cx="2766950" cy="1681884"/>
+            <wp:effectExtent l="0" t="0" r="0" b="0"/>
+            <wp:docPr id="46" name="Рисунок 46" descr="C:\Users\dgalyan\Downloads\5458567885057290062.jpg"/>
+            <wp:cNvGraphicFramePr>
+              <a:graphicFrameLocks xmlns:a="http://schemas.openxmlformats.org/drawingml/2006/main" noChangeAspect="1"/>
+            </wp:cNvGraphicFramePr>
+            <a:graphic xmlns:a="http://schemas.openxmlformats.org/drawingml/2006/main">
+              <a:graphicData uri="http://schemas.openxmlformats.org/drawingml/2006/picture">
+                <pic:pic xmlns:pic="http://schemas.openxmlformats.org/drawingml/2006/picture">
+                  <pic:nvPicPr>
+                    <pic:cNvPr id="0" name="Picture 72" descr="C:\Users\dgalyan\Downloads\5458567885057290062.jpg"/>
+                    <pic:cNvPicPr>
+                      <a:picLocks noChangeAspect="1" noChangeArrowheads="1"/>
+                    </pic:cNvPicPr>
+                  </pic:nvPicPr>
+                  <pic:blipFill>
+                    <a:blip r:embed="rId25" cstate="print">
+                      <a:extLst>
+                        <a:ext uri="{28A0092B-C50C-407E-A947-70E740481C1C}">
+                          <a14:useLocalDpi xmlns:a14="http://schemas.microsoft.com/office/drawing/2010/main" val="0"/>
+                        </a:ext>
+                      </a:extLst>
+                    </a:blip>
+                    <a:srcRect/>
+                    <a:stretch>
+                      <a:fillRect/>
+                    </a:stretch>
+                  </pic:blipFill>
+                  <pic:spPr bwMode="auto">
+                    <a:xfrm>
+                      <a:off x="0" y="0"/>
+                      <a:ext cx="2785512" cy="1693167"/>
+                    </a:xfrm>
+                    <a:prstGeom prst="rect">
+                      <a:avLst/>
+                    </a:prstGeom>
+                    <a:noFill/>
+                    <a:ln>
+                      <a:noFill/>
+                    </a:ln>
+                  </pic:spPr>
+                </pic:pic>
+              </a:graphicData>
+            </a:graphic>
+          </wp:inline>
+        </w:drawing>
+      </w:r>
+      <w:r>
+        <w:rPr>
+          <w:rFonts w:ascii="Arial" w:hAnsi="Arial" w:cs="Arial"/>
+          <w:noProof/>
+          <w:sz w:val="24"/>
+          <w:szCs w:val="24"/>
+          <w:lang w:eastAsia="ru-RU"/>
+        </w:rPr>
+        <w:drawing>
+          <wp:inline distT="0" distB="0" distL="0" distR="0" wp14:anchorId="35F0E3B0" wp14:editId="3C3A1A95">
+            <wp:extent cx="2909055" cy="1733798"/>
+            <wp:effectExtent l="0" t="0" r="5715" b="0"/>
+            <wp:docPr id="45" name="Рисунок 45" descr="C:\Users\dgalyan\Downloads\5458567885057290076.jpg"/>
+            <wp:cNvGraphicFramePr>
+              <a:graphicFrameLocks xmlns:a="http://schemas.openxmlformats.org/drawingml/2006/main" noChangeAspect="1"/>
+            </wp:cNvGraphicFramePr>
+            <a:graphic xmlns:a="http://schemas.openxmlformats.org/drawingml/2006/main">
+              <a:graphicData uri="http://schemas.openxmlformats.org/drawingml/2006/picture">
+                <pic:pic xmlns:pic="http://schemas.openxmlformats.org/drawingml/2006/picture">
+                  <pic:nvPicPr>
+                    <pic:cNvPr id="0" name="Picture 71" descr="C:\Users\dgalyan\Downloads\5458567885057290076.jpg"/>
+                    <pic:cNvPicPr>
+                      <a:picLocks noChangeAspect="1" noChangeArrowheads="1"/>
+                    </pic:cNvPicPr>
+                  </pic:nvPicPr>
+                  <pic:blipFill>
+                    <a:blip r:embed="rId26" cstate="print">
+                      <a:extLst>
+                        <a:ext uri="{28A0092B-C50C-407E-A947-70E740481C1C}">
+                          <a14:useLocalDpi xmlns:a14="http://schemas.microsoft.com/office/drawing/2010/main" val="0"/>
+                        </a:ext>
+                      </a:extLst>
+                    </a:blip>
+                    <a:srcRect/>
+                    <a:stretch>
+                      <a:fillRect/>
+                    </a:stretch>
+                  </pic:blipFill>
+                  <pic:spPr bwMode="auto">
+                    <a:xfrm>
+                      <a:off x="0" y="0"/>
+                      <a:ext cx="2923129" cy="1742186"/>
+                    </a:xfrm>
+                    <a:prstGeom prst="rect">
+                      <a:avLst/>
+                    </a:prstGeom>
+                    <a:noFill/>
+                    <a:ln>
+                      <a:noFill/>
+                    </a:ln>
+                  </pic:spPr>
+                </pic:pic>
+              </a:graphicData>
+            </a:graphic>
+          </wp:inline>
+        </w:drawing>
+      </w:r>
+      <w:r>
+        <w:rPr>
+          <w:rFonts w:ascii="Arial" w:hAnsi="Arial" w:cs="Arial"/>
+          <w:noProof/>
+          <w:sz w:val="24"/>
+          <w:szCs w:val="24"/>
+          <w:lang w:eastAsia="ru-RU"/>
+        </w:rPr>
+        <w:drawing>
+          <wp:inline distT="0" distB="0" distL="0" distR="0" wp14:anchorId="755BAA54" wp14:editId="4E28BBDA">
+            <wp:extent cx="1733537" cy="2971181"/>
+            <wp:effectExtent l="0" t="9525" r="0" b="0"/>
+            <wp:docPr id="44" name="Рисунок 44" descr="C:\Users\dgalyan\Downloads\5458567885057290075.jpg"/>
+            <wp:cNvGraphicFramePr>
+              <a:graphicFrameLocks xmlns:a="http://schemas.openxmlformats.org/drawingml/2006/main" noChangeAspect="1"/>
+            </wp:cNvGraphicFramePr>
+            <a:graphic xmlns:a="http://schemas.openxmlformats.org/drawingml/2006/main">
+              <a:graphicData uri="http://schemas.openxmlformats.org/drawingml/2006/picture">
+                <pic:pic xmlns:pic="http://schemas.openxmlformats.org/drawingml/2006/picture">
+                  <pic:nvPicPr>
+                    <pic:cNvPr id="0" name="Picture 70" descr="C:\Users\dgalyan\Downloads\5458567885057290075.jpg"/>
+                    <pic:cNvPicPr>
+                      <a:picLocks noChangeAspect="1" noChangeArrowheads="1"/>
+                    </pic:cNvPicPr>
+                  </pic:nvPicPr>
+                  <pic:blipFill>
+                    <a:blip r:embed="rId27" cstate="print">
+                      <a:extLst>
+                        <a:ext uri="{28A0092B-C50C-407E-A947-70E740481C1C}">
+                          <a14:useLocalDpi xmlns:a14="http://schemas.microsoft.com/office/drawing/2010/main" val="0"/>
+                        </a:ext>
+                      </a:extLst>
+                    </a:blip>
+                    <a:srcRect/>
+                    <a:stretch>
+                      <a:fillRect/>
+                    </a:stretch>
+                  </pic:blipFill>
+                  <pic:spPr bwMode="auto">
+                    <a:xfrm rot="16200000">
+                      <a:off x="0" y="0"/>
+                      <a:ext cx="1742733" cy="2986943"/>
+                    </a:xfrm>
+                    <a:prstGeom prst="rect">
+                      <a:avLst/>
+                    </a:prstGeom>
+                    <a:noFill/>
+                    <a:ln>
+                      <a:noFill/>
+                    </a:ln>
+                  </pic:spPr>
+                </pic:pic>
+              </a:graphicData>
+            </a:graphic>
+          </wp:inline>
+        </w:drawing>
+      </w:r>
+      <w:r>
+        <w:rPr>
+          <w:rFonts w:ascii="Arial" w:hAnsi="Arial" w:cs="Arial"/>
+          <w:noProof/>
+          <w:sz w:val="24"/>
+          <w:szCs w:val="24"/>
+          <w:lang w:eastAsia="ru-RU"/>
+        </w:rPr>
+        <w:drawing>
+          <wp:inline distT="0" distB="0" distL="0" distR="0" wp14:anchorId="58A25F16" wp14:editId="5B8097A9">
+            <wp:extent cx="2838202" cy="1733398"/>
+            <wp:effectExtent l="0" t="0" r="635" b="635"/>
+            <wp:docPr id="43" name="Рисунок 43" descr="C:\Users\dgalyan\Downloads\5458567885057290074.jpg"/>
+            <wp:cNvGraphicFramePr>
+              <a:graphicFrameLocks xmlns:a="http://schemas.openxmlformats.org/drawingml/2006/main" noChangeAspect="1"/>
+            </wp:cNvGraphicFramePr>
+            <a:graphic xmlns:a="http://schemas.openxmlformats.org/drawingml/2006/main">
+              <a:graphicData uri="http://schemas.openxmlformats.org/drawingml/2006/picture">
+                <pic:pic xmlns:pic="http://schemas.openxmlformats.org/drawingml/2006/picture">
+                  <pic:nvPicPr>
+                    <pic:cNvPr id="0" name="Picture 69" descr="C:\Users\dgalyan\Downloads\5458567885057290074.jpg"/>
+                    <pic:cNvPicPr>
+                      <a:picLocks noChangeAspect="1" noChangeArrowheads="1"/>
+                    </pic:cNvPicPr>
+                  </pic:nvPicPr>
+                  <pic:blipFill>
+                    <a:blip r:embed="rId28" cstate="print">
+                      <a:extLst>
+                        <a:ext uri="{28A0092B-C50C-407E-A947-70E740481C1C}">
+                          <a14:useLocalDpi xmlns:a14="http://schemas.microsoft.com/office/drawing/2010/main" val="0"/>
+                        </a:ext>
+                      </a:extLst>
+                    </a:blip>
+                    <a:srcRect/>
+                    <a:stretch>
+                      <a:fillRect/>
+                    </a:stretch>
+                  </pic:blipFill>
+                  <pic:spPr bwMode="auto">
+                    <a:xfrm>
+                      <a:off x="0" y="0"/>
+                      <a:ext cx="2847354" cy="1738988"/>
+                    </a:xfrm>
+                    <a:prstGeom prst="rect">
+                      <a:avLst/>
+                    </a:prstGeom>
+                    <a:noFill/>
+                    <a:ln>
+                      <a:noFill/>
+                    </a:ln>
+                  </pic:spPr>
+                </pic:pic>
+              </a:graphicData>
+            </a:graphic>
+          </wp:inline>
+        </w:drawing>
+      </w:r>
+      <w:r>
+        <w:rPr>
+          <w:rFonts w:ascii="Arial" w:hAnsi="Arial" w:cs="Arial"/>
+          <w:noProof/>
+          <w:sz w:val="24"/>
+          <w:szCs w:val="24"/>
+          <w:lang w:eastAsia="ru-RU"/>
+        </w:rPr>
+        <w:drawing>
+          <wp:inline distT="0" distB="0" distL="0" distR="0" wp14:anchorId="6DB21479" wp14:editId="345C3553">
+            <wp:extent cx="2909323" cy="1679719"/>
+            <wp:effectExtent l="0" t="0" r="5715" b="0"/>
+            <wp:docPr id="52" name="Рисунок 52" descr="C:\Users\dgalyan\Downloads\5458567885057290077.jpg"/>
+            <wp:cNvGraphicFramePr>
+              <a:graphicFrameLocks xmlns:a="http://schemas.openxmlformats.org/drawingml/2006/main" noChangeAspect="1"/>
+            </wp:cNvGraphicFramePr>
+            <a:graphic xmlns:a="http://schemas.openxmlformats.org/drawingml/2006/main">
+              <a:graphicData uri="http://schemas.openxmlformats.org/drawingml/2006/picture">
+                <pic:pic xmlns:pic="http://schemas.openxmlformats.org/drawingml/2006/picture">
+                  <pic:nvPicPr>
+                    <pic:cNvPr id="0" name="Picture 78" descr="C:\Users\dgalyan\Downloads\5458567885057290077.jpg"/>
+                    <pic:cNvPicPr>
+                      <a:picLocks noChangeAspect="1" noChangeArrowheads="1"/>
+                    </pic:cNvPicPr>
+                  </pic:nvPicPr>
+                  <pic:blipFill>
+                    <a:blip r:embed="rId29" cstate="print">
+                      <a:extLst>
+                        <a:ext uri="{28A0092B-C50C-407E-A947-70E740481C1C}">
+                          <a14:useLocalDpi xmlns:a14="http://schemas.microsoft.com/office/drawing/2010/main" val="0"/>
+                        </a:ext>
+                      </a:extLst>
+                    </a:blip>
+                    <a:srcRect/>
+                    <a:stretch>
+                      <a:fillRect/>
+                    </a:stretch>
+                  </pic:blipFill>
+                  <pic:spPr bwMode="auto">
+                    <a:xfrm>
+                      <a:off x="0" y="0"/>
+                      <a:ext cx="2957341" cy="1707443"/>
+                    </a:xfrm>
+                    <a:prstGeom prst="rect">
+                      <a:avLst/>
+                    </a:prstGeom>
+                    <a:noFill/>
+                    <a:ln>
+                      <a:noFill/>
+                    </a:ln>
+                  </pic:spPr>
+                </pic:pic>
+              </a:graphicData>
+            </a:graphic>
+          </wp:inline>
+        </w:drawing>
       </w:r>
     </w:p>
     <w:sectPr>
-      <w:headerReference w:type="default" r:id="rId12"/>
-      <w:footerReference w:type="default" r:id="rId13"/>
+      <w:headerReference w:type="default" r:id="rId30"/>
+      <w:footerReference w:type="default" r:id="rId31"/>
       <w:pgSz w:w="11906" w:h="16838"/>
       <w:pgMar w:top="1134" w:right="850" w:bottom="1134" w:left="1701" w:header="708" w:footer="708" w:gutter="0"/>
       <w:cols w:space="708"/>
@@ -5777,7 +6898,7 @@
 </file>
 
 <file path=word/endnotes.xml><?xml version="1.0" encoding="utf-8"?>
-<w:endnotes xmlns:wpc="http://schemas.microsoft.com/office/word/2010/wordprocessingCanvas" xmlns:cx="http://schemas.microsoft.com/office/drawing/2014/chartex" xmlns:cx1="http://schemas.microsoft.com/office/drawing/2015/9/8/chartex" xmlns:cx2="http://schemas.microsoft.com/office/drawing/2015/10/21/chartex" xmlns:cx3="http://schemas.microsoft.com/office/drawing/2016/5/9/chartex" xmlns:cx4="http://schemas.microsoft.com/office/drawing/2016/5/10/chartex" xmlns:cx5="http://schemas.microsoft.com/office/drawing/2016/5/11/chartex" xmlns:cx6="http://schemas.microsoft.com/office/drawing/2016/5/12/chartex" xmlns:cx7="http://schemas.microsoft.com/office/drawing/2016/5/13/chartex" xmlns:cx8="http://schemas.microsoft.com/office/drawing/2016/5/14/chartex" xmlns:mc="http://schemas.openxmlformats.org/markup-compatibility/2006" xmlns:aink="http://schemas.microsoft.com/office/drawing/2016/ink" xmlns:am3d="http://schemas.microsoft.com/office/drawing/2017/model3d" xmlns:o="urn:schemas-microsoft-com:office:office" xmlns:r="http://schemas.openxmlformats.org/officeDocument/2006/relationships" xmlns:m="http://schemas.openxmlformats.org/officeDocument/2006/math" xmlns:v="urn:schemas-microsoft-com:vml" xmlns:wp14="http://schemas.microsoft.com/office/word/2010/wordprocessingDrawing" xmlns:wp="http://schemas.openxmlformats.org/drawingml/2006/wordprocessingDrawing" xmlns:w10="urn:schemas-microsoft-com:office:word" xmlns:w="http://schemas.openxmlformats.org/wordprocessingml/2006/main" xmlns:w14="http://schemas.microsoft.com/office/word/2010/wordml" xmlns:w15="http://schemas.microsoft.com/office/word/2012/wordml" xmlns:w16cex="http://schemas.microsoft.com/office/word/2018/wordml/cex" xmlns:w16cid="http://schemas.microsoft.com/office/word/2016/wordml/cid" xmlns:w16="http://schemas.microsoft.com/office/word/2018/wordml" xmlns:w16sdtdh="http://schemas.microsoft.com/office/word/2020/wordml/sdtdatahash" xmlns:w16se="http://schemas.microsoft.com/office/word/2015/wordml/symex" xmlns:wpg="http://schemas.microsoft.com/office/word/2010/wordprocessingGroup" xmlns:wpi="http://schemas.microsoft.com/office/word/2010/wordprocessingInk" xmlns:wne="http://schemas.microsoft.com/office/word/2006/wordml" xmlns:wps="http://schemas.microsoft.com/office/word/2010/wordprocessingShape" mc:Ignorable="w14 w15 w16se w16cid w16 w16cex w16sdtdh wp14">
+<w:endnotes xmlns:wpc="http://schemas.microsoft.com/office/word/2010/wordprocessingCanvas" xmlns:mc="http://schemas.openxmlformats.org/markup-compatibility/2006" xmlns:o="urn:schemas-microsoft-com:office:office" xmlns:r="http://schemas.openxmlformats.org/officeDocument/2006/relationships" xmlns:m="http://schemas.openxmlformats.org/officeDocument/2006/math" xmlns:v="urn:schemas-microsoft-com:vml" xmlns:wp14="http://schemas.microsoft.com/office/word/2010/wordprocessingDrawing" xmlns:wp="http://schemas.openxmlformats.org/drawingml/2006/wordprocessingDrawing" xmlns:w10="urn:schemas-microsoft-com:office:word" xmlns:w="http://schemas.openxmlformats.org/wordprocessingml/2006/main" xmlns:w14="http://schemas.microsoft.com/office/word/2010/wordml" xmlns:w15="http://schemas.microsoft.com/office/word/2012/wordml" xmlns:wpg="http://schemas.microsoft.com/office/word/2010/wordprocessingGroup" xmlns:wpi="http://schemas.microsoft.com/office/word/2010/wordprocessingInk" xmlns:wne="http://schemas.microsoft.com/office/word/2006/wordml" xmlns:wps="http://schemas.microsoft.com/office/word/2010/wordprocessingShape" mc:Ignorable="w14 w15 wp14">
   <w:endnote w:type="separator" w:id="-1">
     <w:p>
       <w:pPr>
@@ -5802,7 +6923,7 @@
 </file>
 
 <file path=word/footer1.xml><?xml version="1.0" encoding="utf-8"?>
-<w:ftr xmlns:wpc="http://schemas.microsoft.com/office/word/2010/wordprocessingCanvas" xmlns:cx="http://schemas.microsoft.com/office/drawing/2014/chartex" xmlns:cx1="http://schemas.microsoft.com/office/drawing/2015/9/8/chartex" xmlns:cx2="http://schemas.microsoft.com/office/drawing/2015/10/21/chartex" xmlns:cx3="http://schemas.microsoft.com/office/drawing/2016/5/9/chartex" xmlns:cx4="http://schemas.microsoft.com/office/drawing/2016/5/10/chartex" xmlns:cx5="http://schemas.microsoft.com/office/drawing/2016/5/11/chartex" xmlns:cx6="http://schemas.microsoft.com/office/drawing/2016/5/12/chartex" xmlns:cx7="http://schemas.microsoft.com/office/drawing/2016/5/13/chartex" xmlns:cx8="http://schemas.microsoft.com/office/drawing/2016/5/14/chartex" xmlns:mc="http://schemas.openxmlformats.org/markup-compatibility/2006" xmlns:aink="http://schemas.microsoft.com/office/drawing/2016/ink" xmlns:am3d="http://schemas.microsoft.com/office/drawing/2017/model3d" xmlns:o="urn:schemas-microsoft-com:office:office" xmlns:r="http://schemas.openxmlformats.org/officeDocument/2006/relationships" xmlns:m="http://schemas.openxmlformats.org/officeDocument/2006/math" xmlns:v="urn:schemas-microsoft-com:vml" xmlns:wp14="http://schemas.microsoft.com/office/word/2010/wordprocessingDrawing" xmlns:wp="http://schemas.openxmlformats.org/drawingml/2006/wordprocessingDrawing" xmlns:w10="urn:schemas-microsoft-com:office:word" xmlns:w="http://schemas.openxmlformats.org/wordprocessingml/2006/main" xmlns:w14="http://schemas.microsoft.com/office/word/2010/wordml" xmlns:w15="http://schemas.microsoft.com/office/word/2012/wordml" xmlns:w16cex="http://schemas.microsoft.com/office/word/2018/wordml/cex" xmlns:w16cid="http://schemas.microsoft.com/office/word/2016/wordml/cid" xmlns:w16="http://schemas.microsoft.com/office/word/2018/wordml" xmlns:w16sdtdh="http://schemas.microsoft.com/office/word/2020/wordml/sdtdatahash" xmlns:w16se="http://schemas.microsoft.com/office/word/2015/wordml/symex" xmlns:wpg="http://schemas.microsoft.com/office/word/2010/wordprocessingGroup" xmlns:wpi="http://schemas.microsoft.com/office/word/2010/wordprocessingInk" xmlns:wne="http://schemas.microsoft.com/office/word/2006/wordml" xmlns:wps="http://schemas.microsoft.com/office/word/2010/wordprocessingShape" mc:Ignorable="w14 w15 w16se w16cid w16 w16cex w16sdtdh wp14">
+<w:ftr xmlns:wpc="http://schemas.microsoft.com/office/word/2010/wordprocessingCanvas" xmlns:mc="http://schemas.openxmlformats.org/markup-compatibility/2006" xmlns:o="urn:schemas-microsoft-com:office:office" xmlns:r="http://schemas.openxmlformats.org/officeDocument/2006/relationships" xmlns:m="http://schemas.openxmlformats.org/officeDocument/2006/math" xmlns:v="urn:schemas-microsoft-com:vml" xmlns:wp14="http://schemas.microsoft.com/office/word/2010/wordprocessingDrawing" xmlns:wp="http://schemas.openxmlformats.org/drawingml/2006/wordprocessingDrawing" xmlns:w10="urn:schemas-microsoft-com:office:word" xmlns:w="http://schemas.openxmlformats.org/wordprocessingml/2006/main" xmlns:w14="http://schemas.microsoft.com/office/word/2010/wordml" xmlns:w15="http://schemas.microsoft.com/office/word/2012/wordml" xmlns:wpg="http://schemas.microsoft.com/office/word/2010/wordprocessingGroup" xmlns:wpi="http://schemas.microsoft.com/office/word/2010/wordprocessingInk" xmlns:wne="http://schemas.microsoft.com/office/word/2006/wordml" xmlns:wps="http://schemas.microsoft.com/office/word/2010/wordprocessingShape" mc:Ignorable="w14 w15 wp14">
   <w:sdt>
     <w:sdtPr>
       <w:id w:val="1793864572"/>
@@ -5811,6 +6932,7 @@
         <w:docPartUnique/>
       </w:docPartObj>
     </w:sdtPr>
+    <w:sdtEndPr/>
     <w:sdtContent>
       <w:p>
         <w:pPr>
@@ -5827,7 +6949,10 @@
           <w:fldChar w:fldCharType="separate"/>
         </w:r>
         <w:r>
-          <w:t>2</w:t>
+          <w:rPr>
+            <w:noProof/>
+          </w:rPr>
+          <w:t>12</w:t>
         </w:r>
         <w:r>
           <w:fldChar w:fldCharType="end"/>
@@ -5844,7 +6969,7 @@
 </file>
 
 <file path=word/footnotes.xml><?xml version="1.0" encoding="utf-8"?>
-<w:footnotes xmlns:wpc="http://schemas.microsoft.com/office/word/2010/wordprocessingCanvas" xmlns:cx="http://schemas.microsoft.com/office/drawing/2014/chartex" xmlns:cx1="http://schemas.microsoft.com/office/drawing/2015/9/8/chartex" xmlns:cx2="http://schemas.microsoft.com/office/drawing/2015/10/21/chartex" xmlns:cx3="http://schemas.microsoft.com/office/drawing/2016/5/9/chartex" xmlns:cx4="http://schemas.microsoft.com/office/drawing/2016/5/10/chartex" xmlns:cx5="http://schemas.microsoft.com/office/drawing/2016/5/11/chartex" xmlns:cx6="http://schemas.microsoft.com/office/drawing/2016/5/12/chartex" xmlns:cx7="http://schemas.microsoft.com/office/drawing/2016/5/13/chartex" xmlns:cx8="http://schemas.microsoft.com/office/drawing/2016/5/14/chartex" xmlns:mc="http://schemas.openxmlformats.org/markup-compatibility/2006" xmlns:aink="http://schemas.microsoft.com/office/drawing/2016/ink" xmlns:am3d="http://schemas.microsoft.com/office/drawing/2017/model3d" xmlns:o="urn:schemas-microsoft-com:office:office" xmlns:r="http://schemas.openxmlformats.org/officeDocument/2006/relationships" xmlns:m="http://schemas.openxmlformats.org/officeDocument/2006/math" xmlns:v="urn:schemas-microsoft-com:vml" xmlns:wp14="http://schemas.microsoft.com/office/word/2010/wordprocessingDrawing" xmlns:wp="http://schemas.openxmlformats.org/drawingml/2006/wordprocessingDrawing" xmlns:w10="urn:schemas-microsoft-com:office:word" xmlns:w="http://schemas.openxmlformats.org/wordprocessingml/2006/main" xmlns:w14="http://schemas.microsoft.com/office/word/2010/wordml" xmlns:w15="http://schemas.microsoft.com/office/word/2012/wordml" xmlns:w16cex="http://schemas.microsoft.com/office/word/2018/wordml/cex" xmlns:w16cid="http://schemas.microsoft.com/office/word/2016/wordml/cid" xmlns:w16="http://schemas.microsoft.com/office/word/2018/wordml" xmlns:w16sdtdh="http://schemas.microsoft.com/office/word/2020/wordml/sdtdatahash" xmlns:w16se="http://schemas.microsoft.com/office/word/2015/wordml/symex" xmlns:wpg="http://schemas.microsoft.com/office/word/2010/wordprocessingGroup" xmlns:wpi="http://schemas.microsoft.com/office/word/2010/wordprocessingInk" xmlns:wne="http://schemas.microsoft.com/office/word/2006/wordml" xmlns:wps="http://schemas.microsoft.com/office/word/2010/wordprocessingShape" mc:Ignorable="w14 w15 w16se w16cid w16 w16cex w16sdtdh wp14">
+<w:footnotes xmlns:wpc="http://schemas.microsoft.com/office/word/2010/wordprocessingCanvas" xmlns:mc="http://schemas.openxmlformats.org/markup-compatibility/2006" xmlns:o="urn:schemas-microsoft-com:office:office" xmlns:r="http://schemas.openxmlformats.org/officeDocument/2006/relationships" xmlns:m="http://schemas.openxmlformats.org/officeDocument/2006/math" xmlns:v="urn:schemas-microsoft-com:vml" xmlns:wp14="http://schemas.microsoft.com/office/word/2010/wordprocessingDrawing" xmlns:wp="http://schemas.openxmlformats.org/drawingml/2006/wordprocessingDrawing" xmlns:w10="urn:schemas-microsoft-com:office:word" xmlns:w="http://schemas.openxmlformats.org/wordprocessingml/2006/main" xmlns:w14="http://schemas.microsoft.com/office/word/2010/wordml" xmlns:w15="http://schemas.microsoft.com/office/word/2012/wordml" xmlns:wpg="http://schemas.microsoft.com/office/word/2010/wordprocessingGroup" xmlns:wpi="http://schemas.microsoft.com/office/word/2010/wordprocessingInk" xmlns:wne="http://schemas.microsoft.com/office/word/2006/wordml" xmlns:wps="http://schemas.microsoft.com/office/word/2010/wordprocessingShape" mc:Ignorable="w14 w15 wp14">
   <w:footnote w:type="separator" w:id="-1">
     <w:p>
       <w:pPr>
@@ -5869,7 +6994,7 @@
 </file>
 
 <file path=word/header1.xml><?xml version="1.0" encoding="utf-8"?>
-<w:hdr xmlns:wpc="http://schemas.microsoft.com/office/word/2010/wordprocessingCanvas" xmlns:cx="http://schemas.microsoft.com/office/drawing/2014/chartex" xmlns:cx1="http://schemas.microsoft.com/office/drawing/2015/9/8/chartex" xmlns:cx2="http://schemas.microsoft.com/office/drawing/2015/10/21/chartex" xmlns:cx3="http://schemas.microsoft.com/office/drawing/2016/5/9/chartex" xmlns:cx4="http://schemas.microsoft.com/office/drawing/2016/5/10/chartex" xmlns:cx5="http://schemas.microsoft.com/office/drawing/2016/5/11/chartex" xmlns:cx6="http://schemas.microsoft.com/office/drawing/2016/5/12/chartex" xmlns:cx7="http://schemas.microsoft.com/office/drawing/2016/5/13/chartex" xmlns:cx8="http://schemas.microsoft.com/office/drawing/2016/5/14/chartex" xmlns:mc="http://schemas.openxmlformats.org/markup-compatibility/2006" xmlns:aink="http://schemas.microsoft.com/office/drawing/2016/ink" xmlns:am3d="http://schemas.microsoft.com/office/drawing/2017/model3d" xmlns:o="urn:schemas-microsoft-com:office:office" xmlns:r="http://schemas.openxmlformats.org/officeDocument/2006/relationships" xmlns:m="http://schemas.openxmlformats.org/officeDocument/2006/math" xmlns:v="urn:schemas-microsoft-com:vml" xmlns:wp14="http://schemas.microsoft.com/office/word/2010/wordprocessingDrawing" xmlns:wp="http://schemas.openxmlformats.org/drawingml/2006/wordprocessingDrawing" xmlns:w10="urn:schemas-microsoft-com:office:word" xmlns:w="http://schemas.openxmlformats.org/wordprocessingml/2006/main" xmlns:w14="http://schemas.microsoft.com/office/word/2010/wordml" xmlns:w15="http://schemas.microsoft.com/office/word/2012/wordml" xmlns:w16cex="http://schemas.microsoft.com/office/word/2018/wordml/cex" xmlns:w16cid="http://schemas.microsoft.com/office/word/2016/wordml/cid" xmlns:w16="http://schemas.microsoft.com/office/word/2018/wordml" xmlns:w16sdtdh="http://schemas.microsoft.com/office/word/2020/wordml/sdtdatahash" xmlns:w16se="http://schemas.microsoft.com/office/word/2015/wordml/symex" xmlns:wpg="http://schemas.microsoft.com/office/word/2010/wordprocessingGroup" xmlns:wpi="http://schemas.microsoft.com/office/word/2010/wordprocessingInk" xmlns:wne="http://schemas.microsoft.com/office/word/2006/wordml" xmlns:wps="http://schemas.microsoft.com/office/word/2010/wordprocessingShape" mc:Ignorable="w14 w15 w16se w16cid w16 w16cex w16sdtdh wp14">
+<w:hdr xmlns:wpc="http://schemas.microsoft.com/office/word/2010/wordprocessingCanvas" xmlns:mc="http://schemas.openxmlformats.org/markup-compatibility/2006" xmlns:o="urn:schemas-microsoft-com:office:office" xmlns:r="http://schemas.openxmlformats.org/officeDocument/2006/relationships" xmlns:m="http://schemas.openxmlformats.org/officeDocument/2006/math" xmlns:v="urn:schemas-microsoft-com:vml" xmlns:wp14="http://schemas.microsoft.com/office/word/2010/wordprocessingDrawing" xmlns:wp="http://schemas.openxmlformats.org/drawingml/2006/wordprocessingDrawing" xmlns:w10="urn:schemas-microsoft-com:office:word" xmlns:w="http://schemas.openxmlformats.org/wordprocessingml/2006/main" xmlns:w14="http://schemas.microsoft.com/office/word/2010/wordml" xmlns:w15="http://schemas.microsoft.com/office/word/2012/wordml" xmlns:wpg="http://schemas.microsoft.com/office/word/2010/wordprocessingGroup" xmlns:wpi="http://schemas.microsoft.com/office/word/2010/wordprocessingInk" xmlns:wne="http://schemas.microsoft.com/office/word/2006/wordml" xmlns:wps="http://schemas.microsoft.com/office/word/2010/wordprocessingShape" mc:Ignorable="w14 w15 wp14">
   <w:p>
     <w:pPr>
       <w:pStyle w:val="a3"/>
@@ -5916,7 +7041,7 @@
 </file>
 
 <file path=word/numbering.xml><?xml version="1.0" encoding="utf-8"?>
-<w:numbering xmlns:wpc="http://schemas.microsoft.com/office/word/2010/wordprocessingCanvas" xmlns:cx="http://schemas.microsoft.com/office/drawing/2014/chartex" xmlns:cx1="http://schemas.microsoft.com/office/drawing/2015/9/8/chartex" xmlns:cx2="http://schemas.microsoft.com/office/drawing/2015/10/21/chartex" xmlns:cx3="http://schemas.microsoft.com/office/drawing/2016/5/9/chartex" xmlns:cx4="http://schemas.microsoft.com/office/drawing/2016/5/10/chartex" xmlns:cx5="http://schemas.microsoft.com/office/drawing/2016/5/11/chartex" xmlns:cx6="http://schemas.microsoft.com/office/drawing/2016/5/12/chartex" xmlns:cx7="http://schemas.microsoft.com/office/drawing/2016/5/13/chartex" xmlns:cx8="http://schemas.microsoft.com/office/drawing/2016/5/14/chartex" xmlns:mc="http://schemas.openxmlformats.org/markup-compatibility/2006" xmlns:aink="http://schemas.microsoft.com/office/drawing/2016/ink" xmlns:am3d="http://schemas.microsoft.com/office/drawing/2017/model3d" xmlns:o="urn:schemas-microsoft-com:office:office" xmlns:r="http://schemas.openxmlformats.org/officeDocument/2006/relationships" xmlns:m="http://schemas.openxmlformats.org/officeDocument/2006/math" xmlns:v="urn:schemas-microsoft-com:vml" xmlns:wp14="http://schemas.microsoft.com/office/word/2010/wordprocessingDrawing" xmlns:wp="http://schemas.openxmlformats.org/drawingml/2006/wordprocessingDrawing" xmlns:w10="urn:schemas-microsoft-com:office:word" xmlns:w="http://schemas.openxmlformats.org/wordprocessingml/2006/main" xmlns:w14="http://schemas.microsoft.com/office/word/2010/wordml" xmlns:w15="http://schemas.microsoft.com/office/word/2012/wordml" xmlns:w16cex="http://schemas.microsoft.com/office/word/2018/wordml/cex" xmlns:w16cid="http://schemas.microsoft.com/office/word/2016/wordml/cid" xmlns:w16="http://schemas.microsoft.com/office/word/2018/wordml" xmlns:w16sdtdh="http://schemas.microsoft.com/office/word/2020/wordml/sdtdatahash" xmlns:w16se="http://schemas.microsoft.com/office/word/2015/wordml/symex" xmlns:wpg="http://schemas.microsoft.com/office/word/2010/wordprocessingGroup" xmlns:wpi="http://schemas.microsoft.com/office/word/2010/wordprocessingInk" xmlns:wne="http://schemas.microsoft.com/office/word/2006/wordml" xmlns:wps="http://schemas.microsoft.com/office/word/2010/wordprocessingShape" mc:Ignorable="w14 w15 w16se w16cid w16 w16cex w16sdtdh wp14">
+<w:numbering xmlns:wpc="http://schemas.microsoft.com/office/word/2010/wordprocessingCanvas" xmlns:mc="http://schemas.openxmlformats.org/markup-compatibility/2006" xmlns:o="urn:schemas-microsoft-com:office:office" xmlns:r="http://schemas.openxmlformats.org/officeDocument/2006/relationships" xmlns:m="http://schemas.openxmlformats.org/officeDocument/2006/math" xmlns:v="urn:schemas-microsoft-com:vml" xmlns:wp14="http://schemas.microsoft.com/office/word/2010/wordprocessingDrawing" xmlns:wp="http://schemas.openxmlformats.org/drawingml/2006/wordprocessingDrawing" xmlns:w10="urn:schemas-microsoft-com:office:word" xmlns:w="http://schemas.openxmlformats.org/wordprocessingml/2006/main" xmlns:w14="http://schemas.microsoft.com/office/word/2010/wordml" xmlns:w15="http://schemas.microsoft.com/office/word/2012/wordml" xmlns:wpg="http://schemas.microsoft.com/office/word/2010/wordprocessingGroup" xmlns:wpi="http://schemas.microsoft.com/office/word/2010/wordprocessingInk" xmlns:wne="http://schemas.microsoft.com/office/word/2006/wordml" xmlns:wps="http://schemas.microsoft.com/office/word/2010/wordprocessingShape" mc:Ignorable="w14 w15 wp14">
   <w:abstractNum w:abstractNumId="0" w15:restartNumberingAfterBreak="0">
     <w:nsid w:val="171C4372"/>
     <w:multiLevelType w:val="hybridMultilevel"/>
@@ -7173,7 +8298,7 @@
 </file>
 
 <file path=word/styles.xml><?xml version="1.0" encoding="utf-8"?>
-<w:styles xmlns:mc="http://schemas.openxmlformats.org/markup-compatibility/2006" xmlns:r="http://schemas.openxmlformats.org/officeDocument/2006/relationships" xmlns:w="http://schemas.openxmlformats.org/wordprocessingml/2006/main" xmlns:w14="http://schemas.microsoft.com/office/word/2010/wordml" xmlns:w15="http://schemas.microsoft.com/office/word/2012/wordml" xmlns:w16cex="http://schemas.microsoft.com/office/word/2018/wordml/cex" xmlns:w16cid="http://schemas.microsoft.com/office/word/2016/wordml/cid" xmlns:w16="http://schemas.microsoft.com/office/word/2018/wordml" xmlns:w16sdtdh="http://schemas.microsoft.com/office/word/2020/wordml/sdtdatahash" xmlns:w16se="http://schemas.microsoft.com/office/word/2015/wordml/symex" mc:Ignorable="w14 w15 w16se w16cid w16 w16cex w16sdtdh">
+<w:styles xmlns:mc="http://schemas.openxmlformats.org/markup-compatibility/2006" xmlns:r="http://schemas.openxmlformats.org/officeDocument/2006/relationships" xmlns:w="http://schemas.openxmlformats.org/wordprocessingml/2006/main" xmlns:w14="http://schemas.microsoft.com/office/word/2010/wordml" xmlns:w15="http://schemas.microsoft.com/office/word/2012/wordml" mc:Ignorable="w14 w15">
   <w:docDefaults>
     <w:rPrDefault>
       <w:rPr>
@@ -7189,7 +8314,7 @@
       </w:pPr>
     </w:pPrDefault>
   </w:docDefaults>
-  <w:latentStyles w:defLockedState="0" w:defUIPriority="99" w:defSemiHidden="0" w:defUnhideWhenUsed="0" w:defQFormat="0" w:count="376">
+  <w:latentStyles w:defLockedState="0" w:defUIPriority="99" w:defSemiHidden="0" w:defUnhideWhenUsed="0" w:defQFormat="0" w:count="371">
     <w:lsdException w:name="Normal" w:uiPriority="0" w:qFormat="1"/>
     <w:lsdException w:name="heading 1" w:uiPriority="9" w:qFormat="1"/>
     <w:lsdException w:name="heading 2" w:semiHidden="1" w:uiPriority="9" w:unhideWhenUsed="1" w:qFormat="1"/>
@@ -7561,11 +8686,6 @@
     <w:lsdException w:name="List Table 5 Dark Accent 6" w:uiPriority="50"/>
     <w:lsdException w:name="List Table 6 Colorful Accent 6" w:uiPriority="51"/>
     <w:lsdException w:name="List Table 7 Colorful Accent 6" w:uiPriority="52"/>
-    <w:lsdException w:name="Mention" w:semiHidden="1" w:unhideWhenUsed="1"/>
-    <w:lsdException w:name="Smart Hyperlink" w:semiHidden="1" w:unhideWhenUsed="1"/>
-    <w:lsdException w:name="Hashtag" w:semiHidden="1" w:unhideWhenUsed="1"/>
-    <w:lsdException w:name="Unresolved Mention" w:semiHidden="1" w:unhideWhenUsed="1"/>
-    <w:lsdException w:name="Smart Link" w:semiHidden="1" w:unhideWhenUsed="1"/>
   </w:latentStyles>
   <w:style w:type="paragraph" w:default="1" w:styleId="a">
     <w:name w:val="Normal"/>

</xml_diff>